<commit_message>
Construção do palavras cruzadas
</commit_message>
<xml_diff>
--- a/ATIVIDADE ENTREGA ARQ.docx
+++ b/ATIVIDADE ENTREGA ARQ.docx
@@ -301,6 +301,7 @@
           <w:rFonts w:ascii="Arial" w:hAnsi="Arial" w:cs="Arial"/>
           <w:noProof/>
           <w:color w:val="FF0000"/>
+          <w:highlight w:val="yellow"/>
           <w:lang w:eastAsia="pt-BR"/>
         </w:rPr>
         <w:t>CPU</w:t>
@@ -349,6 +350,7 @@
           <w:rFonts w:ascii="Arial" w:hAnsi="Arial" w:cs="Arial"/>
           <w:noProof/>
           <w:color w:val="FF0000"/>
+          <w:highlight w:val="yellow"/>
           <w:lang w:eastAsia="pt-BR"/>
         </w:rPr>
         <w:t>ULA</w:t>
@@ -397,6 +399,7 @@
           <w:rFonts w:ascii="Arial" w:hAnsi="Arial" w:cs="Arial"/>
           <w:noProof/>
           <w:color w:val="FF0000"/>
+          <w:highlight w:val="yellow"/>
           <w:lang w:eastAsia="pt-BR"/>
         </w:rPr>
         <w:t>registradores</w:t>
@@ -445,9 +448,67 @@
           <w:rFonts w:ascii="Arial" w:hAnsi="Arial" w:cs="Arial"/>
           <w:noProof/>
           <w:color w:val="FF0000"/>
-          <w:lang w:eastAsia="pt-BR"/>
-        </w:rPr>
-        <w:t>RAM, ROM, Eprom, Flash, memória de massa</w:t>
+          <w:highlight w:val="yellow"/>
+          <w:lang w:eastAsia="pt-BR"/>
+        </w:rPr>
+        <w:t>RAM, ROM</w:t>
+      </w:r>
+      <w:r>
+        <w:rPr>
+          <w:rFonts w:ascii="Arial" w:hAnsi="Arial" w:cs="Arial"/>
+          <w:noProof/>
+          <w:color w:val="FF0000"/>
+          <w:lang w:eastAsia="pt-BR"/>
+        </w:rPr>
+        <w:t xml:space="preserve">, </w:t>
+      </w:r>
+      <w:r>
+        <w:rPr>
+          <w:rFonts w:ascii="Arial" w:hAnsi="Arial" w:cs="Arial"/>
+          <w:noProof/>
+          <w:color w:val="FF0000"/>
+          <w:highlight w:val="yellow"/>
+          <w:lang w:eastAsia="pt-BR"/>
+        </w:rPr>
+        <w:t>Eprom</w:t>
+      </w:r>
+      <w:r>
+        <w:rPr>
+          <w:rFonts w:ascii="Arial" w:hAnsi="Arial" w:cs="Arial"/>
+          <w:noProof/>
+          <w:color w:val="FF0000"/>
+          <w:lang w:eastAsia="pt-BR"/>
+        </w:rPr>
+        <w:t xml:space="preserve">, </w:t>
+      </w:r>
+      <w:r>
+        <w:rPr>
+          <w:rFonts w:ascii="Arial" w:hAnsi="Arial" w:cs="Arial"/>
+          <w:noProof/>
+          <w:color w:val="FF0000"/>
+          <w:highlight w:val="yellow"/>
+          <w:lang w:eastAsia="pt-BR"/>
+        </w:rPr>
+        <w:t>Flash</w:t>
+      </w:r>
+      <w:r>
+        <w:rPr>
+          <w:rFonts w:ascii="Arial" w:hAnsi="Arial" w:cs="Arial"/>
+          <w:noProof/>
+          <w:color w:val="FF0000"/>
+          <w:lang w:eastAsia="pt-BR"/>
+        </w:rPr>
+        <w:t xml:space="preserve">, </w:t>
+      </w:r>
+      <w:r>
+        <w:rPr>
+          <w:rFonts w:ascii="Arial" w:hAnsi="Arial" w:cs="Arial"/>
+          <w:noProof/>
+          <w:color w:val="FF0000"/>
+          <w:highlight w:val="yellow"/>
+          <w:lang w:eastAsia="pt-BR"/>
+        </w:rPr>
+        <w:t>memória de massa</w:t>
       </w:r>
       <w:r>
         <w:rPr>
@@ -465,6 +526,8 @@
         </w:rPr>
         <w:t>(**)</w:t>
       </w:r>
+      <w:bookmarkStart w:id="0" w:name="_GoBack"/>
+      <w:bookmarkEnd w:id="0"/>
     </w:p>
     <w:p>
       <w:pPr>
@@ -493,6 +556,7 @@
           <w:rFonts w:ascii="Arial" w:hAnsi="Arial" w:cs="Arial"/>
           <w:noProof/>
           <w:color w:val="FF0000"/>
+          <w:highlight w:val="yellow"/>
           <w:lang w:eastAsia="pt-BR"/>
         </w:rPr>
         <w:t>DMA</w:t>
@@ -541,6 +605,7 @@
           <w:rFonts w:ascii="Arial" w:hAnsi="Arial" w:cs="Arial"/>
           <w:noProof/>
           <w:color w:val="FF0000"/>
+          <w:highlight w:val="yellow"/>
           <w:lang w:eastAsia="pt-BR"/>
         </w:rPr>
         <w:t>CS</w:t>
@@ -597,9 +662,19 @@
           <w:rFonts w:ascii="Arial" w:hAnsi="Arial" w:cs="Arial"/>
           <w:noProof/>
           <w:color w:val="FF0000"/>
-          <w:lang w:eastAsia="pt-BR"/>
-        </w:rPr>
-        <w:t xml:space="preserve">adress bus </w:t>
+          <w:highlight w:val="yellow"/>
+          <w:lang w:eastAsia="pt-BR"/>
+        </w:rPr>
+        <w:t>adress bus</w:t>
+      </w:r>
+      <w:r>
+        <w:rPr>
+          <w:rFonts w:ascii="Arial" w:hAnsi="Arial" w:cs="Arial"/>
+          <w:noProof/>
+          <w:color w:val="FF0000"/>
+          <w:lang w:eastAsia="pt-BR"/>
+        </w:rPr>
+        <w:t xml:space="preserve"> </w:t>
       </w:r>
       <w:r>
         <w:rPr>
@@ -614,6 +689,7 @@
           <w:rFonts w:ascii="Arial" w:hAnsi="Arial" w:cs="Arial"/>
           <w:noProof/>
           <w:color w:val="FF0000"/>
+          <w:highlight w:val="yellow"/>
           <w:lang w:eastAsia="pt-BR"/>
         </w:rPr>
         <w:t>data bus</w:t>
@@ -727,6 +803,7 @@
           <w:rFonts w:ascii="Arial" w:hAnsi="Arial" w:cs="Arial"/>
           <w:noProof/>
           <w:color w:val="FF0000"/>
+          <w:highlight w:val="yellow"/>
           <w:lang w:eastAsia="pt-BR"/>
         </w:rPr>
         <w:t>dual core</w:t>
@@ -735,6 +812,7 @@
         <w:rPr>
           <w:rFonts w:ascii="Arial" w:hAnsi="Arial" w:cs="Arial"/>
           <w:noProof/>
+          <w:highlight w:val="yellow"/>
           <w:lang w:eastAsia="pt-BR"/>
         </w:rPr>
         <w:t xml:space="preserve"> e </w:t>
@@ -744,6 +822,7 @@
           <w:rFonts w:ascii="Arial" w:hAnsi="Arial" w:cs="Arial"/>
           <w:noProof/>
           <w:color w:val="FF0000"/>
+          <w:highlight w:val="yellow"/>
           <w:lang w:eastAsia="pt-BR"/>
         </w:rPr>
         <w:t>quad core</w:t>
@@ -905,8 +984,6 @@
           <w:szCs w:val="22"/>
         </w:rPr>
       </w:pPr>
-      <w:bookmarkStart w:id="0" w:name="_GoBack"/>
-      <w:bookmarkEnd w:id="0"/>
     </w:p>
     <w:sectPr>
       <w:headerReference w:type="default" r:id="rId11"/>
@@ -5189,6 +5266,20 @@
 </file>
 
 <file path=customXml/item1.xml><?xml version="1.0" encoding="utf-8"?>
+<p:properties xmlns:p="http://schemas.microsoft.com/office/2006/metadata/properties" xmlns:xsi="http://www.w3.org/2001/XMLSchema-instance" xmlns:pc="http://schemas.microsoft.com/office/infopath/2007/PartnerControls">
+  <documentManagement>
+    <SharedWithUsers xmlns="a354ae3c-a1f2-4239-ba0c-3d68703b0794">
+      <UserInfo>
+        <DisplayName/>
+        <AccountId xsi:nil="true"/>
+        <AccountType/>
+      </UserInfo>
+    </SharedWithUsers>
+  </documentManagement>
+</p:properties>
+</file>
+
+<file path=customXml/item2.xml><?xml version="1.0" encoding="utf-8"?>
 <ct:contentTypeSchema xmlns:ct="http://schemas.microsoft.com/office/2006/metadata/contentType" xmlns:ma="http://schemas.microsoft.com/office/2006/metadata/properties/metaAttributes" ct:_="" ma:_="" ma:contentTypeName="Documento" ma:contentTypeID="0x01010056C454729161D749BEE09C345B88C877" ma:contentTypeVersion="3" ma:contentTypeDescription="Crie um novo documento." ma:contentTypeScope="" ma:versionID="de49f96f82957d08a448ad5350063482">
   <xsd:schema xmlns:xsd="http://www.w3.org/2001/XMLSchema" xmlns:xs="http://www.w3.org/2001/XMLSchema" xmlns:p="http://schemas.microsoft.com/office/2006/metadata/properties" xmlns:ns2="a354ae3c-a1f2-4239-ba0c-3d68703b0794" targetNamespace="http://schemas.microsoft.com/office/2006/metadata/properties" ma:root="true" ma:fieldsID="12fb25d8e52213ce86115efd48b1eda9" ns2:_="">
     <xsd:import namespace="a354ae3c-a1f2-4239-ba0c-3d68703b0794"/>
@@ -5342,20 +5433,6 @@
 </ct:contentTypeSchema>
 </file>
 
-<file path=customXml/item2.xml><?xml version="1.0" encoding="utf-8"?>
-<p:properties xmlns:p="http://schemas.microsoft.com/office/2006/metadata/properties" xmlns:xsi="http://www.w3.org/2001/XMLSchema-instance" xmlns:pc="http://schemas.microsoft.com/office/infopath/2007/PartnerControls">
-  <documentManagement>
-    <SharedWithUsers xmlns="a354ae3c-a1f2-4239-ba0c-3d68703b0794">
-      <UserInfo>
-        <DisplayName/>
-        <AccountId xsi:nil="true"/>
-        <AccountType/>
-      </UserInfo>
-    </SharedWithUsers>
-  </documentManagement>
-</p:properties>
-</file>
-
 <file path=customXml/item3.xml><?xml version="1.0" encoding="utf-8"?>
 <?mso-contentType ?>
 <FormTemplates xmlns="http://schemas.microsoft.com/sharepoint/v3/contenttype/forms">
@@ -5370,6 +5447,16 @@
 </file>
 
 <file path=customXml/itemProps1.xml><?xml version="1.0" encoding="utf-8"?>
+<ds:datastoreItem xmlns:ds="http://schemas.openxmlformats.org/officeDocument/2006/customXml" ds:itemID="{92AEE8A7-1AD4-41B6-8C7E-D78C973ED892}">
+  <ds:schemaRefs>
+    <ds:schemaRef ds:uri="http://schemas.microsoft.com/office/2006/metadata/properties"/>
+    <ds:schemaRef ds:uri="http://schemas.microsoft.com/office/infopath/2007/PartnerControls"/>
+    <ds:schemaRef ds:uri="a354ae3c-a1f2-4239-ba0c-3d68703b0794"/>
+  </ds:schemaRefs>
+</ds:datastoreItem>
+</file>
+
+<file path=customXml/itemProps2.xml><?xml version="1.0" encoding="utf-8"?>
 <ds:datastoreItem xmlns:ds="http://schemas.openxmlformats.org/officeDocument/2006/customXml" ds:itemID="{20AAA035-372C-457F-BCC7-F433F9227895}">
   <ds:schemaRefs>
     <ds:schemaRef ds:uri="http://schemas.microsoft.com/office/2006/metadata/contentType"/>
@@ -5387,16 +5474,6 @@
 </ds:datastoreItem>
 </file>
 
-<file path=customXml/itemProps2.xml><?xml version="1.0" encoding="utf-8"?>
-<ds:datastoreItem xmlns:ds="http://schemas.openxmlformats.org/officeDocument/2006/customXml" ds:itemID="{92AEE8A7-1AD4-41B6-8C7E-D78C973ED892}">
-  <ds:schemaRefs>
-    <ds:schemaRef ds:uri="http://schemas.microsoft.com/office/2006/metadata/properties"/>
-    <ds:schemaRef ds:uri="http://schemas.microsoft.com/office/infopath/2007/PartnerControls"/>
-    <ds:schemaRef ds:uri="a354ae3c-a1f2-4239-ba0c-3d68703b0794"/>
-  </ds:schemaRefs>
-</ds:datastoreItem>
-</file>
-
 <file path=customXml/itemProps3.xml><?xml version="1.0" encoding="utf-8"?>
 <ds:datastoreItem xmlns:ds="http://schemas.openxmlformats.org/officeDocument/2006/customXml" ds:itemID="{8377AC35-1F67-4634-A35A-C97BEAAA8887}">
   <ds:schemaRefs>
@@ -5406,7 +5483,7 @@
 </file>
 
 <file path=customXml/itemProps4.xml><?xml version="1.0" encoding="utf-8"?>
-<ds:datastoreItem xmlns:ds="http://schemas.openxmlformats.org/officeDocument/2006/customXml" ds:itemID="{97EB61D9-445A-4615-9559-F7E81D4CBDBB}">
+<ds:datastoreItem xmlns:ds="http://schemas.openxmlformats.org/officeDocument/2006/customXml" ds:itemID="{EE51CD1B-87DE-4BA4-8374-EA914AFCB53A}">
   <ds:schemaRefs>
     <ds:schemaRef ds:uri="http://schemas.openxmlformats.org/officeDocument/2006/bibliography"/>
   </ds:schemaRefs>

</xml_diff>

<commit_message>
Atualização e finalização do palavras cruzadas
</commit_message>
<xml_diff>
--- a/ATIVIDADE ENTREGA ARQ.docx
+++ b/ATIVIDADE ENTREGA ARQ.docx
@@ -1,6 +1,6 @@
 
 <file path=word/document.xml><?xml version="1.0" encoding="utf-8"?>
-<w:document xmlns:wpc="http://schemas.microsoft.com/office/word/2010/wordprocessingCanvas" xmlns:cx="http://schemas.microsoft.com/office/drawing/2014/chartex" xmlns:cx1="http://schemas.microsoft.com/office/drawing/2015/9/8/chartex" xmlns:cx2="http://schemas.microsoft.com/office/drawing/2015/10/21/chartex" xmlns:cx3="http://schemas.microsoft.com/office/drawing/2016/5/9/chartex" xmlns:cx4="http://schemas.microsoft.com/office/drawing/2016/5/10/chartex" xmlns:cx5="http://schemas.microsoft.com/office/drawing/2016/5/11/chartex" xmlns:cx6="http://schemas.microsoft.com/office/drawing/2016/5/12/chartex" xmlns:cx7="http://schemas.microsoft.com/office/drawing/2016/5/13/chartex" xmlns:cx8="http://schemas.microsoft.com/office/drawing/2016/5/14/chartex" xmlns:mc="http://schemas.openxmlformats.org/markup-compatibility/2006" xmlns:aink="http://schemas.microsoft.com/office/drawing/2016/ink" xmlns:am3d="http://schemas.microsoft.com/office/drawing/2017/model3d" xmlns:o="urn:schemas-microsoft-com:office:office" xmlns:r="http://schemas.openxmlformats.org/officeDocument/2006/relationships" xmlns:m="http://schemas.openxmlformats.org/officeDocument/2006/math" xmlns:v="urn:schemas-microsoft-com:vml" xmlns:wp14="http://schemas.microsoft.com/office/word/2010/wordprocessingDrawing" xmlns:wp="http://schemas.openxmlformats.org/drawingml/2006/wordprocessingDrawing" xmlns:w10="urn:schemas-microsoft-com:office:word" xmlns:w="http://schemas.openxmlformats.org/wordprocessingml/2006/main" xmlns:w14="http://schemas.microsoft.com/office/word/2010/wordml" xmlns:w15="http://schemas.microsoft.com/office/word/2012/wordml" xmlns:w16cid="http://schemas.microsoft.com/office/word/2016/wordml/cid" xmlns:w16se="http://schemas.microsoft.com/office/word/2015/wordml/symex" xmlns:wpg="http://schemas.microsoft.com/office/word/2010/wordprocessingGroup" xmlns:wpi="http://schemas.microsoft.com/office/word/2010/wordprocessingInk" xmlns:wne="http://schemas.microsoft.com/office/word/2006/wordml" xmlns:wps="http://schemas.microsoft.com/office/word/2010/wordprocessingShape" mc:Ignorable="w14 w15 w16se w16cid wp14">
+<w:document xmlns:wpc="http://schemas.microsoft.com/office/word/2010/wordprocessingCanvas" xmlns:cx="http://schemas.microsoft.com/office/drawing/2014/chartex" xmlns:cx1="http://schemas.microsoft.com/office/drawing/2015/9/8/chartex" xmlns:cx2="http://schemas.microsoft.com/office/drawing/2015/10/21/chartex" xmlns:cx3="http://schemas.microsoft.com/office/drawing/2016/5/9/chartex" xmlns:cx4="http://schemas.microsoft.com/office/drawing/2016/5/10/chartex" xmlns:cx5="http://schemas.microsoft.com/office/drawing/2016/5/11/chartex" xmlns:cx6="http://schemas.microsoft.com/office/drawing/2016/5/12/chartex" xmlns:cx7="http://schemas.microsoft.com/office/drawing/2016/5/13/chartex" xmlns:cx8="http://schemas.microsoft.com/office/drawing/2016/5/14/chartex" xmlns:mc="http://schemas.openxmlformats.org/markup-compatibility/2006" xmlns:aink="http://schemas.microsoft.com/office/drawing/2016/ink" xmlns:am3d="http://schemas.microsoft.com/office/drawing/2017/model3d" xmlns:o="urn:schemas-microsoft-com:office:office" xmlns:r="http://schemas.openxmlformats.org/officeDocument/2006/relationships" xmlns:m="http://schemas.openxmlformats.org/officeDocument/2006/math" xmlns:v="urn:schemas-microsoft-com:vml" xmlns:wp14="http://schemas.microsoft.com/office/word/2010/wordprocessingDrawing" xmlns:wp="http://schemas.openxmlformats.org/drawingml/2006/wordprocessingDrawing" xmlns:w10="urn:schemas-microsoft-com:office:word" xmlns:w="http://schemas.openxmlformats.org/wordprocessingml/2006/main" xmlns:w14="http://schemas.microsoft.com/office/word/2010/wordml" xmlns:w15="http://schemas.microsoft.com/office/word/2012/wordml" xmlns:w16cex="http://schemas.microsoft.com/office/word/2018/wordml/cex" xmlns:w16cid="http://schemas.microsoft.com/office/word/2016/wordml/cid" xmlns:w16="http://schemas.microsoft.com/office/word/2018/wordml" xmlns:w16se="http://schemas.microsoft.com/office/word/2015/wordml/symex" xmlns:wpg="http://schemas.microsoft.com/office/word/2010/wordprocessingGroup" xmlns:wpi="http://schemas.microsoft.com/office/word/2010/wordprocessingInk" xmlns:wne="http://schemas.microsoft.com/office/word/2006/wordml" xmlns:wps="http://schemas.microsoft.com/office/word/2010/wordprocessingShape" mc:Ignorable="w14 w15 w16se w16cid w16 w16cex wp14">
   <w:body>
     <w:tbl>
       <w:tblPr>
@@ -276,6 +276,2203 @@
     </w:p>
     <w:p>
       <w:pPr>
+        <w:contextualSpacing/>
+        <w:rPr>
+          <w:rFonts w:ascii="Arial" w:hAnsi="Arial" w:cs="Arial"/>
+          <w:noProof/>
+          <w:lang w:eastAsia="pt-BR"/>
+        </w:rPr>
+      </w:pPr>
+    </w:p>
+    <w:p>
+      <w:pPr>
+        <w:ind w:left="360"/>
+        <w:contextualSpacing/>
+        <w:rPr>
+          <w:rFonts w:ascii="Arial" w:hAnsi="Arial" w:cs="Arial"/>
+          <w:noProof/>
+          <w:lang w:eastAsia="pt-BR"/>
+        </w:rPr>
+      </w:pPr>
+    </w:p>
+    <w:p>
+      <w:pPr>
+        <w:contextualSpacing/>
+        <w:rPr>
+          <w:rFonts w:ascii="Arial" w:hAnsi="Arial" w:cs="Arial"/>
+          <w:noProof/>
+          <w:lang w:eastAsia="pt-BR"/>
+        </w:rPr>
+      </w:pPr>
+      <w:r>
+        <w:rPr>
+          <w:rFonts w:ascii="Arial" w:hAnsi="Arial" w:cs="Arial"/>
+          <w:noProof/>
+          <w:lang w:eastAsia="pt-BR"/>
+        </w:rPr>
+        <mc:AlternateContent>
+          <mc:Choice Requires="wps">
+            <w:drawing>
+              <wp:anchor distT="0" distB="0" distL="114300" distR="114300" simplePos="0" relativeHeight="251661312" behindDoc="0" locked="0" layoutInCell="1" allowOverlap="1" wp14:anchorId="3089E8D6" wp14:editId="7ADCF5CB">
+                <wp:simplePos x="0" y="0"/>
+                <wp:positionH relativeFrom="column">
+                  <wp:posOffset>2547620</wp:posOffset>
+                </wp:positionH>
+                <wp:positionV relativeFrom="paragraph">
+                  <wp:posOffset>6350</wp:posOffset>
+                </wp:positionV>
+                <wp:extent cx="994410" cy="782320"/>
+                <wp:effectExtent l="0" t="0" r="15240" b="17780"/>
+                <wp:wrapNone/>
+                <wp:docPr id="2" name="Rectangle 2"/>
+                <wp:cNvGraphicFramePr/>
+                <a:graphic xmlns:a="http://schemas.openxmlformats.org/drawingml/2006/main">
+                  <a:graphicData uri="http://schemas.microsoft.com/office/word/2010/wordprocessingShape">
+                    <wps:wsp>
+                      <wps:cNvSpPr/>
+                      <wps:spPr>
+                        <a:xfrm>
+                          <a:off x="0" y="0"/>
+                          <a:ext cx="994410" cy="782320"/>
+                        </a:xfrm>
+                        <a:prstGeom prst="rect">
+                          <a:avLst/>
+                        </a:prstGeom>
+                      </wps:spPr>
+                      <wps:style>
+                        <a:lnRef idx="2">
+                          <a:schemeClr val="accent3">
+                            <a:shade val="50000"/>
+                          </a:schemeClr>
+                        </a:lnRef>
+                        <a:fillRef idx="1">
+                          <a:schemeClr val="accent3"/>
+                        </a:fillRef>
+                        <a:effectRef idx="0">
+                          <a:schemeClr val="accent3"/>
+                        </a:effectRef>
+                        <a:fontRef idx="minor">
+                          <a:schemeClr val="lt1"/>
+                        </a:fontRef>
+                      </wps:style>
+                      <wps:bodyPr rot="0" spcFirstLastPara="0" vertOverflow="overflow" horzOverflow="overflow" vert="horz" wrap="square" lIns="91440" tIns="45720" rIns="91440" bIns="45720" numCol="1" spcCol="0" rtlCol="0" fromWordArt="0" anchor="ctr" anchorCtr="0" forceAA="0" compatLnSpc="1">
+                        <a:prstTxWarp prst="textNoShape">
+                          <a:avLst/>
+                        </a:prstTxWarp>
+                        <a:noAutofit/>
+                      </wps:bodyPr>
+                    </wps:wsp>
+                  </a:graphicData>
+                </a:graphic>
+              </wp:anchor>
+            </w:drawing>
+          </mc:Choice>
+          <mc:Fallback>
+            <w:pict>
+              <v:rect w14:anchorId="00325104" id="Rectangle 2" o:spid="_x0000_s1026" style="position:absolute;margin-left:200.6pt;margin-top:.5pt;width:78.3pt;height:61.6pt;z-index:251661312;visibility:visible;mso-wrap-style:square;mso-wrap-distance-left:9pt;mso-wrap-distance-top:0;mso-wrap-distance-right:9pt;mso-wrap-distance-bottom:0;mso-position-horizontal:absolute;mso-position-horizontal-relative:text;mso-position-vertical:absolute;mso-position-vertical-relative:text;v-text-anchor:middle" o:gfxdata="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" fillcolor="#9bbb59 [3206]" strokecolor="#4e6128 [1606]" strokeweight="2pt"/>
+            </w:pict>
+          </mc:Fallback>
+        </mc:AlternateContent>
+      </w:r>
+    </w:p>
+    <w:p>
+      <w:pPr>
+        <w:contextualSpacing/>
+        <w:rPr>
+          <w:rFonts w:ascii="Arial" w:hAnsi="Arial" w:cs="Arial"/>
+          <w:noProof/>
+          <w:lang w:eastAsia="pt-BR"/>
+        </w:rPr>
+      </w:pPr>
+      <w:r>
+        <w:rPr>
+          <w:rFonts w:ascii="Arial" w:hAnsi="Arial" w:cs="Arial"/>
+          <w:noProof/>
+          <w:lang w:eastAsia="pt-BR"/>
+        </w:rPr>
+        <mc:AlternateContent>
+          <mc:Choice Requires="wps">
+            <w:drawing>
+              <wp:anchor distT="45720" distB="45720" distL="114300" distR="114300" simplePos="0" relativeHeight="251681792" behindDoc="1" locked="0" layoutInCell="1" allowOverlap="1" wp14:anchorId="6F191DD0" wp14:editId="205A17CD">
+                <wp:simplePos x="0" y="0"/>
+                <wp:positionH relativeFrom="page">
+                  <wp:posOffset>3401060</wp:posOffset>
+                </wp:positionH>
+                <wp:positionV relativeFrom="paragraph">
+                  <wp:posOffset>3810</wp:posOffset>
+                </wp:positionV>
+                <wp:extent cx="793115" cy="511810"/>
+                <wp:effectExtent l="0" t="0" r="26035" b="21590"/>
+                <wp:wrapTight wrapText="bothSides">
+                  <wp:wrapPolygon edited="0">
+                    <wp:start x="0" y="0"/>
+                    <wp:lineTo x="0" y="21707"/>
+                    <wp:lineTo x="21790" y="21707"/>
+                    <wp:lineTo x="21790" y="0"/>
+                    <wp:lineTo x="0" y="0"/>
+                  </wp:wrapPolygon>
+                </wp:wrapTight>
+                <wp:docPr id="19" name="Text Box 2"/>
+                <wp:cNvGraphicFramePr>
+                  <a:graphicFrameLocks xmlns:a="http://schemas.openxmlformats.org/drawingml/2006/main"/>
+                </wp:cNvGraphicFramePr>
+                <a:graphic xmlns:a="http://schemas.openxmlformats.org/drawingml/2006/main">
+                  <a:graphicData uri="http://schemas.microsoft.com/office/word/2010/wordprocessingShape">
+                    <wps:wsp>
+                      <wps:cNvSpPr txBox="1">
+                        <a:spLocks noChangeArrowheads="1"/>
+                      </wps:cNvSpPr>
+                      <wps:spPr bwMode="auto">
+                        <a:xfrm>
+                          <a:off x="0" y="0"/>
+                          <a:ext cx="793115" cy="511810"/>
+                        </a:xfrm>
+                        <a:prstGeom prst="rect">
+                          <a:avLst/>
+                        </a:prstGeom>
+                        <a:noFill/>
+                        <a:ln>
+                          <a:headEnd/>
+                          <a:tailEnd/>
+                        </a:ln>
+                      </wps:spPr>
+                      <wps:style>
+                        <a:lnRef idx="2">
+                          <a:schemeClr val="dk1"/>
+                        </a:lnRef>
+                        <a:fillRef idx="1">
+                          <a:schemeClr val="lt1"/>
+                        </a:fillRef>
+                        <a:effectRef idx="0">
+                          <a:schemeClr val="dk1"/>
+                        </a:effectRef>
+                        <a:fontRef idx="minor">
+                          <a:schemeClr val="dk1"/>
+                        </a:fontRef>
+                      </wps:style>
+                      <wps:txbx>
+                        <w:txbxContent>
+                          <w:p>
+                            <w:pPr>
+                              <w:rPr>
+                                <w:lang w:val="en-US"/>
+                              </w:rPr>
+                            </w:pPr>
+                            <w:proofErr w:type="spellStart"/>
+                            <w:r>
+                              <w:rPr>
+                                <w:lang w:val="en-US"/>
+                              </w:rPr>
+                              <w:t>Memória</w:t>
+                            </w:r>
+                            <w:proofErr w:type="spellEnd"/>
+                          </w:p>
+                        </w:txbxContent>
+                      </wps:txbx>
+                      <wps:bodyPr rot="0" vert="horz" wrap="square" lIns="91440" tIns="45720" rIns="91440" bIns="45720" anchor="ctr" anchorCtr="0">
+                        <a:noAutofit/>
+                      </wps:bodyPr>
+                    </wps:wsp>
+                  </a:graphicData>
+                </a:graphic>
+                <wp14:sizeRelH relativeFrom="margin">
+                  <wp14:pctWidth>0</wp14:pctWidth>
+                </wp14:sizeRelH>
+                <wp14:sizeRelV relativeFrom="margin">
+                  <wp14:pctHeight>0</wp14:pctHeight>
+                </wp14:sizeRelV>
+              </wp:anchor>
+            </w:drawing>
+          </mc:Choice>
+          <mc:Fallback>
+            <w:pict>
+              <v:shapetype w14:anchorId="6F191DD0" id="_x0000_t202" coordsize="21600,21600" o:spt="202" path="m,l,21600r21600,l21600,xe">
+                <v:stroke joinstyle="miter"/>
+                <v:path gradientshapeok="t" o:connecttype="rect"/>
+              </v:shapetype>
+              <v:shape id="Text Box 2" o:spid="_x0000_s1026" type="#_x0000_t202" style="position:absolute;margin-left:267.8pt;margin-top:.3pt;width:62.45pt;height:40.3pt;z-index:-251634688;visibility:visible;mso-wrap-style:square;mso-width-percent:0;mso-height-percent:0;mso-wrap-distance-left:9pt;mso-wrap-distance-top:3.6pt;mso-wrap-distance-right:9pt;mso-wrap-distance-bottom:3.6pt;mso-position-horizontal:absolute;mso-position-horizontal-relative:page;mso-position-vertical:absolute;mso-position-vertical-relative:text;mso-width-percent:0;mso-height-percent:0;mso-width-relative:margin;mso-height-relative:margin;v-text-anchor:middle" o:gfxdata="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" filled="f" strokecolor="black [3200]" strokeweight="2pt">
+                <v:textbox>
+                  <w:txbxContent>
+                    <w:p>
+                      <w:pPr>
+                        <w:rPr>
+                          <w:lang w:val="en-US"/>
+                        </w:rPr>
+                      </w:pPr>
+                      <w:proofErr w:type="spellStart"/>
+                      <w:r>
+                        <w:rPr>
+                          <w:lang w:val="en-US"/>
+                        </w:rPr>
+                        <w:t>Memória</w:t>
+                      </w:r>
+                      <w:proofErr w:type="spellEnd"/>
+                    </w:p>
+                  </w:txbxContent>
+                </v:textbox>
+                <w10:wrap type="tight" anchorx="page"/>
+              </v:shape>
+            </w:pict>
+          </mc:Fallback>
+        </mc:AlternateContent>
+      </w:r>
+    </w:p>
+    <w:p>
+      <w:pPr>
+        <w:contextualSpacing/>
+        <w:rPr>
+          <w:rFonts w:ascii="Arial" w:hAnsi="Arial" w:cs="Arial"/>
+          <w:noProof/>
+          <w:lang w:eastAsia="pt-BR"/>
+        </w:rPr>
+      </w:pPr>
+    </w:p>
+    <w:p>
+      <w:pPr>
+        <w:contextualSpacing/>
+        <w:rPr>
+          <w:rFonts w:ascii="Arial" w:hAnsi="Arial" w:cs="Arial"/>
+          <w:noProof/>
+          <w:lang w:eastAsia="pt-BR"/>
+        </w:rPr>
+      </w:pPr>
+    </w:p>
+    <w:p>
+      <w:pPr>
+        <w:contextualSpacing/>
+        <w:rPr>
+          <w:rFonts w:ascii="Arial" w:hAnsi="Arial" w:cs="Arial"/>
+          <w:noProof/>
+          <w:lang w:eastAsia="pt-BR"/>
+        </w:rPr>
+      </w:pPr>
+      <w:r>
+        <w:rPr>
+          <w:rFonts w:ascii="Arial" w:hAnsi="Arial" w:cs="Arial"/>
+          <w:noProof/>
+          <w:lang w:eastAsia="pt-BR"/>
+        </w:rPr>
+        <mc:AlternateContent>
+          <mc:Choice Requires="wps">
+            <w:drawing>
+              <wp:anchor distT="0" distB="0" distL="114300" distR="114300" simplePos="0" relativeHeight="251673600" behindDoc="0" locked="0" layoutInCell="1" allowOverlap="1" wp14:anchorId="0709AD72" wp14:editId="54D0CB13">
+                <wp:simplePos x="0" y="0"/>
+                <wp:positionH relativeFrom="column">
+                  <wp:posOffset>3281324</wp:posOffset>
+                </wp:positionH>
+                <wp:positionV relativeFrom="paragraph">
+                  <wp:posOffset>152552</wp:posOffset>
+                </wp:positionV>
+                <wp:extent cx="0" cy="358445"/>
+                <wp:effectExtent l="76200" t="38100" r="57150" b="22860"/>
+                <wp:wrapNone/>
+                <wp:docPr id="14" name="Straight Arrow Connector 14"/>
+                <wp:cNvGraphicFramePr/>
+                <a:graphic xmlns:a="http://schemas.openxmlformats.org/drawingml/2006/main">
+                  <a:graphicData uri="http://schemas.microsoft.com/office/word/2010/wordprocessingShape">
+                    <wps:wsp>
+                      <wps:cNvCnPr/>
+                      <wps:spPr>
+                        <a:xfrm flipV="1">
+                          <a:off x="0" y="0"/>
+                          <a:ext cx="0" cy="358445"/>
+                        </a:xfrm>
+                        <a:prstGeom prst="straightConnector1">
+                          <a:avLst/>
+                        </a:prstGeom>
+                        <a:ln>
+                          <a:tailEnd type="triangle"/>
+                        </a:ln>
+                      </wps:spPr>
+                      <wps:style>
+                        <a:lnRef idx="1">
+                          <a:schemeClr val="dk1"/>
+                        </a:lnRef>
+                        <a:fillRef idx="0">
+                          <a:schemeClr val="dk1"/>
+                        </a:fillRef>
+                        <a:effectRef idx="0">
+                          <a:schemeClr val="dk1"/>
+                        </a:effectRef>
+                        <a:fontRef idx="minor">
+                          <a:schemeClr val="tx1"/>
+                        </a:fontRef>
+                      </wps:style>
+                      <wps:bodyPr/>
+                    </wps:wsp>
+                  </a:graphicData>
+                </a:graphic>
+              </wp:anchor>
+            </w:drawing>
+          </mc:Choice>
+          <mc:Fallback>
+            <w:pict>
+              <v:shapetype w14:anchorId="031EA59A" id="_x0000_t32" coordsize="21600,21600" o:spt="32" o:oned="t" path="m,l21600,21600e" filled="f">
+                <v:path arrowok="t" fillok="f" o:connecttype="none"/>
+                <o:lock v:ext="edit" shapetype="t"/>
+              </v:shapetype>
+              <v:shape id="Straight Arrow Connector 14" o:spid="_x0000_s1026" type="#_x0000_t32" style="position:absolute;margin-left:258.35pt;margin-top:12pt;width:0;height:28.2pt;flip:y;z-index:251673600;visibility:visible;mso-wrap-style:square;mso-wrap-distance-left:9pt;mso-wrap-distance-top:0;mso-wrap-distance-right:9pt;mso-wrap-distance-bottom:0;mso-position-horizontal:absolute;mso-position-horizontal-relative:text;mso-position-vertical:absolute;mso-position-vertical-relative:text" o:gfxdata="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" strokecolor="black [3040]">
+                <v:stroke endarrow="block"/>
+              </v:shape>
+            </w:pict>
+          </mc:Fallback>
+        </mc:AlternateContent>
+      </w:r>
+      <w:r>
+        <w:rPr>
+          <w:rFonts w:ascii="Arial" w:hAnsi="Arial" w:cs="Arial"/>
+          <w:noProof/>
+          <w:lang w:eastAsia="pt-BR"/>
+        </w:rPr>
+        <mc:AlternateContent>
+          <mc:Choice Requires="wps">
+            <w:drawing>
+              <wp:anchor distT="0" distB="0" distL="114300" distR="114300" simplePos="0" relativeHeight="251672576" behindDoc="0" locked="0" layoutInCell="1" allowOverlap="1" wp14:anchorId="76BC0F3B" wp14:editId="12F2BC00">
+                <wp:simplePos x="0" y="0"/>
+                <wp:positionH relativeFrom="column">
+                  <wp:posOffset>2710739</wp:posOffset>
+                </wp:positionH>
+                <wp:positionV relativeFrom="paragraph">
+                  <wp:posOffset>137922</wp:posOffset>
+                </wp:positionV>
+                <wp:extent cx="0" cy="351130"/>
+                <wp:effectExtent l="76200" t="0" r="76200" b="49530"/>
+                <wp:wrapNone/>
+                <wp:docPr id="13" name="Straight Arrow Connector 13"/>
+                <wp:cNvGraphicFramePr/>
+                <a:graphic xmlns:a="http://schemas.openxmlformats.org/drawingml/2006/main">
+                  <a:graphicData uri="http://schemas.microsoft.com/office/word/2010/wordprocessingShape">
+                    <wps:wsp>
+                      <wps:cNvCnPr/>
+                      <wps:spPr>
+                        <a:xfrm>
+                          <a:off x="0" y="0"/>
+                          <a:ext cx="0" cy="351130"/>
+                        </a:xfrm>
+                        <a:prstGeom prst="straightConnector1">
+                          <a:avLst/>
+                        </a:prstGeom>
+                        <a:ln>
+                          <a:tailEnd type="triangle"/>
+                        </a:ln>
+                      </wps:spPr>
+                      <wps:style>
+                        <a:lnRef idx="1">
+                          <a:schemeClr val="dk1"/>
+                        </a:lnRef>
+                        <a:fillRef idx="0">
+                          <a:schemeClr val="dk1"/>
+                        </a:fillRef>
+                        <a:effectRef idx="0">
+                          <a:schemeClr val="dk1"/>
+                        </a:effectRef>
+                        <a:fontRef idx="minor">
+                          <a:schemeClr val="tx1"/>
+                        </a:fontRef>
+                      </wps:style>
+                      <wps:bodyPr/>
+                    </wps:wsp>
+                  </a:graphicData>
+                </a:graphic>
+              </wp:anchor>
+            </w:drawing>
+          </mc:Choice>
+          <mc:Fallback>
+            <w:pict>
+              <v:shape w14:anchorId="40946338" id="Straight Arrow Connector 13" o:spid="_x0000_s1026" type="#_x0000_t32" style="position:absolute;margin-left:213.45pt;margin-top:10.85pt;width:0;height:27.65pt;z-index:251672576;visibility:visible;mso-wrap-style:square;mso-wrap-distance-left:9pt;mso-wrap-distance-top:0;mso-wrap-distance-right:9pt;mso-wrap-distance-bottom:0;mso-position-horizontal:absolute;mso-position-horizontal-relative:text;mso-position-vertical:absolute;mso-position-vertical-relative:text" o:gfxdata="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" strokecolor="black [3040]">
+                <v:stroke endarrow="block"/>
+              </v:shape>
+            </w:pict>
+          </mc:Fallback>
+        </mc:AlternateContent>
+      </w:r>
+    </w:p>
+    <w:p>
+      <w:pPr>
+        <w:contextualSpacing/>
+        <w:rPr>
+          <w:rFonts w:ascii="Arial" w:hAnsi="Arial" w:cs="Arial"/>
+          <w:noProof/>
+          <w:lang w:eastAsia="pt-BR"/>
+        </w:rPr>
+      </w:pPr>
+    </w:p>
+    <w:p>
+      <w:pPr>
+        <w:contextualSpacing/>
+        <w:rPr>
+          <w:rFonts w:ascii="Arial" w:hAnsi="Arial" w:cs="Arial"/>
+          <w:noProof/>
+          <w:lang w:eastAsia="pt-BR"/>
+        </w:rPr>
+      </w:pPr>
+      <w:r>
+        <w:rPr>
+          <w:rFonts w:ascii="Arial" w:hAnsi="Arial" w:cs="Arial"/>
+          <w:noProof/>
+          <w:lang w:eastAsia="pt-BR"/>
+        </w:rPr>
+        <mc:AlternateContent>
+          <mc:Choice Requires="wps">
+            <w:drawing>
+              <wp:anchor distT="0" distB="0" distL="114300" distR="114300" simplePos="0" relativeHeight="251669504" behindDoc="0" locked="0" layoutInCell="1" allowOverlap="1" wp14:anchorId="2FE97B71" wp14:editId="53E74C66">
+                <wp:simplePos x="0" y="0"/>
+                <wp:positionH relativeFrom="page">
+                  <wp:align>center</wp:align>
+                </wp:positionH>
+                <wp:positionV relativeFrom="paragraph">
+                  <wp:posOffset>5080</wp:posOffset>
+                </wp:positionV>
+                <wp:extent cx="2040941" cy="2260397"/>
+                <wp:effectExtent l="0" t="0" r="16510" b="26035"/>
+                <wp:wrapNone/>
+                <wp:docPr id="6" name="Rectangle 6"/>
+                <wp:cNvGraphicFramePr/>
+                <a:graphic xmlns:a="http://schemas.openxmlformats.org/drawingml/2006/main">
+                  <a:graphicData uri="http://schemas.microsoft.com/office/word/2010/wordprocessingShape">
+                    <wps:wsp>
+                      <wps:cNvSpPr/>
+                      <wps:spPr>
+                        <a:xfrm>
+                          <a:off x="0" y="0"/>
+                          <a:ext cx="2040941" cy="2260397"/>
+                        </a:xfrm>
+                        <a:prstGeom prst="rect">
+                          <a:avLst/>
+                        </a:prstGeom>
+                        <a:noFill/>
+                      </wps:spPr>
+                      <wps:style>
+                        <a:lnRef idx="2">
+                          <a:schemeClr val="dk1"/>
+                        </a:lnRef>
+                        <a:fillRef idx="1">
+                          <a:schemeClr val="lt1"/>
+                        </a:fillRef>
+                        <a:effectRef idx="0">
+                          <a:schemeClr val="dk1"/>
+                        </a:effectRef>
+                        <a:fontRef idx="minor">
+                          <a:schemeClr val="dk1"/>
+                        </a:fontRef>
+                      </wps:style>
+                      <wps:bodyPr rot="0" spcFirstLastPara="0" vertOverflow="overflow" horzOverflow="overflow" vert="horz" wrap="square" lIns="91440" tIns="45720" rIns="91440" bIns="45720" numCol="1" spcCol="0" rtlCol="0" fromWordArt="0" anchor="ctr" anchorCtr="0" forceAA="0" compatLnSpc="1">
+                        <a:prstTxWarp prst="textNoShape">
+                          <a:avLst/>
+                        </a:prstTxWarp>
+                        <a:noAutofit/>
+                      </wps:bodyPr>
+                    </wps:wsp>
+                  </a:graphicData>
+                </a:graphic>
+                <wp14:sizeRelH relativeFrom="margin">
+                  <wp14:pctWidth>0</wp14:pctWidth>
+                </wp14:sizeRelH>
+                <wp14:sizeRelV relativeFrom="margin">
+                  <wp14:pctHeight>0</wp14:pctHeight>
+                </wp14:sizeRelV>
+              </wp:anchor>
+            </w:drawing>
+          </mc:Choice>
+          <mc:Fallback>
+            <w:pict>
+              <v:rect w14:anchorId="45E433A5" id="Rectangle 6" o:spid="_x0000_s1026" style="position:absolute;margin-left:0;margin-top:.4pt;width:160.7pt;height:178pt;z-index:251669504;visibility:visible;mso-wrap-style:square;mso-width-percent:0;mso-height-percent:0;mso-wrap-distance-left:9pt;mso-wrap-distance-top:0;mso-wrap-distance-right:9pt;mso-wrap-distance-bottom:0;mso-position-horizontal:center;mso-position-horizontal-relative:page;mso-position-vertical:absolute;mso-position-vertical-relative:text;mso-width-percent:0;mso-height-percent:0;mso-width-relative:margin;mso-height-relative:margin;v-text-anchor:middle" o:gfxdata="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" filled="f" strokecolor="black [3200]" strokeweight="2pt">
+                <w10:wrap anchorx="page"/>
+              </v:rect>
+            </w:pict>
+          </mc:Fallback>
+        </mc:AlternateContent>
+      </w:r>
+      <w:r>
+        <w:rPr>
+          <w:rFonts w:ascii="Arial" w:hAnsi="Arial" w:cs="Arial"/>
+          <w:noProof/>
+          <w:lang w:eastAsia="pt-BR"/>
+        </w:rPr>
+        <mc:AlternateContent>
+          <mc:Choice Requires="wps">
+            <w:drawing>
+              <wp:anchor distT="0" distB="0" distL="114300" distR="114300" simplePos="0" relativeHeight="251659264" behindDoc="0" locked="0" layoutInCell="1" allowOverlap="1" wp14:anchorId="458EFCAE" wp14:editId="6AA8C902">
+                <wp:simplePos x="0" y="0"/>
+                <wp:positionH relativeFrom="column">
+                  <wp:posOffset>347396</wp:posOffset>
+                </wp:positionH>
+                <wp:positionV relativeFrom="paragraph">
+                  <wp:posOffset>165557</wp:posOffset>
+                </wp:positionV>
+                <wp:extent cx="994868" cy="782726"/>
+                <wp:effectExtent l="0" t="0" r="15240" b="17780"/>
+                <wp:wrapNone/>
+                <wp:docPr id="1" name="Rectangle 1"/>
+                <wp:cNvGraphicFramePr/>
+                <a:graphic xmlns:a="http://schemas.openxmlformats.org/drawingml/2006/main">
+                  <a:graphicData uri="http://schemas.microsoft.com/office/word/2010/wordprocessingShape">
+                    <wps:wsp>
+                      <wps:cNvSpPr/>
+                      <wps:spPr>
+                        <a:xfrm>
+                          <a:off x="0" y="0"/>
+                          <a:ext cx="994868" cy="782726"/>
+                        </a:xfrm>
+                        <a:prstGeom prst="rect">
+                          <a:avLst/>
+                        </a:prstGeom>
+                      </wps:spPr>
+                      <wps:style>
+                        <a:lnRef idx="2">
+                          <a:schemeClr val="accent3">
+                            <a:shade val="50000"/>
+                          </a:schemeClr>
+                        </a:lnRef>
+                        <a:fillRef idx="1">
+                          <a:schemeClr val="accent3"/>
+                        </a:fillRef>
+                        <a:effectRef idx="0">
+                          <a:schemeClr val="accent3"/>
+                        </a:effectRef>
+                        <a:fontRef idx="minor">
+                          <a:schemeClr val="lt1"/>
+                        </a:fontRef>
+                      </wps:style>
+                      <wps:bodyPr rot="0" spcFirstLastPara="0" vertOverflow="overflow" horzOverflow="overflow" vert="horz" wrap="square" lIns="91440" tIns="45720" rIns="91440" bIns="45720" numCol="1" spcCol="0" rtlCol="0" fromWordArt="0" anchor="ctr" anchorCtr="0" forceAA="0" compatLnSpc="1">
+                        <a:prstTxWarp prst="textNoShape">
+                          <a:avLst/>
+                        </a:prstTxWarp>
+                        <a:noAutofit/>
+                      </wps:bodyPr>
+                    </wps:wsp>
+                  </a:graphicData>
+                </a:graphic>
+              </wp:anchor>
+            </w:drawing>
+          </mc:Choice>
+          <mc:Fallback>
+            <w:pict>
+              <v:rect w14:anchorId="3852121B" id="Rectangle 1" o:spid="_x0000_s1026" style="position:absolute;margin-left:27.35pt;margin-top:13.05pt;width:78.35pt;height:61.65pt;z-index:251659264;visibility:visible;mso-wrap-style:square;mso-wrap-distance-left:9pt;mso-wrap-distance-top:0;mso-wrap-distance-right:9pt;mso-wrap-distance-bottom:0;mso-position-horizontal:absolute;mso-position-horizontal-relative:text;mso-position-vertical:absolute;mso-position-vertical-relative:text;v-text-anchor:middle" o:gfxdata="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" fillcolor="#9bbb59 [3206]" strokecolor="#4e6128 [1606]" strokeweight="2pt"/>
+            </w:pict>
+          </mc:Fallback>
+        </mc:AlternateContent>
+      </w:r>
+    </w:p>
+    <w:p>
+      <w:pPr>
+        <w:contextualSpacing/>
+        <w:rPr>
+          <w:rFonts w:ascii="Arial" w:hAnsi="Arial" w:cs="Arial"/>
+          <w:noProof/>
+          <w:lang w:eastAsia="pt-BR"/>
+        </w:rPr>
+      </w:pPr>
+      <w:r>
+        <w:rPr>
+          <w:rFonts w:ascii="Arial" w:hAnsi="Arial" w:cs="Arial"/>
+          <w:noProof/>
+          <w:lang w:eastAsia="pt-BR"/>
+        </w:rPr>
+        <mc:AlternateContent>
+          <mc:Choice Requires="wps">
+            <w:drawing>
+              <wp:anchor distT="45720" distB="45720" distL="114300" distR="114300" simplePos="0" relativeHeight="251687936" behindDoc="1" locked="0" layoutInCell="1" allowOverlap="1" wp14:anchorId="6447DBBD" wp14:editId="18F44C7E">
+                <wp:simplePos x="0" y="0"/>
+                <wp:positionH relativeFrom="page">
+                  <wp:posOffset>5449570</wp:posOffset>
+                </wp:positionH>
+                <wp:positionV relativeFrom="paragraph">
+                  <wp:posOffset>95885</wp:posOffset>
+                </wp:positionV>
+                <wp:extent cx="793115" cy="577850"/>
+                <wp:effectExtent l="0" t="0" r="26035" b="12700"/>
+                <wp:wrapTight wrapText="bothSides">
+                  <wp:wrapPolygon edited="0">
+                    <wp:start x="0" y="0"/>
+                    <wp:lineTo x="0" y="21363"/>
+                    <wp:lineTo x="21790" y="21363"/>
+                    <wp:lineTo x="21790" y="0"/>
+                    <wp:lineTo x="0" y="0"/>
+                  </wp:wrapPolygon>
+                </wp:wrapTight>
+                <wp:docPr id="22" name="Text Box 2"/>
+                <wp:cNvGraphicFramePr>
+                  <a:graphicFrameLocks xmlns:a="http://schemas.openxmlformats.org/drawingml/2006/main"/>
+                </wp:cNvGraphicFramePr>
+                <a:graphic xmlns:a="http://schemas.openxmlformats.org/drawingml/2006/main">
+                  <a:graphicData uri="http://schemas.microsoft.com/office/word/2010/wordprocessingShape">
+                    <wps:wsp>
+                      <wps:cNvSpPr txBox="1">
+                        <a:spLocks noChangeArrowheads="1"/>
+                      </wps:cNvSpPr>
+                      <wps:spPr bwMode="auto">
+                        <a:xfrm>
+                          <a:off x="0" y="0"/>
+                          <a:ext cx="793115" cy="577850"/>
+                        </a:xfrm>
+                        <a:prstGeom prst="rect">
+                          <a:avLst/>
+                        </a:prstGeom>
+                        <a:noFill/>
+                        <a:ln>
+                          <a:headEnd/>
+                          <a:tailEnd/>
+                        </a:ln>
+                      </wps:spPr>
+                      <wps:style>
+                        <a:lnRef idx="2">
+                          <a:schemeClr val="dk1"/>
+                        </a:lnRef>
+                        <a:fillRef idx="1">
+                          <a:schemeClr val="lt1"/>
+                        </a:fillRef>
+                        <a:effectRef idx="0">
+                          <a:schemeClr val="dk1"/>
+                        </a:effectRef>
+                        <a:fontRef idx="minor">
+                          <a:schemeClr val="dk1"/>
+                        </a:fontRef>
+                      </wps:style>
+                      <wps:txbx>
+                        <w:txbxContent>
+                          <w:p>
+                            <w:pPr>
+                              <w:jc w:val="center"/>
+                              <w:rPr>
+                                <w:lang w:val="en-US"/>
+                              </w:rPr>
+                            </w:pPr>
+                            <w:proofErr w:type="spellStart"/>
+                            <w:r>
+                              <w:rPr>
+                                <w:lang w:val="en-US"/>
+                              </w:rPr>
+                              <w:t>Unidade</w:t>
+                            </w:r>
+                            <w:proofErr w:type="spellEnd"/>
+                          </w:p>
+                          <w:p>
+                            <w:pPr>
+                              <w:jc w:val="center"/>
+                              <w:rPr>
+                                <w:lang w:val="en-US"/>
+                              </w:rPr>
+                            </w:pPr>
+                            <w:r>
+                              <w:rPr>
+                                <w:lang w:val="en-US"/>
+                              </w:rPr>
+                              <w:t>De</w:t>
+                            </w:r>
+                          </w:p>
+                          <w:p>
+                            <w:pPr>
+                              <w:jc w:val="center"/>
+                              <w:rPr>
+                                <w:lang w:val="en-US"/>
+                              </w:rPr>
+                            </w:pPr>
+                            <w:r>
+                              <w:rPr>
+                                <w:lang w:val="en-US"/>
+                              </w:rPr>
+                              <w:t>Saida</w:t>
+                            </w:r>
+                          </w:p>
+                        </w:txbxContent>
+                      </wps:txbx>
+                      <wps:bodyPr rot="0" vert="horz" wrap="square" lIns="91440" tIns="45720" rIns="91440" bIns="45720" anchor="ctr" anchorCtr="0">
+                        <a:noAutofit/>
+                      </wps:bodyPr>
+                    </wps:wsp>
+                  </a:graphicData>
+                </a:graphic>
+                <wp14:sizeRelH relativeFrom="margin">
+                  <wp14:pctWidth>0</wp14:pctWidth>
+                </wp14:sizeRelH>
+                <wp14:sizeRelV relativeFrom="margin">
+                  <wp14:pctHeight>0</wp14:pctHeight>
+                </wp14:sizeRelV>
+              </wp:anchor>
+            </w:drawing>
+          </mc:Choice>
+          <mc:Fallback>
+            <w:pict>
+              <v:shape w14:anchorId="6447DBBD" id="_x0000_s1027" type="#_x0000_t202" style="position:absolute;margin-left:429.1pt;margin-top:7.55pt;width:62.45pt;height:45.5pt;z-index:-251628544;visibility:visible;mso-wrap-style:square;mso-width-percent:0;mso-height-percent:0;mso-wrap-distance-left:9pt;mso-wrap-distance-top:3.6pt;mso-wrap-distance-right:9pt;mso-wrap-distance-bottom:3.6pt;mso-position-horizontal:absolute;mso-position-horizontal-relative:page;mso-position-vertical:absolute;mso-position-vertical-relative:text;mso-width-percent:0;mso-height-percent:0;mso-width-relative:margin;mso-height-relative:margin;v-text-anchor:middle" o:gfxdata="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" filled="f" strokecolor="black [3200]" strokeweight="2pt">
+                <v:textbox>
+                  <w:txbxContent>
+                    <w:p>
+                      <w:pPr>
+                        <w:jc w:val="center"/>
+                        <w:rPr>
+                          <w:lang w:val="en-US"/>
+                        </w:rPr>
+                      </w:pPr>
+                      <w:proofErr w:type="spellStart"/>
+                      <w:r>
+                        <w:rPr>
+                          <w:lang w:val="en-US"/>
+                        </w:rPr>
+                        <w:t>Unidade</w:t>
+                      </w:r>
+                      <w:proofErr w:type="spellEnd"/>
+                    </w:p>
+                    <w:p>
+                      <w:pPr>
+                        <w:jc w:val="center"/>
+                        <w:rPr>
+                          <w:lang w:val="en-US"/>
+                        </w:rPr>
+                      </w:pPr>
+                      <w:r>
+                        <w:rPr>
+                          <w:lang w:val="en-US"/>
+                        </w:rPr>
+                        <w:t>De</w:t>
+                      </w:r>
+                    </w:p>
+                    <w:p>
+                      <w:pPr>
+                        <w:jc w:val="center"/>
+                        <w:rPr>
+                          <w:lang w:val="en-US"/>
+                        </w:rPr>
+                      </w:pPr>
+                      <w:r>
+                        <w:rPr>
+                          <w:lang w:val="en-US"/>
+                        </w:rPr>
+                        <w:t>Saida</w:t>
+                      </w:r>
+                    </w:p>
+                  </w:txbxContent>
+                </v:textbox>
+                <w10:wrap type="tight" anchorx="page"/>
+              </v:shape>
+            </w:pict>
+          </mc:Fallback>
+        </mc:AlternateContent>
+      </w:r>
+      <w:r>
+        <w:rPr>
+          <w:rFonts w:ascii="Arial" w:hAnsi="Arial" w:cs="Arial"/>
+          <w:noProof/>
+          <w:lang w:eastAsia="pt-BR"/>
+        </w:rPr>
+        <mc:AlternateContent>
+          <mc:Choice Requires="wps">
+            <w:drawing>
+              <wp:anchor distT="45720" distB="45720" distL="114300" distR="114300" simplePos="0" relativeHeight="251683840" behindDoc="1" locked="0" layoutInCell="1" allowOverlap="1" wp14:anchorId="6B75D37F" wp14:editId="14D9F206">
+                <wp:simplePos x="0" y="0"/>
+                <wp:positionH relativeFrom="page">
+                  <wp:posOffset>3364865</wp:posOffset>
+                </wp:positionH>
+                <wp:positionV relativeFrom="paragraph">
+                  <wp:posOffset>73660</wp:posOffset>
+                </wp:positionV>
+                <wp:extent cx="793115" cy="636270"/>
+                <wp:effectExtent l="0" t="0" r="26035" b="11430"/>
+                <wp:wrapTight wrapText="bothSides">
+                  <wp:wrapPolygon edited="0">
+                    <wp:start x="0" y="0"/>
+                    <wp:lineTo x="0" y="21341"/>
+                    <wp:lineTo x="21790" y="21341"/>
+                    <wp:lineTo x="21790" y="0"/>
+                    <wp:lineTo x="0" y="0"/>
+                  </wp:wrapPolygon>
+                </wp:wrapTight>
+                <wp:docPr id="20" name="Text Box 2"/>
+                <wp:cNvGraphicFramePr>
+                  <a:graphicFrameLocks xmlns:a="http://schemas.openxmlformats.org/drawingml/2006/main"/>
+                </wp:cNvGraphicFramePr>
+                <a:graphic xmlns:a="http://schemas.openxmlformats.org/drawingml/2006/main">
+                  <a:graphicData uri="http://schemas.microsoft.com/office/word/2010/wordprocessingShape">
+                    <wps:wsp>
+                      <wps:cNvSpPr txBox="1">
+                        <a:spLocks noChangeArrowheads="1"/>
+                      </wps:cNvSpPr>
+                      <wps:spPr bwMode="auto">
+                        <a:xfrm>
+                          <a:off x="0" y="0"/>
+                          <a:ext cx="793115" cy="636270"/>
+                        </a:xfrm>
+                        <a:prstGeom prst="rect">
+                          <a:avLst/>
+                        </a:prstGeom>
+                        <a:noFill/>
+                        <a:ln>
+                          <a:headEnd/>
+                          <a:tailEnd/>
+                        </a:ln>
+                      </wps:spPr>
+                      <wps:style>
+                        <a:lnRef idx="2">
+                          <a:schemeClr val="dk1"/>
+                        </a:lnRef>
+                        <a:fillRef idx="1">
+                          <a:schemeClr val="lt1"/>
+                        </a:fillRef>
+                        <a:effectRef idx="0">
+                          <a:schemeClr val="dk1"/>
+                        </a:effectRef>
+                        <a:fontRef idx="minor">
+                          <a:schemeClr val="dk1"/>
+                        </a:fontRef>
+                      </wps:style>
+                      <wps:txbx>
+                        <w:txbxContent>
+                          <w:p>
+                            <w:pPr>
+                              <w:jc w:val="center"/>
+                              <w:rPr>
+                                <w:lang w:val="en-US"/>
+                              </w:rPr>
+                            </w:pPr>
+                            <w:proofErr w:type="spellStart"/>
+                            <w:r>
+                              <w:rPr>
+                                <w:lang w:val="en-US"/>
+                              </w:rPr>
+                              <w:t>Unidade</w:t>
+                            </w:r>
+                            <w:proofErr w:type="spellEnd"/>
+                          </w:p>
+                          <w:p>
+                            <w:pPr>
+                              <w:jc w:val="center"/>
+                              <w:rPr>
+                                <w:lang w:val="en-US"/>
+                              </w:rPr>
+                            </w:pPr>
+                            <w:r>
+                              <w:rPr>
+                                <w:lang w:val="en-US"/>
+                              </w:rPr>
+                              <w:t>De</w:t>
+                            </w:r>
+                          </w:p>
+                          <w:p>
+                            <w:pPr>
+                              <w:jc w:val="center"/>
+                              <w:rPr>
+                                <w:lang w:val="en-US"/>
+                              </w:rPr>
+                            </w:pPr>
+                            <w:proofErr w:type="spellStart"/>
+                            <w:r>
+                              <w:rPr>
+                                <w:lang w:val="en-US"/>
+                              </w:rPr>
+                              <w:t>Controle</w:t>
+                            </w:r>
+                            <w:proofErr w:type="spellEnd"/>
+                          </w:p>
+                        </w:txbxContent>
+                      </wps:txbx>
+                      <wps:bodyPr rot="0" vert="horz" wrap="square" lIns="91440" tIns="45720" rIns="91440" bIns="45720" anchor="ctr" anchorCtr="0">
+                        <a:noAutofit/>
+                      </wps:bodyPr>
+                    </wps:wsp>
+                  </a:graphicData>
+                </a:graphic>
+                <wp14:sizeRelH relativeFrom="margin">
+                  <wp14:pctWidth>0</wp14:pctWidth>
+                </wp14:sizeRelH>
+                <wp14:sizeRelV relativeFrom="margin">
+                  <wp14:pctHeight>0</wp14:pctHeight>
+                </wp14:sizeRelV>
+              </wp:anchor>
+            </w:drawing>
+          </mc:Choice>
+          <mc:Fallback>
+            <w:pict>
+              <v:shape w14:anchorId="6B75D37F" id="_x0000_s1028" type="#_x0000_t202" style="position:absolute;margin-left:264.95pt;margin-top:5.8pt;width:62.45pt;height:50.1pt;z-index:-251632640;visibility:visible;mso-wrap-style:square;mso-width-percent:0;mso-height-percent:0;mso-wrap-distance-left:9pt;mso-wrap-distance-top:3.6pt;mso-wrap-distance-right:9pt;mso-wrap-distance-bottom:3.6pt;mso-position-horizontal:absolute;mso-position-horizontal-relative:page;mso-position-vertical:absolute;mso-position-vertical-relative:text;mso-width-percent:0;mso-height-percent:0;mso-width-relative:margin;mso-height-relative:margin;v-text-anchor:middle" o:gfxdata="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" filled="f" strokecolor="black [3200]" strokeweight="2pt">
+                <v:textbox>
+                  <w:txbxContent>
+                    <w:p>
+                      <w:pPr>
+                        <w:jc w:val="center"/>
+                        <w:rPr>
+                          <w:lang w:val="en-US"/>
+                        </w:rPr>
+                      </w:pPr>
+                      <w:proofErr w:type="spellStart"/>
+                      <w:r>
+                        <w:rPr>
+                          <w:lang w:val="en-US"/>
+                        </w:rPr>
+                        <w:t>Unidade</w:t>
+                      </w:r>
+                      <w:proofErr w:type="spellEnd"/>
+                    </w:p>
+                    <w:p>
+                      <w:pPr>
+                        <w:jc w:val="center"/>
+                        <w:rPr>
+                          <w:lang w:val="en-US"/>
+                        </w:rPr>
+                      </w:pPr>
+                      <w:r>
+                        <w:rPr>
+                          <w:lang w:val="en-US"/>
+                        </w:rPr>
+                        <w:t>De</w:t>
+                      </w:r>
+                    </w:p>
+                    <w:p>
+                      <w:pPr>
+                        <w:jc w:val="center"/>
+                        <w:rPr>
+                          <w:lang w:val="en-US"/>
+                        </w:rPr>
+                      </w:pPr>
+                      <w:proofErr w:type="spellStart"/>
+                      <w:r>
+                        <w:rPr>
+                          <w:lang w:val="en-US"/>
+                        </w:rPr>
+                        <w:t>Controle</w:t>
+                      </w:r>
+                      <w:proofErr w:type="spellEnd"/>
+                    </w:p>
+                  </w:txbxContent>
+                </v:textbox>
+                <w10:wrap type="tight" anchorx="page"/>
+              </v:shape>
+            </w:pict>
+          </mc:Fallback>
+        </mc:AlternateContent>
+      </w:r>
+      <w:r>
+        <w:rPr>
+          <w:rFonts w:ascii="Arial" w:hAnsi="Arial" w:cs="Arial"/>
+          <w:noProof/>
+          <w:lang w:eastAsia="pt-BR"/>
+        </w:rPr>
+        <mc:AlternateContent>
+          <mc:Choice Requires="wps">
+            <w:drawing>
+              <wp:anchor distT="45720" distB="45720" distL="114300" distR="114300" simplePos="0" relativeHeight="251679744" behindDoc="1" locked="0" layoutInCell="1" allowOverlap="1" wp14:anchorId="5CF8D9D4" wp14:editId="0E51C98F">
+                <wp:simplePos x="0" y="0"/>
+                <wp:positionH relativeFrom="column">
+                  <wp:posOffset>413385</wp:posOffset>
+                </wp:positionH>
+                <wp:positionV relativeFrom="paragraph">
+                  <wp:posOffset>102870</wp:posOffset>
+                </wp:positionV>
+                <wp:extent cx="852170" cy="607060"/>
+                <wp:effectExtent l="0" t="0" r="24130" b="21590"/>
+                <wp:wrapTight wrapText="bothSides">
+                  <wp:wrapPolygon edited="0">
+                    <wp:start x="0" y="0"/>
+                    <wp:lineTo x="0" y="21690"/>
+                    <wp:lineTo x="21729" y="21690"/>
+                    <wp:lineTo x="21729" y="0"/>
+                    <wp:lineTo x="0" y="0"/>
+                  </wp:wrapPolygon>
+                </wp:wrapTight>
+                <wp:docPr id="217" name="Text Box 2"/>
+                <wp:cNvGraphicFramePr>
+                  <a:graphicFrameLocks xmlns:a="http://schemas.openxmlformats.org/drawingml/2006/main"/>
+                </wp:cNvGraphicFramePr>
+                <a:graphic xmlns:a="http://schemas.openxmlformats.org/drawingml/2006/main">
+                  <a:graphicData uri="http://schemas.microsoft.com/office/word/2010/wordprocessingShape">
+                    <wps:wsp>
+                      <wps:cNvSpPr txBox="1">
+                        <a:spLocks noChangeArrowheads="1"/>
+                      </wps:cNvSpPr>
+                      <wps:spPr bwMode="auto">
+                        <a:xfrm>
+                          <a:off x="0" y="0"/>
+                          <a:ext cx="852170" cy="607060"/>
+                        </a:xfrm>
+                        <a:prstGeom prst="rect">
+                          <a:avLst/>
+                        </a:prstGeom>
+                        <a:noFill/>
+                        <a:ln>
+                          <a:headEnd/>
+                          <a:tailEnd/>
+                        </a:ln>
+                      </wps:spPr>
+                      <wps:style>
+                        <a:lnRef idx="2">
+                          <a:schemeClr val="dk1"/>
+                        </a:lnRef>
+                        <a:fillRef idx="1">
+                          <a:schemeClr val="lt1"/>
+                        </a:fillRef>
+                        <a:effectRef idx="0">
+                          <a:schemeClr val="dk1"/>
+                        </a:effectRef>
+                        <a:fontRef idx="minor">
+                          <a:schemeClr val="dk1"/>
+                        </a:fontRef>
+                      </wps:style>
+                      <wps:txbx>
+                        <w:txbxContent>
+                          <w:p>
+                            <w:pPr>
+                              <w:jc w:val="center"/>
+                              <w:rPr>
+                                <w:lang w:val="en-US"/>
+                              </w:rPr>
+                            </w:pPr>
+                            <w:proofErr w:type="spellStart"/>
+                            <w:r>
+                              <w:rPr>
+                                <w:lang w:val="en-US"/>
+                              </w:rPr>
+                              <w:t>Unidade</w:t>
+                            </w:r>
+                            <w:proofErr w:type="spellEnd"/>
+                          </w:p>
+                          <w:p>
+                            <w:pPr>
+                              <w:jc w:val="center"/>
+                              <w:rPr>
+                                <w:lang w:val="en-US"/>
+                              </w:rPr>
+                            </w:pPr>
+                            <w:r>
+                              <w:rPr>
+                                <w:lang w:val="en-US"/>
+                              </w:rPr>
+                              <w:t>De</w:t>
+                            </w:r>
+                          </w:p>
+                          <w:p>
+                            <w:pPr>
+                              <w:jc w:val="center"/>
+                              <w:rPr>
+                                <w:lang w:val="en-US"/>
+                              </w:rPr>
+                            </w:pPr>
+                            <w:r>
+                              <w:rPr>
+                                <w:lang w:val="en-US"/>
+                              </w:rPr>
+                              <w:t>Entrada</w:t>
+                            </w:r>
+                          </w:p>
+                        </w:txbxContent>
+                      </wps:txbx>
+                      <wps:bodyPr rot="0" vert="horz" wrap="square" lIns="91440" tIns="45720" rIns="91440" bIns="45720" anchor="ctr" anchorCtr="0">
+                        <a:noAutofit/>
+                      </wps:bodyPr>
+                    </wps:wsp>
+                  </a:graphicData>
+                </a:graphic>
+                <wp14:sizeRelH relativeFrom="margin">
+                  <wp14:pctWidth>0</wp14:pctWidth>
+                </wp14:sizeRelH>
+                <wp14:sizeRelV relativeFrom="margin">
+                  <wp14:pctHeight>0</wp14:pctHeight>
+                </wp14:sizeRelV>
+              </wp:anchor>
+            </w:drawing>
+          </mc:Choice>
+          <mc:Fallback>
+            <w:pict>
+              <v:shape w14:anchorId="5CF8D9D4" id="_x0000_s1029" type="#_x0000_t202" style="position:absolute;margin-left:32.55pt;margin-top:8.1pt;width:67.1pt;height:47.8pt;z-index:-251636736;visibility:visible;mso-wrap-style:square;mso-width-percent:0;mso-height-percent:0;mso-wrap-distance-left:9pt;mso-wrap-distance-top:3.6pt;mso-wrap-distance-right:9pt;mso-wrap-distance-bottom:3.6pt;mso-position-horizontal:absolute;mso-position-horizontal-relative:text;mso-position-vertical:absolute;mso-position-vertical-relative:text;mso-width-percent:0;mso-height-percent:0;mso-width-relative:margin;mso-height-relative:margin;v-text-anchor:middle" o:gfxdata="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" filled="f" strokecolor="black [3200]" strokeweight="2pt">
+                <v:textbox>
+                  <w:txbxContent>
+                    <w:p>
+                      <w:pPr>
+                        <w:jc w:val="center"/>
+                        <w:rPr>
+                          <w:lang w:val="en-US"/>
+                        </w:rPr>
+                      </w:pPr>
+                      <w:proofErr w:type="spellStart"/>
+                      <w:r>
+                        <w:rPr>
+                          <w:lang w:val="en-US"/>
+                        </w:rPr>
+                        <w:t>Unidade</w:t>
+                      </w:r>
+                      <w:proofErr w:type="spellEnd"/>
+                    </w:p>
+                    <w:p>
+                      <w:pPr>
+                        <w:jc w:val="center"/>
+                        <w:rPr>
+                          <w:lang w:val="en-US"/>
+                        </w:rPr>
+                      </w:pPr>
+                      <w:r>
+                        <w:rPr>
+                          <w:lang w:val="en-US"/>
+                        </w:rPr>
+                        <w:t>De</w:t>
+                      </w:r>
+                    </w:p>
+                    <w:p>
+                      <w:pPr>
+                        <w:jc w:val="center"/>
+                        <w:rPr>
+                          <w:lang w:val="en-US"/>
+                        </w:rPr>
+                      </w:pPr>
+                      <w:r>
+                        <w:rPr>
+                          <w:lang w:val="en-US"/>
+                        </w:rPr>
+                        <w:t>Entrada</w:t>
+                      </w:r>
+                    </w:p>
+                  </w:txbxContent>
+                </v:textbox>
+                <w10:wrap type="tight"/>
+              </v:shape>
+            </w:pict>
+          </mc:Fallback>
+        </mc:AlternateContent>
+      </w:r>
+      <w:r>
+        <w:rPr>
+          <w:rFonts w:ascii="Arial" w:hAnsi="Arial" w:cs="Arial"/>
+          <w:noProof/>
+          <w:lang w:eastAsia="pt-BR"/>
+        </w:rPr>
+        <mc:AlternateContent>
+          <mc:Choice Requires="wps">
+            <w:drawing>
+              <wp:anchor distT="0" distB="0" distL="114300" distR="114300" simplePos="0" relativeHeight="251665408" behindDoc="0" locked="0" layoutInCell="1" allowOverlap="1" wp14:anchorId="105C4E90" wp14:editId="6162D261">
+                <wp:simplePos x="0" y="0"/>
+                <wp:positionH relativeFrom="column">
+                  <wp:posOffset>2540686</wp:posOffset>
+                </wp:positionH>
+                <wp:positionV relativeFrom="paragraph">
+                  <wp:posOffset>6985</wp:posOffset>
+                </wp:positionV>
+                <wp:extent cx="994868" cy="782726"/>
+                <wp:effectExtent l="0" t="0" r="15240" b="17780"/>
+                <wp:wrapNone/>
+                <wp:docPr id="4" name="Rectangle 4"/>
+                <wp:cNvGraphicFramePr/>
+                <a:graphic xmlns:a="http://schemas.openxmlformats.org/drawingml/2006/main">
+                  <a:graphicData uri="http://schemas.microsoft.com/office/word/2010/wordprocessingShape">
+                    <wps:wsp>
+                      <wps:cNvSpPr/>
+                      <wps:spPr>
+                        <a:xfrm>
+                          <a:off x="0" y="0"/>
+                          <a:ext cx="994868" cy="782726"/>
+                        </a:xfrm>
+                        <a:prstGeom prst="rect">
+                          <a:avLst/>
+                        </a:prstGeom>
+                      </wps:spPr>
+                      <wps:style>
+                        <a:lnRef idx="2">
+                          <a:schemeClr val="accent3">
+                            <a:shade val="50000"/>
+                          </a:schemeClr>
+                        </a:lnRef>
+                        <a:fillRef idx="1">
+                          <a:schemeClr val="accent3"/>
+                        </a:fillRef>
+                        <a:effectRef idx="0">
+                          <a:schemeClr val="accent3"/>
+                        </a:effectRef>
+                        <a:fontRef idx="minor">
+                          <a:schemeClr val="lt1"/>
+                        </a:fontRef>
+                      </wps:style>
+                      <wps:bodyPr rot="0" spcFirstLastPara="0" vertOverflow="overflow" horzOverflow="overflow" vert="horz" wrap="square" lIns="91440" tIns="45720" rIns="91440" bIns="45720" numCol="1" spcCol="0" rtlCol="0" fromWordArt="0" anchor="ctr" anchorCtr="0" forceAA="0" compatLnSpc="1">
+                        <a:prstTxWarp prst="textNoShape">
+                          <a:avLst/>
+                        </a:prstTxWarp>
+                        <a:noAutofit/>
+                      </wps:bodyPr>
+                    </wps:wsp>
+                  </a:graphicData>
+                </a:graphic>
+              </wp:anchor>
+            </w:drawing>
+          </mc:Choice>
+          <mc:Fallback>
+            <w:pict>
+              <v:rect w14:anchorId="7F44D8AF" id="Rectangle 4" o:spid="_x0000_s1026" style="position:absolute;margin-left:200.05pt;margin-top:.55pt;width:78.35pt;height:61.65pt;z-index:251665408;visibility:visible;mso-wrap-style:square;mso-wrap-distance-left:9pt;mso-wrap-distance-top:0;mso-wrap-distance-right:9pt;mso-wrap-distance-bottom:0;mso-position-horizontal:absolute;mso-position-horizontal-relative:text;mso-position-vertical:absolute;mso-position-vertical-relative:text;v-text-anchor:middle" o:gfxdata="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" fillcolor="#9bbb59 [3206]" strokecolor="#4e6128 [1606]" strokeweight="2pt"/>
+            </w:pict>
+          </mc:Fallback>
+        </mc:AlternateContent>
+      </w:r>
+      <w:r>
+        <w:rPr>
+          <w:rFonts w:ascii="Arial" w:hAnsi="Arial" w:cs="Arial"/>
+          <w:noProof/>
+          <w:lang w:eastAsia="pt-BR"/>
+        </w:rPr>
+        <mc:AlternateContent>
+          <mc:Choice Requires="wps">
+            <w:drawing>
+              <wp:anchor distT="0" distB="0" distL="114300" distR="114300" simplePos="0" relativeHeight="251663360" behindDoc="0" locked="0" layoutInCell="1" allowOverlap="1" wp14:anchorId="02DAC0DB" wp14:editId="14B122CE">
+                <wp:simplePos x="0" y="0"/>
+                <wp:positionH relativeFrom="column">
+                  <wp:posOffset>4610735</wp:posOffset>
+                </wp:positionH>
+                <wp:positionV relativeFrom="paragraph">
+                  <wp:posOffset>6350</wp:posOffset>
+                </wp:positionV>
+                <wp:extent cx="994410" cy="782320"/>
+                <wp:effectExtent l="0" t="0" r="15240" b="17780"/>
+                <wp:wrapNone/>
+                <wp:docPr id="3" name="Rectangle 3"/>
+                <wp:cNvGraphicFramePr/>
+                <a:graphic xmlns:a="http://schemas.openxmlformats.org/drawingml/2006/main">
+                  <a:graphicData uri="http://schemas.microsoft.com/office/word/2010/wordprocessingShape">
+                    <wps:wsp>
+                      <wps:cNvSpPr/>
+                      <wps:spPr>
+                        <a:xfrm>
+                          <a:off x="0" y="0"/>
+                          <a:ext cx="994410" cy="782320"/>
+                        </a:xfrm>
+                        <a:prstGeom prst="rect">
+                          <a:avLst/>
+                        </a:prstGeom>
+                      </wps:spPr>
+                      <wps:style>
+                        <a:lnRef idx="2">
+                          <a:schemeClr val="accent3">
+                            <a:shade val="50000"/>
+                          </a:schemeClr>
+                        </a:lnRef>
+                        <a:fillRef idx="1">
+                          <a:schemeClr val="accent3"/>
+                        </a:fillRef>
+                        <a:effectRef idx="0">
+                          <a:schemeClr val="accent3"/>
+                        </a:effectRef>
+                        <a:fontRef idx="minor">
+                          <a:schemeClr val="lt1"/>
+                        </a:fontRef>
+                      </wps:style>
+                      <wps:bodyPr rot="0" spcFirstLastPara="0" vertOverflow="overflow" horzOverflow="overflow" vert="horz" wrap="square" lIns="91440" tIns="45720" rIns="91440" bIns="45720" numCol="1" spcCol="0" rtlCol="0" fromWordArt="0" anchor="ctr" anchorCtr="0" forceAA="0" compatLnSpc="1">
+                        <a:prstTxWarp prst="textNoShape">
+                          <a:avLst/>
+                        </a:prstTxWarp>
+                        <a:noAutofit/>
+                      </wps:bodyPr>
+                    </wps:wsp>
+                  </a:graphicData>
+                </a:graphic>
+              </wp:anchor>
+            </w:drawing>
+          </mc:Choice>
+          <mc:Fallback>
+            <w:pict>
+              <v:rect w14:anchorId="2F5A49FA" id="Rectangle 3" o:spid="_x0000_s1026" style="position:absolute;margin-left:363.05pt;margin-top:.5pt;width:78.3pt;height:61.6pt;z-index:251663360;visibility:visible;mso-wrap-style:square;mso-wrap-distance-left:9pt;mso-wrap-distance-top:0;mso-wrap-distance-right:9pt;mso-wrap-distance-bottom:0;mso-position-horizontal:absolute;mso-position-horizontal-relative:text;mso-position-vertical:absolute;mso-position-vertical-relative:text;v-text-anchor:middle" o:gfxdata="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" fillcolor="#9bbb59 [3206]" strokecolor="#4e6128 [1606]" strokeweight="2pt"/>
+            </w:pict>
+          </mc:Fallback>
+        </mc:AlternateContent>
+      </w:r>
+    </w:p>
+    <w:p>
+      <w:pPr>
+        <w:contextualSpacing/>
+        <w:rPr>
+          <w:rFonts w:ascii="Arial" w:hAnsi="Arial" w:cs="Arial"/>
+          <w:noProof/>
+          <w:lang w:eastAsia="pt-BR"/>
+        </w:rPr>
+      </w:pPr>
+    </w:p>
+    <w:p>
+      <w:pPr>
+        <w:contextualSpacing/>
+        <w:rPr>
+          <w:rFonts w:ascii="Arial" w:hAnsi="Arial" w:cs="Arial"/>
+          <w:noProof/>
+          <w:lang w:eastAsia="pt-BR"/>
+        </w:rPr>
+      </w:pPr>
+      <w:r>
+        <w:rPr>
+          <w:rFonts w:ascii="Arial" w:hAnsi="Arial" w:cs="Arial"/>
+          <w:noProof/>
+          <w:lang w:eastAsia="pt-BR"/>
+        </w:rPr>
+        <mc:AlternateContent>
+          <mc:Choice Requires="wps">
+            <w:drawing>
+              <wp:anchor distT="0" distB="0" distL="114300" distR="114300" simplePos="0" relativeHeight="251671552" behindDoc="0" locked="0" layoutInCell="1" allowOverlap="1" wp14:anchorId="30C4075A" wp14:editId="04A96A79">
+                <wp:simplePos x="0" y="0"/>
+                <wp:positionH relativeFrom="column">
+                  <wp:posOffset>3559302</wp:posOffset>
+                </wp:positionH>
+                <wp:positionV relativeFrom="paragraph">
+                  <wp:posOffset>61620</wp:posOffset>
+                </wp:positionV>
+                <wp:extent cx="1053389" cy="0"/>
+                <wp:effectExtent l="38100" t="76200" r="0" b="95250"/>
+                <wp:wrapNone/>
+                <wp:docPr id="12" name="Straight Arrow Connector 12"/>
+                <wp:cNvGraphicFramePr/>
+                <a:graphic xmlns:a="http://schemas.openxmlformats.org/drawingml/2006/main">
+                  <a:graphicData uri="http://schemas.microsoft.com/office/word/2010/wordprocessingShape">
+                    <wps:wsp>
+                      <wps:cNvCnPr/>
+                      <wps:spPr>
+                        <a:xfrm flipH="1">
+                          <a:off x="0" y="0"/>
+                          <a:ext cx="1053389" cy="0"/>
+                        </a:xfrm>
+                        <a:prstGeom prst="straightConnector1">
+                          <a:avLst/>
+                        </a:prstGeom>
+                        <a:ln>
+                          <a:tailEnd type="triangle"/>
+                        </a:ln>
+                      </wps:spPr>
+                      <wps:style>
+                        <a:lnRef idx="1">
+                          <a:schemeClr val="dk1"/>
+                        </a:lnRef>
+                        <a:fillRef idx="0">
+                          <a:schemeClr val="dk1"/>
+                        </a:fillRef>
+                        <a:effectRef idx="0">
+                          <a:schemeClr val="dk1"/>
+                        </a:effectRef>
+                        <a:fontRef idx="minor">
+                          <a:schemeClr val="tx1"/>
+                        </a:fontRef>
+                      </wps:style>
+                      <wps:bodyPr/>
+                    </wps:wsp>
+                  </a:graphicData>
+                </a:graphic>
+              </wp:anchor>
+            </w:drawing>
+          </mc:Choice>
+          <mc:Fallback>
+            <w:pict>
+              <v:shape w14:anchorId="250CE8A8" id="Straight Arrow Connector 12" o:spid="_x0000_s1026" type="#_x0000_t32" style="position:absolute;margin-left:280.25pt;margin-top:4.85pt;width:82.95pt;height:0;flip:x;z-index:251671552;visibility:visible;mso-wrap-style:square;mso-wrap-distance-left:9pt;mso-wrap-distance-top:0;mso-wrap-distance-right:9pt;mso-wrap-distance-bottom:0;mso-position-horizontal:absolute;mso-position-horizontal-relative:text;mso-position-vertical:absolute;mso-position-vertical-relative:text" o:gfxdata="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" strokecolor="black [3040]">
+                <v:stroke endarrow="block"/>
+              </v:shape>
+            </w:pict>
+          </mc:Fallback>
+        </mc:AlternateContent>
+      </w:r>
+      <w:r>
+        <w:rPr>
+          <w:rFonts w:ascii="Arial" w:hAnsi="Arial" w:cs="Arial"/>
+          <w:noProof/>
+          <w:lang w:eastAsia="pt-BR"/>
+        </w:rPr>
+        <mc:AlternateContent>
+          <mc:Choice Requires="wps">
+            <w:drawing>
+              <wp:anchor distT="0" distB="0" distL="114300" distR="114300" simplePos="0" relativeHeight="251670528" behindDoc="0" locked="0" layoutInCell="1" allowOverlap="1" wp14:anchorId="645F8305" wp14:editId="62EEB235">
+                <wp:simplePos x="0" y="0"/>
+                <wp:positionH relativeFrom="column">
+                  <wp:posOffset>1357426</wp:posOffset>
+                </wp:positionH>
+                <wp:positionV relativeFrom="paragraph">
+                  <wp:posOffset>58572</wp:posOffset>
+                </wp:positionV>
+                <wp:extent cx="1155801" cy="0"/>
+                <wp:effectExtent l="0" t="76200" r="25400" b="95250"/>
+                <wp:wrapNone/>
+                <wp:docPr id="10" name="Straight Arrow Connector 10"/>
+                <wp:cNvGraphicFramePr/>
+                <a:graphic xmlns:a="http://schemas.openxmlformats.org/drawingml/2006/main">
+                  <a:graphicData uri="http://schemas.microsoft.com/office/word/2010/wordprocessingShape">
+                    <wps:wsp>
+                      <wps:cNvCnPr/>
+                      <wps:spPr>
+                        <a:xfrm>
+                          <a:off x="0" y="0"/>
+                          <a:ext cx="1155801" cy="0"/>
+                        </a:xfrm>
+                        <a:prstGeom prst="straightConnector1">
+                          <a:avLst/>
+                        </a:prstGeom>
+                        <a:ln>
+                          <a:tailEnd type="triangle"/>
+                        </a:ln>
+                      </wps:spPr>
+                      <wps:style>
+                        <a:lnRef idx="1">
+                          <a:schemeClr val="dk1"/>
+                        </a:lnRef>
+                        <a:fillRef idx="0">
+                          <a:schemeClr val="dk1"/>
+                        </a:fillRef>
+                        <a:effectRef idx="0">
+                          <a:schemeClr val="dk1"/>
+                        </a:effectRef>
+                        <a:fontRef idx="minor">
+                          <a:schemeClr val="tx1"/>
+                        </a:fontRef>
+                      </wps:style>
+                      <wps:bodyPr/>
+                    </wps:wsp>
+                  </a:graphicData>
+                </a:graphic>
+              </wp:anchor>
+            </w:drawing>
+          </mc:Choice>
+          <mc:Fallback>
+            <w:pict>
+              <v:shape w14:anchorId="7CB2AEB9" id="Straight Arrow Connector 10" o:spid="_x0000_s1026" type="#_x0000_t32" style="position:absolute;margin-left:106.9pt;margin-top:4.6pt;width:91pt;height:0;z-index:251670528;visibility:visible;mso-wrap-style:square;mso-wrap-distance-left:9pt;mso-wrap-distance-top:0;mso-wrap-distance-right:9pt;mso-wrap-distance-bottom:0;mso-position-horizontal:absolute;mso-position-horizontal-relative:text;mso-position-vertical:absolute;mso-position-vertical-relative:text" o:gfxdata="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" strokecolor="black [3040]">
+                <v:stroke endarrow="block"/>
+              </v:shape>
+            </w:pict>
+          </mc:Fallback>
+        </mc:AlternateContent>
+      </w:r>
+    </w:p>
+    <w:p>
+      <w:pPr>
+        <w:contextualSpacing/>
+        <w:rPr>
+          <w:rFonts w:ascii="Arial" w:hAnsi="Arial" w:cs="Arial"/>
+          <w:noProof/>
+          <w:lang w:eastAsia="pt-BR"/>
+        </w:rPr>
+      </w:pPr>
+    </w:p>
+    <w:p>
+      <w:pPr>
+        <w:contextualSpacing/>
+        <w:rPr>
+          <w:rFonts w:ascii="Arial" w:hAnsi="Arial" w:cs="Arial"/>
+          <w:noProof/>
+          <w:lang w:eastAsia="pt-BR"/>
+        </w:rPr>
+      </w:pPr>
+      <w:r>
+        <w:rPr>
+          <w:rFonts w:ascii="Arial" w:hAnsi="Arial" w:cs="Arial"/>
+          <w:noProof/>
+          <w:lang w:eastAsia="pt-BR"/>
+        </w:rPr>
+        <mc:AlternateContent>
+          <mc:Choice Requires="wps">
+            <w:drawing>
+              <wp:anchor distT="0" distB="0" distL="114300" distR="114300" simplePos="0" relativeHeight="251677696" behindDoc="0" locked="0" layoutInCell="1" allowOverlap="1" wp14:anchorId="0D578BEA" wp14:editId="6EB18B53">
+                <wp:simplePos x="0" y="0"/>
+                <wp:positionH relativeFrom="column">
+                  <wp:posOffset>3283000</wp:posOffset>
+                </wp:positionH>
+                <wp:positionV relativeFrom="paragraph">
+                  <wp:posOffset>152552</wp:posOffset>
+                </wp:positionV>
+                <wp:extent cx="0" cy="358445"/>
+                <wp:effectExtent l="76200" t="38100" r="57150" b="22860"/>
+                <wp:wrapNone/>
+                <wp:docPr id="16" name="Straight Arrow Connector 16"/>
+                <wp:cNvGraphicFramePr/>
+                <a:graphic xmlns:a="http://schemas.openxmlformats.org/drawingml/2006/main">
+                  <a:graphicData uri="http://schemas.microsoft.com/office/word/2010/wordprocessingShape">
+                    <wps:wsp>
+                      <wps:cNvCnPr/>
+                      <wps:spPr>
+                        <a:xfrm flipV="1">
+                          <a:off x="0" y="0"/>
+                          <a:ext cx="0" cy="358445"/>
+                        </a:xfrm>
+                        <a:prstGeom prst="straightConnector1">
+                          <a:avLst/>
+                        </a:prstGeom>
+                        <a:ln>
+                          <a:tailEnd type="triangle"/>
+                        </a:ln>
+                      </wps:spPr>
+                      <wps:style>
+                        <a:lnRef idx="1">
+                          <a:schemeClr val="dk1"/>
+                        </a:lnRef>
+                        <a:fillRef idx="0">
+                          <a:schemeClr val="dk1"/>
+                        </a:fillRef>
+                        <a:effectRef idx="0">
+                          <a:schemeClr val="dk1"/>
+                        </a:effectRef>
+                        <a:fontRef idx="minor">
+                          <a:schemeClr val="tx1"/>
+                        </a:fontRef>
+                      </wps:style>
+                      <wps:bodyPr/>
+                    </wps:wsp>
+                  </a:graphicData>
+                </a:graphic>
+              </wp:anchor>
+            </w:drawing>
+          </mc:Choice>
+          <mc:Fallback>
+            <w:pict>
+              <v:shape w14:anchorId="181BB665" id="Straight Arrow Connector 16" o:spid="_x0000_s1026" type="#_x0000_t32" style="position:absolute;margin-left:258.5pt;margin-top:12pt;width:0;height:28.2pt;flip:y;z-index:251677696;visibility:visible;mso-wrap-style:square;mso-wrap-distance-left:9pt;mso-wrap-distance-top:0;mso-wrap-distance-right:9pt;mso-wrap-distance-bottom:0;mso-position-horizontal:absolute;mso-position-horizontal-relative:text;mso-position-vertical:absolute;mso-position-vertical-relative:text" o:gfxdata="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" strokecolor="black [3040]">
+                <v:stroke endarrow="block"/>
+              </v:shape>
+            </w:pict>
+          </mc:Fallback>
+        </mc:AlternateContent>
+      </w:r>
+    </w:p>
+    <w:p>
+      <w:pPr>
+        <w:contextualSpacing/>
+        <w:rPr>
+          <w:rFonts w:ascii="Arial" w:hAnsi="Arial" w:cs="Arial"/>
+          <w:noProof/>
+          <w:lang w:eastAsia="pt-BR"/>
+        </w:rPr>
+      </w:pPr>
+      <w:r>
+        <w:rPr>
+          <w:rFonts w:ascii="Arial" w:hAnsi="Arial" w:cs="Arial"/>
+          <w:noProof/>
+          <w:lang w:eastAsia="pt-BR"/>
+        </w:rPr>
+        <mc:AlternateContent>
+          <mc:Choice Requires="wps">
+            <w:drawing>
+              <wp:anchor distT="0" distB="0" distL="114300" distR="114300" simplePos="0" relativeHeight="251675648" behindDoc="0" locked="0" layoutInCell="1" allowOverlap="1" wp14:anchorId="5312192D" wp14:editId="7AA45953">
+                <wp:simplePos x="0" y="0"/>
+                <wp:positionH relativeFrom="column">
+                  <wp:posOffset>2704820</wp:posOffset>
+                </wp:positionH>
+                <wp:positionV relativeFrom="paragraph">
+                  <wp:posOffset>8153</wp:posOffset>
+                </wp:positionV>
+                <wp:extent cx="0" cy="351130"/>
+                <wp:effectExtent l="76200" t="0" r="76200" b="49530"/>
+                <wp:wrapNone/>
+                <wp:docPr id="15" name="Straight Arrow Connector 15"/>
+                <wp:cNvGraphicFramePr/>
+                <a:graphic xmlns:a="http://schemas.openxmlformats.org/drawingml/2006/main">
+                  <a:graphicData uri="http://schemas.microsoft.com/office/word/2010/wordprocessingShape">
+                    <wps:wsp>
+                      <wps:cNvCnPr/>
+                      <wps:spPr>
+                        <a:xfrm>
+                          <a:off x="0" y="0"/>
+                          <a:ext cx="0" cy="351130"/>
+                        </a:xfrm>
+                        <a:prstGeom prst="straightConnector1">
+                          <a:avLst/>
+                        </a:prstGeom>
+                        <a:ln>
+                          <a:tailEnd type="triangle"/>
+                        </a:ln>
+                      </wps:spPr>
+                      <wps:style>
+                        <a:lnRef idx="1">
+                          <a:schemeClr val="dk1"/>
+                        </a:lnRef>
+                        <a:fillRef idx="0">
+                          <a:schemeClr val="dk1"/>
+                        </a:fillRef>
+                        <a:effectRef idx="0">
+                          <a:schemeClr val="dk1"/>
+                        </a:effectRef>
+                        <a:fontRef idx="minor">
+                          <a:schemeClr val="tx1"/>
+                        </a:fontRef>
+                      </wps:style>
+                      <wps:bodyPr/>
+                    </wps:wsp>
+                  </a:graphicData>
+                </a:graphic>
+              </wp:anchor>
+            </w:drawing>
+          </mc:Choice>
+          <mc:Fallback>
+            <w:pict>
+              <v:shape w14:anchorId="611B6433" id="Straight Arrow Connector 15" o:spid="_x0000_s1026" type="#_x0000_t32" style="position:absolute;margin-left:213pt;margin-top:.65pt;width:0;height:27.65pt;z-index:251675648;visibility:visible;mso-wrap-style:square;mso-wrap-distance-left:9pt;mso-wrap-distance-top:0;mso-wrap-distance-right:9pt;mso-wrap-distance-bottom:0;mso-position-horizontal:absolute;mso-position-horizontal-relative:text;mso-position-vertical:absolute;mso-position-vertical-relative:text" o:gfxdata="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" strokecolor="black [3040]">
+                <v:stroke endarrow="block"/>
+              </v:shape>
+            </w:pict>
+          </mc:Fallback>
+        </mc:AlternateContent>
+      </w:r>
+    </w:p>
+    <w:p>
+      <w:pPr>
+        <w:contextualSpacing/>
+        <w:rPr>
+          <w:rFonts w:ascii="Arial" w:hAnsi="Arial" w:cs="Arial"/>
+          <w:noProof/>
+          <w:lang w:eastAsia="pt-BR"/>
+        </w:rPr>
+      </w:pPr>
+    </w:p>
+    <w:p>
+      <w:pPr>
+        <w:contextualSpacing/>
+        <w:rPr>
+          <w:rFonts w:ascii="Arial" w:hAnsi="Arial" w:cs="Arial"/>
+          <w:noProof/>
+          <w:lang w:eastAsia="pt-BR"/>
+        </w:rPr>
+      </w:pPr>
+      <w:r>
+        <w:rPr>
+          <w:rFonts w:ascii="Arial" w:hAnsi="Arial" w:cs="Arial"/>
+          <w:noProof/>
+          <w:lang w:eastAsia="pt-BR"/>
+        </w:rPr>
+        <mc:AlternateContent>
+          <mc:Choice Requires="wps">
+            <w:drawing>
+              <wp:anchor distT="45720" distB="45720" distL="114300" distR="114300" simplePos="0" relativeHeight="251685888" behindDoc="1" locked="0" layoutInCell="1" allowOverlap="1" wp14:anchorId="49775FEF" wp14:editId="2CC4EF69">
+                <wp:simplePos x="0" y="0"/>
+                <wp:positionH relativeFrom="page">
+                  <wp:posOffset>3291840</wp:posOffset>
+                </wp:positionH>
+                <wp:positionV relativeFrom="paragraph">
+                  <wp:posOffset>132715</wp:posOffset>
+                </wp:positionV>
+                <wp:extent cx="913765" cy="643255"/>
+                <wp:effectExtent l="0" t="0" r="19685" b="23495"/>
+                <wp:wrapTight wrapText="bothSides">
+                  <wp:wrapPolygon edited="0">
+                    <wp:start x="0" y="0"/>
+                    <wp:lineTo x="0" y="21749"/>
+                    <wp:lineTo x="21615" y="21749"/>
+                    <wp:lineTo x="21615" y="0"/>
+                    <wp:lineTo x="0" y="0"/>
+                  </wp:wrapPolygon>
+                </wp:wrapTight>
+                <wp:docPr id="21" name="Text Box 2"/>
+                <wp:cNvGraphicFramePr>
+                  <a:graphicFrameLocks xmlns:a="http://schemas.openxmlformats.org/drawingml/2006/main"/>
+                </wp:cNvGraphicFramePr>
+                <a:graphic xmlns:a="http://schemas.openxmlformats.org/drawingml/2006/main">
+                  <a:graphicData uri="http://schemas.microsoft.com/office/word/2010/wordprocessingShape">
+                    <wps:wsp>
+                      <wps:cNvSpPr txBox="1">
+                        <a:spLocks noChangeArrowheads="1"/>
+                      </wps:cNvSpPr>
+                      <wps:spPr bwMode="auto">
+                        <a:xfrm>
+                          <a:off x="0" y="0"/>
+                          <a:ext cx="913765" cy="643255"/>
+                        </a:xfrm>
+                        <a:prstGeom prst="rect">
+                          <a:avLst/>
+                        </a:prstGeom>
+                        <a:noFill/>
+                        <a:ln>
+                          <a:headEnd/>
+                          <a:tailEnd/>
+                        </a:ln>
+                      </wps:spPr>
+                      <wps:style>
+                        <a:lnRef idx="2">
+                          <a:schemeClr val="dk1"/>
+                        </a:lnRef>
+                        <a:fillRef idx="1">
+                          <a:schemeClr val="lt1"/>
+                        </a:fillRef>
+                        <a:effectRef idx="0">
+                          <a:schemeClr val="dk1"/>
+                        </a:effectRef>
+                        <a:fontRef idx="minor">
+                          <a:schemeClr val="dk1"/>
+                        </a:fontRef>
+                      </wps:style>
+                      <wps:txbx>
+                        <w:txbxContent>
+                          <w:p>
+                            <w:pPr>
+                              <w:jc w:val="center"/>
+                              <w:rPr>
+                                <w:lang w:val="en-US"/>
+                              </w:rPr>
+                            </w:pPr>
+                            <w:proofErr w:type="spellStart"/>
+                            <w:r>
+                              <w:rPr>
+                                <w:lang w:val="en-US"/>
+                              </w:rPr>
+                              <w:t>Unidade</w:t>
+                            </w:r>
+                            <w:proofErr w:type="spellEnd"/>
+                          </w:p>
+                          <w:p>
+                            <w:pPr>
+                              <w:jc w:val="center"/>
+                              <w:rPr>
+                                <w:lang w:val="en-US"/>
+                              </w:rPr>
+                            </w:pPr>
+                            <w:proofErr w:type="spellStart"/>
+                            <w:r>
+                              <w:rPr>
+                                <w:lang w:val="en-US"/>
+                              </w:rPr>
+                              <w:t>Lógica</w:t>
+                            </w:r>
+                            <w:proofErr w:type="spellEnd"/>
+                            <w:r>
+                              <w:rPr>
+                                <w:lang w:val="en-US"/>
+                              </w:rPr>
+                              <w:t xml:space="preserve"> e </w:t>
+                            </w:r>
+                            <w:proofErr w:type="spellStart"/>
+                            <w:r>
+                              <w:rPr>
+                                <w:lang w:val="en-US"/>
+                              </w:rPr>
+                              <w:t>Aritmética</w:t>
+                            </w:r>
+                            <w:proofErr w:type="spellEnd"/>
+                          </w:p>
+                        </w:txbxContent>
+                      </wps:txbx>
+                      <wps:bodyPr rot="0" vert="horz" wrap="square" lIns="91440" tIns="45720" rIns="91440" bIns="45720" anchor="ctr" anchorCtr="0">
+                        <a:noAutofit/>
+                      </wps:bodyPr>
+                    </wps:wsp>
+                  </a:graphicData>
+                </a:graphic>
+                <wp14:sizeRelH relativeFrom="margin">
+                  <wp14:pctWidth>0</wp14:pctWidth>
+                </wp14:sizeRelH>
+                <wp14:sizeRelV relativeFrom="margin">
+                  <wp14:pctHeight>0</wp14:pctHeight>
+                </wp14:sizeRelV>
+              </wp:anchor>
+            </w:drawing>
+          </mc:Choice>
+          <mc:Fallback>
+            <w:pict>
+              <v:shape w14:anchorId="49775FEF" id="_x0000_s1030" type="#_x0000_t202" style="position:absolute;margin-left:259.2pt;margin-top:10.45pt;width:71.95pt;height:50.65pt;z-index:-251630592;visibility:visible;mso-wrap-style:square;mso-width-percent:0;mso-height-percent:0;mso-wrap-distance-left:9pt;mso-wrap-distance-top:3.6pt;mso-wrap-distance-right:9pt;mso-wrap-distance-bottom:3.6pt;mso-position-horizontal:absolute;mso-position-horizontal-relative:page;mso-position-vertical:absolute;mso-position-vertical-relative:text;mso-width-percent:0;mso-height-percent:0;mso-width-relative:margin;mso-height-relative:margin;v-text-anchor:middle" o:gfxdata="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" filled="f" strokecolor="black [3200]" strokeweight="2pt">
+                <v:textbox>
+                  <w:txbxContent>
+                    <w:p>
+                      <w:pPr>
+                        <w:jc w:val="center"/>
+                        <w:rPr>
+                          <w:lang w:val="en-US"/>
+                        </w:rPr>
+                      </w:pPr>
+                      <w:proofErr w:type="spellStart"/>
+                      <w:r>
+                        <w:rPr>
+                          <w:lang w:val="en-US"/>
+                        </w:rPr>
+                        <w:t>Unidade</w:t>
+                      </w:r>
+                      <w:proofErr w:type="spellEnd"/>
+                    </w:p>
+                    <w:p>
+                      <w:pPr>
+                        <w:jc w:val="center"/>
+                        <w:rPr>
+                          <w:lang w:val="en-US"/>
+                        </w:rPr>
+                      </w:pPr>
+                      <w:proofErr w:type="spellStart"/>
+                      <w:r>
+                        <w:rPr>
+                          <w:lang w:val="en-US"/>
+                        </w:rPr>
+                        <w:t>Lógica</w:t>
+                      </w:r>
+                      <w:proofErr w:type="spellEnd"/>
+                      <w:r>
+                        <w:rPr>
+                          <w:lang w:val="en-US"/>
+                        </w:rPr>
+                        <w:t xml:space="preserve"> e </w:t>
+                      </w:r>
+                      <w:proofErr w:type="spellStart"/>
+                      <w:r>
+                        <w:rPr>
+                          <w:lang w:val="en-US"/>
+                        </w:rPr>
+                        <w:t>Aritmética</w:t>
+                      </w:r>
+                      <w:proofErr w:type="spellEnd"/>
+                    </w:p>
+                  </w:txbxContent>
+                </v:textbox>
+                <w10:wrap type="tight" anchorx="page"/>
+              </v:shape>
+            </w:pict>
+          </mc:Fallback>
+        </mc:AlternateContent>
+      </w:r>
+      <w:r>
+        <w:rPr>
+          <w:rFonts w:ascii="Arial" w:hAnsi="Arial" w:cs="Arial"/>
+          <w:noProof/>
+          <w:lang w:eastAsia="pt-BR"/>
+        </w:rPr>
+        <mc:AlternateContent>
+          <mc:Choice Requires="wps">
+            <w:drawing>
+              <wp:anchor distT="0" distB="0" distL="114300" distR="114300" simplePos="0" relativeHeight="251667456" behindDoc="0" locked="0" layoutInCell="1" allowOverlap="1" wp14:anchorId="298D7AB1" wp14:editId="7B3CAB11">
+                <wp:simplePos x="0" y="0"/>
+                <wp:positionH relativeFrom="column">
+                  <wp:posOffset>2526106</wp:posOffset>
+                </wp:positionH>
+                <wp:positionV relativeFrom="paragraph">
+                  <wp:posOffset>43713</wp:posOffset>
+                </wp:positionV>
+                <wp:extent cx="994868" cy="782726"/>
+                <wp:effectExtent l="0" t="0" r="15240" b="17780"/>
+                <wp:wrapNone/>
+                <wp:docPr id="5" name="Rectangle 5"/>
+                <wp:cNvGraphicFramePr/>
+                <a:graphic xmlns:a="http://schemas.openxmlformats.org/drawingml/2006/main">
+                  <a:graphicData uri="http://schemas.microsoft.com/office/word/2010/wordprocessingShape">
+                    <wps:wsp>
+                      <wps:cNvSpPr/>
+                      <wps:spPr>
+                        <a:xfrm>
+                          <a:off x="0" y="0"/>
+                          <a:ext cx="994868" cy="782726"/>
+                        </a:xfrm>
+                        <a:prstGeom prst="rect">
+                          <a:avLst/>
+                        </a:prstGeom>
+                      </wps:spPr>
+                      <wps:style>
+                        <a:lnRef idx="2">
+                          <a:schemeClr val="accent3">
+                            <a:shade val="50000"/>
+                          </a:schemeClr>
+                        </a:lnRef>
+                        <a:fillRef idx="1">
+                          <a:schemeClr val="accent3"/>
+                        </a:fillRef>
+                        <a:effectRef idx="0">
+                          <a:schemeClr val="accent3"/>
+                        </a:effectRef>
+                        <a:fontRef idx="minor">
+                          <a:schemeClr val="lt1"/>
+                        </a:fontRef>
+                      </wps:style>
+                      <wps:bodyPr rot="0" spcFirstLastPara="0" vertOverflow="overflow" horzOverflow="overflow" vert="horz" wrap="square" lIns="91440" tIns="45720" rIns="91440" bIns="45720" numCol="1" spcCol="0" rtlCol="0" fromWordArt="0" anchor="ctr" anchorCtr="0" forceAA="0" compatLnSpc="1">
+                        <a:prstTxWarp prst="textNoShape">
+                          <a:avLst/>
+                        </a:prstTxWarp>
+                        <a:noAutofit/>
+                      </wps:bodyPr>
+                    </wps:wsp>
+                  </a:graphicData>
+                </a:graphic>
+              </wp:anchor>
+            </w:drawing>
+          </mc:Choice>
+          <mc:Fallback>
+            <w:pict>
+              <v:rect w14:anchorId="394FE168" id="Rectangle 5" o:spid="_x0000_s1026" style="position:absolute;margin-left:198.9pt;margin-top:3.45pt;width:78.35pt;height:61.65pt;z-index:251667456;visibility:visible;mso-wrap-style:square;mso-wrap-distance-left:9pt;mso-wrap-distance-top:0;mso-wrap-distance-right:9pt;mso-wrap-distance-bottom:0;mso-position-horizontal:absolute;mso-position-horizontal-relative:text;mso-position-vertical:absolute;mso-position-vertical-relative:text;v-text-anchor:middle" o:gfxdata="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" fillcolor="#9bbb59 [3206]" strokecolor="#4e6128 [1606]" strokeweight="2pt"/>
+            </w:pict>
+          </mc:Fallback>
+        </mc:AlternateContent>
+      </w:r>
+    </w:p>
+    <w:p>
+      <w:pPr>
+        <w:contextualSpacing/>
+        <w:rPr>
+          <w:rFonts w:ascii="Arial" w:hAnsi="Arial" w:cs="Arial"/>
+          <w:noProof/>
+          <w:lang w:eastAsia="pt-BR"/>
+        </w:rPr>
+      </w:pPr>
+    </w:p>
+    <w:p>
+      <w:pPr>
+        <w:contextualSpacing/>
+        <w:rPr>
+          <w:rFonts w:ascii="Arial" w:hAnsi="Arial" w:cs="Arial"/>
+          <w:noProof/>
+          <w:lang w:eastAsia="pt-BR"/>
+        </w:rPr>
+      </w:pPr>
+    </w:p>
+    <w:p>
+      <w:pPr>
+        <w:contextualSpacing/>
+        <w:rPr>
+          <w:rFonts w:ascii="Arial" w:hAnsi="Arial" w:cs="Arial"/>
+          <w:noProof/>
+          <w:lang w:eastAsia="pt-BR"/>
+        </w:rPr>
+      </w:pPr>
+    </w:p>
+    <w:p>
+      <w:pPr>
+        <w:contextualSpacing/>
+        <w:rPr>
+          <w:rFonts w:ascii="Arial" w:hAnsi="Arial" w:cs="Arial"/>
+          <w:noProof/>
+          <w:lang w:eastAsia="pt-BR"/>
+        </w:rPr>
+      </w:pPr>
+    </w:p>
+    <w:p>
+      <w:pPr>
+        <w:contextualSpacing/>
+        <w:rPr>
+          <w:rFonts w:ascii="Arial" w:hAnsi="Arial" w:cs="Arial"/>
+          <w:noProof/>
+          <w:lang w:eastAsia="pt-BR"/>
+        </w:rPr>
+      </w:pPr>
+    </w:p>
+    <w:p>
+      <w:pPr>
+        <w:contextualSpacing/>
+        <w:rPr>
+          <w:rFonts w:ascii="Arial" w:hAnsi="Arial" w:cs="Arial"/>
+          <w:noProof/>
+          <w:lang w:eastAsia="pt-BR"/>
+        </w:rPr>
+      </w:pPr>
+    </w:p>
+    <w:p>
+      <w:pPr>
+        <w:contextualSpacing/>
+        <w:jc w:val="center"/>
+        <w:rPr>
+          <w:rFonts w:ascii="Arial" w:hAnsi="Arial" w:cs="Arial"/>
+          <w:noProof/>
+          <w:lang w:eastAsia="pt-BR"/>
+        </w:rPr>
+      </w:pPr>
+      <w:r>
+        <w:rPr>
+          <w:rFonts w:ascii="Arial" w:hAnsi="Arial" w:cs="Arial"/>
+          <w:noProof/>
+          <w:lang w:eastAsia="pt-BR"/>
+        </w:rPr>
+        <mc:AlternateContent>
+          <mc:Choice Requires="wps">
+            <w:drawing>
+              <wp:anchor distT="45720" distB="45720" distL="114300" distR="114300" simplePos="0" relativeHeight="251689984" behindDoc="1" locked="0" layoutInCell="1" allowOverlap="1" wp14:anchorId="73320828" wp14:editId="3B10CCAA">
+                <wp:simplePos x="0" y="0"/>
+                <wp:positionH relativeFrom="page">
+                  <wp:posOffset>2743200</wp:posOffset>
+                </wp:positionH>
+                <wp:positionV relativeFrom="paragraph">
+                  <wp:posOffset>8255</wp:posOffset>
+                </wp:positionV>
+                <wp:extent cx="2026285" cy="643255"/>
+                <wp:effectExtent l="0" t="0" r="12065" b="23495"/>
+                <wp:wrapTight wrapText="bothSides">
+                  <wp:wrapPolygon edited="0">
+                    <wp:start x="0" y="0"/>
+                    <wp:lineTo x="0" y="21749"/>
+                    <wp:lineTo x="21526" y="21749"/>
+                    <wp:lineTo x="21526" y="0"/>
+                    <wp:lineTo x="0" y="0"/>
+                  </wp:wrapPolygon>
+                </wp:wrapTight>
+                <wp:docPr id="23" name="Text Box 2"/>
+                <wp:cNvGraphicFramePr>
+                  <a:graphicFrameLocks xmlns:a="http://schemas.openxmlformats.org/drawingml/2006/main"/>
+                </wp:cNvGraphicFramePr>
+                <a:graphic xmlns:a="http://schemas.openxmlformats.org/drawingml/2006/main">
+                  <a:graphicData uri="http://schemas.microsoft.com/office/word/2010/wordprocessingShape">
+                    <wps:wsp>
+                      <wps:cNvSpPr txBox="1">
+                        <a:spLocks noChangeArrowheads="1"/>
+                      </wps:cNvSpPr>
+                      <wps:spPr bwMode="auto">
+                        <a:xfrm>
+                          <a:off x="0" y="0"/>
+                          <a:ext cx="2026285" cy="643255"/>
+                        </a:xfrm>
+                        <a:prstGeom prst="rect">
+                          <a:avLst/>
+                        </a:prstGeom>
+                        <a:noFill/>
+                        <a:ln>
+                          <a:headEnd/>
+                          <a:tailEnd/>
+                        </a:ln>
+                      </wps:spPr>
+                      <wps:style>
+                        <a:lnRef idx="2">
+                          <a:schemeClr val="dk1"/>
+                        </a:lnRef>
+                        <a:fillRef idx="1">
+                          <a:schemeClr val="lt1"/>
+                        </a:fillRef>
+                        <a:effectRef idx="0">
+                          <a:schemeClr val="dk1"/>
+                        </a:effectRef>
+                        <a:fontRef idx="minor">
+                          <a:schemeClr val="dk1"/>
+                        </a:fontRef>
+                      </wps:style>
+                      <wps:txbx>
+                        <w:txbxContent>
+                          <w:p>
+                            <w:pPr>
+                              <w:jc w:val="center"/>
+                            </w:pPr>
+                            <w:proofErr w:type="spellStart"/>
+                            <w:r>
+                              <w:rPr>
+                                <w:lang w:val="en-US"/>
+                              </w:rPr>
+                              <w:t>Unidade</w:t>
+                            </w:r>
+                            <w:proofErr w:type="spellEnd"/>
+                            <w:r>
+                              <w:rPr>
+                                <w:lang w:val="en-US"/>
+                              </w:rPr>
+                              <w:t xml:space="preserve"> Central de </w:t>
+                            </w:r>
+                            <w:proofErr w:type="spellStart"/>
+                            <w:r>
+                              <w:rPr>
+                                <w:lang w:val="en-US"/>
+                              </w:rPr>
+                              <w:t>Processamento</w:t>
+                            </w:r>
+                            <w:proofErr w:type="spellEnd"/>
+                          </w:p>
+                        </w:txbxContent>
+                      </wps:txbx>
+                      <wps:bodyPr rot="0" vert="horz" wrap="square" lIns="91440" tIns="45720" rIns="91440" bIns="45720" anchor="ctr" anchorCtr="0">
+                        <a:noAutofit/>
+                      </wps:bodyPr>
+                    </wps:wsp>
+                  </a:graphicData>
+                </a:graphic>
+                <wp14:sizeRelH relativeFrom="margin">
+                  <wp14:pctWidth>0</wp14:pctWidth>
+                </wp14:sizeRelH>
+                <wp14:sizeRelV relativeFrom="margin">
+                  <wp14:pctHeight>0</wp14:pctHeight>
+                </wp14:sizeRelV>
+              </wp:anchor>
+            </w:drawing>
+          </mc:Choice>
+          <mc:Fallback>
+            <w:pict>
+              <v:shape w14:anchorId="73320828" id="_x0000_s1031" type="#_x0000_t202" style="position:absolute;left:0;text-align:left;margin-left:3in;margin-top:.65pt;width:159.55pt;height:50.65pt;z-index:-251626496;visibility:visible;mso-wrap-style:square;mso-width-percent:0;mso-height-percent:0;mso-wrap-distance-left:9pt;mso-wrap-distance-top:3.6pt;mso-wrap-distance-right:9pt;mso-wrap-distance-bottom:3.6pt;mso-position-horizontal:absolute;mso-position-horizontal-relative:page;mso-position-vertical:absolute;mso-position-vertical-relative:text;mso-width-percent:0;mso-height-percent:0;mso-width-relative:margin;mso-height-relative:margin;v-text-anchor:middle" o:gfxdata="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" filled="f" strokecolor="black [3200]" strokeweight="2pt">
+                <v:textbox>
+                  <w:txbxContent>
+                    <w:p>
+                      <w:pPr>
+                        <w:jc w:val="center"/>
+                      </w:pPr>
+                      <w:proofErr w:type="spellStart"/>
+                      <w:r>
+                        <w:rPr>
+                          <w:lang w:val="en-US"/>
+                        </w:rPr>
+                        <w:t>Unidade</w:t>
+                      </w:r>
+                      <w:proofErr w:type="spellEnd"/>
+                      <w:r>
+                        <w:rPr>
+                          <w:lang w:val="en-US"/>
+                        </w:rPr>
+                        <w:t xml:space="preserve"> Central de </w:t>
+                      </w:r>
+                      <w:proofErr w:type="spellStart"/>
+                      <w:r>
+                        <w:rPr>
+                          <w:lang w:val="en-US"/>
+                        </w:rPr>
+                        <w:t>Processamento</w:t>
+                      </w:r>
+                      <w:proofErr w:type="spellEnd"/>
+                    </w:p>
+                  </w:txbxContent>
+                </v:textbox>
+                <w10:wrap type="tight" anchorx="page"/>
+              </v:shape>
+            </w:pict>
+          </mc:Fallback>
+        </mc:AlternateContent>
+      </w:r>
+    </w:p>
+    <w:p>
+      <w:pPr>
+        <w:contextualSpacing/>
+        <w:rPr>
+          <w:rFonts w:ascii="Arial" w:hAnsi="Arial" w:cs="Arial"/>
+          <w:noProof/>
+          <w:lang w:eastAsia="pt-BR"/>
+        </w:rPr>
+      </w:pPr>
+    </w:p>
+    <w:p>
+      <w:pPr>
+        <w:contextualSpacing/>
+        <w:rPr>
+          <w:rFonts w:ascii="Arial" w:hAnsi="Arial" w:cs="Arial"/>
+          <w:noProof/>
+          <w:lang w:eastAsia="pt-BR"/>
+        </w:rPr>
+      </w:pPr>
+    </w:p>
+    <w:p>
+      <w:pPr>
+        <w:contextualSpacing/>
+        <w:rPr>
+          <w:rFonts w:ascii="Arial" w:hAnsi="Arial" w:cs="Arial"/>
+          <w:noProof/>
+          <w:lang w:eastAsia="pt-BR"/>
+        </w:rPr>
+      </w:pPr>
+    </w:p>
+    <w:p>
+      <w:pPr>
+        <w:contextualSpacing/>
+        <w:rPr>
+          <w:rFonts w:ascii="Arial" w:hAnsi="Arial" w:cs="Arial"/>
+          <w:noProof/>
+          <w:lang w:eastAsia="pt-BR"/>
+        </w:rPr>
+      </w:pPr>
+    </w:p>
+    <w:p>
+      <w:pPr>
+        <w:contextualSpacing/>
+        <w:rPr>
+          <w:rFonts w:ascii="Arial" w:hAnsi="Arial" w:cs="Arial"/>
+          <w:noProof/>
+          <w:lang w:eastAsia="pt-BR"/>
+        </w:rPr>
+      </w:pPr>
+    </w:p>
+    <w:p>
+      <w:pPr>
+        <w:contextualSpacing/>
+        <w:rPr>
+          <w:rFonts w:ascii="Arial" w:hAnsi="Arial" w:cs="Arial"/>
+          <w:noProof/>
+          <w:lang w:eastAsia="pt-BR"/>
+        </w:rPr>
+      </w:pPr>
+    </w:p>
+    <w:p>
+      <w:pPr>
+        <w:contextualSpacing/>
+        <w:rPr>
+          <w:rFonts w:ascii="Arial" w:hAnsi="Arial" w:cs="Arial"/>
+          <w:noProof/>
+          <w:lang w:eastAsia="pt-BR"/>
+        </w:rPr>
+      </w:pPr>
+    </w:p>
+    <w:p>
+      <w:pPr>
+        <w:contextualSpacing/>
+        <w:rPr>
+          <w:rFonts w:ascii="Arial" w:hAnsi="Arial" w:cs="Arial"/>
+          <w:noProof/>
+          <w:lang w:eastAsia="pt-BR"/>
+        </w:rPr>
+      </w:pPr>
+    </w:p>
+    <w:p>
+      <w:pPr>
         <w:pStyle w:val="ListParagraph"/>
         <w:numPr>
           <w:ilvl w:val="0"/>
@@ -326,51 +2523,51 @@
     <w:p>
       <w:pPr>
         <w:pStyle w:val="ListParagraph"/>
-        <w:numPr>
-          <w:ilvl w:val="0"/>
-          <w:numId w:val="23"/>
-        </w:numPr>
-        <w:contextualSpacing/>
-        <w:rPr>
-          <w:rFonts w:ascii="Arial" w:hAnsi="Arial" w:cs="Arial"/>
-          <w:noProof/>
-          <w:lang w:eastAsia="pt-BR"/>
-        </w:rPr>
-      </w:pPr>
-      <w:r>
-        <w:rPr>
-          <w:rFonts w:ascii="Arial" w:hAnsi="Arial" w:cs="Arial"/>
-          <w:noProof/>
-          <w:lang w:eastAsia="pt-BR"/>
-        </w:rPr>
-        <w:t xml:space="preserve">O que a </w:t>
-      </w:r>
-      <w:r>
-        <w:rPr>
-          <w:rFonts w:ascii="Arial" w:hAnsi="Arial" w:cs="Arial"/>
-          <w:noProof/>
-          <w:color w:val="FF0000"/>
-          <w:highlight w:val="yellow"/>
-          <w:lang w:eastAsia="pt-BR"/>
-        </w:rPr>
-        <w:t>ULA</w:t>
-      </w:r>
-      <w:r>
-        <w:rPr>
-          <w:rFonts w:ascii="Arial" w:hAnsi="Arial" w:cs="Arial"/>
-          <w:noProof/>
-          <w:lang w:eastAsia="pt-BR"/>
-        </w:rPr>
-        <w:t>?</w:t>
-      </w:r>
-      <w:r>
-        <w:rPr>
-          <w:rFonts w:ascii="Arial" w:hAnsi="Arial" w:cs="Arial"/>
-          <w:noProof/>
-          <w:lang w:eastAsia="pt-BR"/>
-        </w:rPr>
-        <w:t>(*)</w:t>
-      </w:r>
+        <w:contextualSpacing/>
+        <w:rPr>
+          <w:rFonts w:ascii="Arial" w:hAnsi="Arial" w:cs="Arial"/>
+          <w:noProof/>
+          <w:lang w:eastAsia="pt-BR"/>
+        </w:rPr>
+      </w:pPr>
+    </w:p>
+    <w:p>
+      <w:pPr>
+        <w:pStyle w:val="ListParagraph"/>
+        <w:contextualSpacing/>
+        <w:rPr>
+          <w:rFonts w:ascii="Arial" w:hAnsi="Arial" w:cs="Arial"/>
+          <w:noProof/>
+          <w:lang w:eastAsia="pt-BR"/>
+        </w:rPr>
+      </w:pPr>
+      <w:r>
+        <w:rPr>
+          <w:rFonts w:ascii="Arial" w:hAnsi="Arial" w:cs="Arial"/>
+          <w:noProof/>
+          <w:lang w:eastAsia="pt-BR"/>
+        </w:rPr>
+        <w:t xml:space="preserve">R: </w:t>
+      </w:r>
+      <w:r>
+        <w:rPr>
+          <w:rFonts w:ascii="Arial" w:hAnsi="Arial" w:cs="Arial"/>
+          <w:noProof/>
+          <w:lang w:eastAsia="pt-BR"/>
+        </w:rPr>
+        <w:t xml:space="preserve">É o processador, ele realiza instruções de programas de computadores. </w:t>
+      </w:r>
+    </w:p>
+    <w:p>
+      <w:pPr>
+        <w:pStyle w:val="ListParagraph"/>
+        <w:contextualSpacing/>
+        <w:rPr>
+          <w:rFonts w:ascii="Arial" w:hAnsi="Arial" w:cs="Arial"/>
+          <w:noProof/>
+          <w:lang w:eastAsia="pt-BR"/>
+        </w:rPr>
+      </w:pPr>
     </w:p>
     <w:p>
       <w:pPr>
@@ -392,7 +2589,7 @@
           <w:noProof/>
           <w:lang w:eastAsia="pt-BR"/>
         </w:rPr>
-        <w:t xml:space="preserve">O que são os </w:t>
+        <w:t xml:space="preserve">O que a </w:t>
       </w:r>
       <w:r>
         <w:rPr>
@@ -402,24 +2599,87 @@
           <w:highlight w:val="yellow"/>
           <w:lang w:eastAsia="pt-BR"/>
         </w:rPr>
-        <w:t>registradores</w:t>
-      </w:r>
-      <w:r>
-        <w:rPr>
-          <w:rFonts w:ascii="Arial" w:hAnsi="Arial" w:cs="Arial"/>
-          <w:noProof/>
-          <w:lang w:eastAsia="pt-BR"/>
-        </w:rPr>
-        <w:t>, para que servem, onde se localizam?</w:t>
-      </w:r>
-      <w:r>
-        <w:rPr>
-          <w:rFonts w:ascii="Arial" w:hAnsi="Arial" w:cs="Arial"/>
-          <w:noProof/>
-          <w:lang w:eastAsia="pt-BR"/>
-        </w:rPr>
-        <w:t xml:space="preserve"> (*)</w:t>
-      </w:r>
+        <w:t>ULA</w:t>
+      </w:r>
+      <w:r>
+        <w:rPr>
+          <w:rFonts w:ascii="Arial" w:hAnsi="Arial" w:cs="Arial"/>
+          <w:noProof/>
+          <w:lang w:eastAsia="pt-BR"/>
+        </w:rPr>
+        <w:t>?</w:t>
+      </w:r>
+      <w:r>
+        <w:rPr>
+          <w:rFonts w:ascii="Arial" w:hAnsi="Arial" w:cs="Arial"/>
+          <w:noProof/>
+          <w:lang w:eastAsia="pt-BR"/>
+        </w:rPr>
+        <w:t>(*)</w:t>
+      </w:r>
+    </w:p>
+    <w:p>
+      <w:pPr>
+        <w:pStyle w:val="ListParagraph"/>
+        <w:contextualSpacing/>
+        <w:rPr>
+          <w:rFonts w:ascii="Arial" w:hAnsi="Arial" w:cs="Arial"/>
+          <w:noProof/>
+          <w:lang w:eastAsia="pt-BR"/>
+        </w:rPr>
+      </w:pPr>
+    </w:p>
+    <w:p>
+      <w:pPr>
+        <w:pStyle w:val="ListParagraph"/>
+        <w:contextualSpacing/>
+        <w:rPr>
+          <w:rFonts w:ascii="Arial" w:hAnsi="Arial" w:cs="Arial"/>
+          <w:noProof/>
+          <w:lang w:eastAsia="pt-BR"/>
+        </w:rPr>
+      </w:pPr>
+      <w:r>
+        <w:rPr>
+          <w:rFonts w:ascii="Arial" w:hAnsi="Arial" w:cs="Arial"/>
+          <w:noProof/>
+          <w:lang w:eastAsia="pt-BR"/>
+        </w:rPr>
+        <w:t>R: Unidade lógica e aritmética, circuito digital que realiza operações de adição e boolean.</w:t>
+      </w:r>
+    </w:p>
+    <w:p>
+      <w:pPr>
+        <w:pStyle w:val="ListParagraph"/>
+        <w:contextualSpacing/>
+        <w:rPr>
+          <w:rFonts w:ascii="Arial" w:hAnsi="Arial" w:cs="Arial"/>
+          <w:noProof/>
+          <w:lang w:eastAsia="pt-BR"/>
+        </w:rPr>
+      </w:pPr>
+    </w:p>
+    <w:p>
+      <w:pPr>
+        <w:pStyle w:val="ListParagraph"/>
+        <w:contextualSpacing/>
+        <w:rPr>
+          <w:rFonts w:ascii="Arial" w:hAnsi="Arial" w:cs="Arial"/>
+          <w:noProof/>
+          <w:lang w:eastAsia="pt-BR"/>
+        </w:rPr>
+      </w:pPr>
+    </w:p>
+    <w:p>
+      <w:pPr>
+        <w:pStyle w:val="ListParagraph"/>
+        <w:contextualSpacing/>
+        <w:rPr>
+          <w:rFonts w:ascii="Arial" w:hAnsi="Arial" w:cs="Arial"/>
+          <w:noProof/>
+          <w:lang w:eastAsia="pt-BR"/>
+        </w:rPr>
+      </w:pPr>
     </w:p>
     <w:p>
       <w:pPr>
@@ -441,7 +2701,8 @@
           <w:noProof/>
           <w:lang w:eastAsia="pt-BR"/>
         </w:rPr>
-        <w:t xml:space="preserve">Quais são os tipos de memórias e qual a finalidade de cada uma delas: </w:t>
+        <w:lastRenderedPageBreak/>
+        <w:t xml:space="preserve">O que são os </w:t>
       </w:r>
       <w:r>
         <w:rPr>
@@ -451,83 +2712,65 @@
           <w:highlight w:val="yellow"/>
           <w:lang w:eastAsia="pt-BR"/>
         </w:rPr>
-        <w:t>RAM, ROM</w:t>
-      </w:r>
-      <w:r>
-        <w:rPr>
-          <w:rFonts w:ascii="Arial" w:hAnsi="Arial" w:cs="Arial"/>
-          <w:noProof/>
-          <w:color w:val="FF0000"/>
-          <w:lang w:eastAsia="pt-BR"/>
-        </w:rPr>
-        <w:t xml:space="preserve">, </w:t>
-      </w:r>
-      <w:r>
-        <w:rPr>
-          <w:rFonts w:ascii="Arial" w:hAnsi="Arial" w:cs="Arial"/>
-          <w:noProof/>
-          <w:color w:val="FF0000"/>
-          <w:highlight w:val="yellow"/>
-          <w:lang w:eastAsia="pt-BR"/>
-        </w:rPr>
-        <w:t>Eprom</w:t>
-      </w:r>
-      <w:r>
-        <w:rPr>
-          <w:rFonts w:ascii="Arial" w:hAnsi="Arial" w:cs="Arial"/>
-          <w:noProof/>
-          <w:color w:val="FF0000"/>
-          <w:lang w:eastAsia="pt-BR"/>
-        </w:rPr>
-        <w:t xml:space="preserve">, </w:t>
-      </w:r>
-      <w:r>
-        <w:rPr>
-          <w:rFonts w:ascii="Arial" w:hAnsi="Arial" w:cs="Arial"/>
-          <w:noProof/>
-          <w:color w:val="FF0000"/>
-          <w:highlight w:val="yellow"/>
-          <w:lang w:eastAsia="pt-BR"/>
-        </w:rPr>
-        <w:t>Flash</w:t>
-      </w:r>
-      <w:r>
-        <w:rPr>
-          <w:rFonts w:ascii="Arial" w:hAnsi="Arial" w:cs="Arial"/>
-          <w:noProof/>
-          <w:color w:val="FF0000"/>
-          <w:lang w:eastAsia="pt-BR"/>
-        </w:rPr>
-        <w:t xml:space="preserve">, </w:t>
-      </w:r>
-      <w:r>
-        <w:rPr>
-          <w:rFonts w:ascii="Arial" w:hAnsi="Arial" w:cs="Arial"/>
-          <w:noProof/>
-          <w:color w:val="FF0000"/>
-          <w:highlight w:val="yellow"/>
-          <w:lang w:eastAsia="pt-BR"/>
-        </w:rPr>
-        <w:t>memória de massa</w:t>
-      </w:r>
-      <w:r>
-        <w:rPr>
-          <w:rFonts w:ascii="Arial" w:hAnsi="Arial" w:cs="Arial"/>
-          <w:noProof/>
-          <w:lang w:eastAsia="pt-BR"/>
-        </w:rPr>
-        <w:t xml:space="preserve">. </w:t>
-      </w:r>
-      <w:r>
-        <w:rPr>
-          <w:rFonts w:ascii="Arial" w:hAnsi="Arial" w:cs="Arial"/>
-          <w:noProof/>
-          <w:lang w:eastAsia="pt-BR"/>
-        </w:rPr>
-        <w:t>(**)</w:t>
-      </w:r>
-      <w:bookmarkStart w:id="0" w:name="_GoBack"/>
-      <w:bookmarkEnd w:id="0"/>
+        <w:t>registradores</w:t>
+      </w:r>
+      <w:r>
+        <w:rPr>
+          <w:rFonts w:ascii="Arial" w:hAnsi="Arial" w:cs="Arial"/>
+          <w:noProof/>
+          <w:lang w:eastAsia="pt-BR"/>
+        </w:rPr>
+        <w:t>, para que servem, onde se localizam?</w:t>
+      </w:r>
+      <w:r>
+        <w:rPr>
+          <w:rFonts w:ascii="Arial" w:hAnsi="Arial" w:cs="Arial"/>
+          <w:noProof/>
+          <w:lang w:eastAsia="pt-BR"/>
+        </w:rPr>
+        <w:t xml:space="preserve"> (*)</w:t>
+      </w:r>
+    </w:p>
+    <w:p>
+      <w:pPr>
+        <w:pStyle w:val="ListParagraph"/>
+        <w:contextualSpacing/>
+        <w:rPr>
+          <w:rFonts w:ascii="Arial" w:hAnsi="Arial" w:cs="Arial"/>
+          <w:noProof/>
+          <w:lang w:eastAsia="pt-BR"/>
+        </w:rPr>
+      </w:pPr>
+    </w:p>
+    <w:p>
+      <w:pPr>
+        <w:pStyle w:val="ListParagraph"/>
+        <w:contextualSpacing/>
+        <w:rPr>
+          <w:rFonts w:ascii="Arial" w:hAnsi="Arial" w:cs="Arial"/>
+          <w:noProof/>
+          <w:lang w:eastAsia="pt-BR"/>
+        </w:rPr>
+      </w:pPr>
+      <w:r>
+        <w:rPr>
+          <w:rFonts w:ascii="Arial" w:hAnsi="Arial" w:cs="Arial"/>
+          <w:noProof/>
+          <w:lang w:eastAsia="pt-BR"/>
+        </w:rPr>
+        <w:t>R: São partes de processador que, servem para armazenamento da informação binária.</w:t>
+      </w:r>
+    </w:p>
+    <w:p>
+      <w:pPr>
+        <w:pStyle w:val="ListParagraph"/>
+        <w:contextualSpacing/>
+        <w:rPr>
+          <w:rFonts w:ascii="Arial" w:hAnsi="Arial" w:cs="Arial"/>
+          <w:noProof/>
+          <w:lang w:eastAsia="pt-BR"/>
+        </w:rPr>
+      </w:pPr>
     </w:p>
     <w:p>
       <w:pPr>
@@ -549,7 +2792,7 @@
           <w:noProof/>
           <w:lang w:eastAsia="pt-BR"/>
         </w:rPr>
-        <w:t xml:space="preserve">O que é o </w:t>
+        <w:t xml:space="preserve">Quais são os tipos de memórias e qual a finalidade de cada uma delas: </w:t>
       </w:r>
       <w:r>
         <w:rPr>
@@ -559,24 +2802,238 @@
           <w:highlight w:val="yellow"/>
           <w:lang w:eastAsia="pt-BR"/>
         </w:rPr>
-        <w:t>DMA</w:t>
-      </w:r>
-      <w:r>
-        <w:rPr>
-          <w:rFonts w:ascii="Arial" w:hAnsi="Arial" w:cs="Arial"/>
-          <w:noProof/>
-          <w:lang w:eastAsia="pt-BR"/>
-        </w:rPr>
-        <w:t>, para que serve, como funciona?</w:t>
-      </w:r>
-      <w:r>
-        <w:rPr>
-          <w:rFonts w:ascii="Arial" w:hAnsi="Arial" w:cs="Arial"/>
-          <w:noProof/>
-          <w:lang w:eastAsia="pt-BR"/>
-        </w:rPr>
-        <w:t>(*)</w:t>
-      </w:r>
+        <w:t>RAM, ROM</w:t>
+      </w:r>
+      <w:r>
+        <w:rPr>
+          <w:rFonts w:ascii="Arial" w:hAnsi="Arial" w:cs="Arial"/>
+          <w:noProof/>
+          <w:color w:val="FF0000"/>
+          <w:lang w:eastAsia="pt-BR"/>
+        </w:rPr>
+        <w:t xml:space="preserve">, </w:t>
+      </w:r>
+      <w:r>
+        <w:rPr>
+          <w:rFonts w:ascii="Arial" w:hAnsi="Arial" w:cs="Arial"/>
+          <w:noProof/>
+          <w:color w:val="FF0000"/>
+          <w:highlight w:val="yellow"/>
+          <w:lang w:eastAsia="pt-BR"/>
+        </w:rPr>
+        <w:t>Eprom</w:t>
+      </w:r>
+      <w:r>
+        <w:rPr>
+          <w:rFonts w:ascii="Arial" w:hAnsi="Arial" w:cs="Arial"/>
+          <w:noProof/>
+          <w:color w:val="FF0000"/>
+          <w:lang w:eastAsia="pt-BR"/>
+        </w:rPr>
+        <w:t xml:space="preserve">, </w:t>
+      </w:r>
+      <w:r>
+        <w:rPr>
+          <w:rFonts w:ascii="Arial" w:hAnsi="Arial" w:cs="Arial"/>
+          <w:noProof/>
+          <w:color w:val="FF0000"/>
+          <w:highlight w:val="yellow"/>
+          <w:lang w:eastAsia="pt-BR"/>
+        </w:rPr>
+        <w:t>Flash</w:t>
+      </w:r>
+      <w:r>
+        <w:rPr>
+          <w:rFonts w:ascii="Arial" w:hAnsi="Arial" w:cs="Arial"/>
+          <w:noProof/>
+          <w:color w:val="FF0000"/>
+          <w:lang w:eastAsia="pt-BR"/>
+        </w:rPr>
+        <w:t xml:space="preserve">, </w:t>
+      </w:r>
+      <w:r>
+        <w:rPr>
+          <w:rFonts w:ascii="Arial" w:hAnsi="Arial" w:cs="Arial"/>
+          <w:noProof/>
+          <w:color w:val="FF0000"/>
+          <w:highlight w:val="yellow"/>
+          <w:lang w:eastAsia="pt-BR"/>
+        </w:rPr>
+        <w:t>memória de massa</w:t>
+      </w:r>
+      <w:r>
+        <w:rPr>
+          <w:rFonts w:ascii="Arial" w:hAnsi="Arial" w:cs="Arial"/>
+          <w:noProof/>
+          <w:lang w:eastAsia="pt-BR"/>
+        </w:rPr>
+        <w:t xml:space="preserve">. </w:t>
+      </w:r>
+      <w:r>
+        <w:rPr>
+          <w:rFonts w:ascii="Arial" w:hAnsi="Arial" w:cs="Arial"/>
+          <w:noProof/>
+          <w:lang w:eastAsia="pt-BR"/>
+        </w:rPr>
+        <w:t>(**)</w:t>
+      </w:r>
+    </w:p>
+    <w:p>
+      <w:pPr>
+        <w:pStyle w:val="ListParagraph"/>
+        <w:contextualSpacing/>
+        <w:rPr>
+          <w:rFonts w:ascii="Arial" w:hAnsi="Arial" w:cs="Arial"/>
+          <w:noProof/>
+          <w:lang w:eastAsia="pt-BR"/>
+        </w:rPr>
+      </w:pPr>
+    </w:p>
+    <w:p>
+      <w:pPr>
+        <w:pStyle w:val="ListParagraph"/>
+        <w:contextualSpacing/>
+        <w:rPr>
+          <w:rFonts w:ascii="Arial" w:hAnsi="Arial" w:cs="Arial"/>
+          <w:noProof/>
+          <w:lang w:eastAsia="pt-BR"/>
+        </w:rPr>
+      </w:pPr>
+      <w:r>
+        <w:rPr>
+          <w:rFonts w:ascii="Arial" w:hAnsi="Arial" w:cs="Arial"/>
+          <w:noProof/>
+          <w:lang w:eastAsia="pt-BR"/>
+        </w:rPr>
+        <w:t xml:space="preserve">R: Memoria ram – é aponte que permite </w:t>
+      </w:r>
+      <w:r>
+        <w:rPr>
+          <w:rFonts w:ascii="Arial" w:hAnsi="Arial" w:cs="Arial"/>
+          <w:noProof/>
+          <w:lang w:eastAsia="pt-BR"/>
+        </w:rPr>
+        <w:t>com que</w:t>
+      </w:r>
+      <w:r>
+        <w:rPr>
+          <w:rFonts w:ascii="Arial" w:hAnsi="Arial" w:cs="Arial"/>
+          <w:noProof/>
+          <w:lang w:eastAsia="pt-BR"/>
+        </w:rPr>
+        <w:t xml:space="preserve"> </w:t>
+      </w:r>
+      <w:r>
+        <w:rPr>
+          <w:rFonts w:ascii="Arial" w:hAnsi="Arial" w:cs="Arial"/>
+          <w:noProof/>
+          <w:lang w:eastAsia="pt-BR"/>
+        </w:rPr>
+        <w:t>processador</w:t>
+      </w:r>
+      <w:r>
+        <w:rPr>
+          <w:rFonts w:ascii="Arial" w:hAnsi="Arial" w:cs="Arial"/>
+          <w:noProof/>
+          <w:lang w:eastAsia="pt-BR"/>
+        </w:rPr>
+        <w:t xml:space="preserve"> </w:t>
+      </w:r>
+      <w:r>
+        <w:rPr>
+          <w:rFonts w:ascii="Arial" w:hAnsi="Arial" w:cs="Arial"/>
+          <w:noProof/>
+          <w:lang w:eastAsia="pt-BR"/>
+        </w:rPr>
+        <w:t xml:space="preserve"> faça leitura do que está armazenado no disco rígido.</w:t>
+      </w:r>
+    </w:p>
+    <w:p>
+      <w:pPr>
+        <w:pStyle w:val="ListParagraph"/>
+        <w:contextualSpacing/>
+        <w:rPr>
+          <w:rFonts w:ascii="Arial" w:hAnsi="Arial" w:cs="Arial"/>
+          <w:noProof/>
+          <w:lang w:eastAsia="pt-BR"/>
+        </w:rPr>
+      </w:pPr>
+      <w:r>
+        <w:rPr>
+          <w:rFonts w:ascii="Arial" w:hAnsi="Arial" w:cs="Arial"/>
+          <w:noProof/>
+          <w:lang w:eastAsia="pt-BR"/>
+        </w:rPr>
+        <w:t>Memoria rom – ela permite que dados sejam escritos, lidos e  apagados.</w:t>
+      </w:r>
+    </w:p>
+    <w:p>
+      <w:pPr>
+        <w:pStyle w:val="ListParagraph"/>
+        <w:contextualSpacing/>
+        <w:rPr>
+          <w:rFonts w:ascii="Arial" w:hAnsi="Arial" w:cs="Arial"/>
+          <w:noProof/>
+          <w:lang w:eastAsia="pt-BR"/>
+        </w:rPr>
+      </w:pPr>
+      <w:r>
+        <w:rPr>
+          <w:rFonts w:ascii="Arial" w:hAnsi="Arial" w:cs="Arial"/>
+          <w:noProof/>
+          <w:lang w:eastAsia="pt-BR"/>
+        </w:rPr>
+        <w:t>Memoria eprom – mesma finalidade da memoria rom porém em produções de escala menor.</w:t>
+      </w:r>
+    </w:p>
+    <w:p>
+      <w:pPr>
+        <w:pStyle w:val="ListParagraph"/>
+        <w:contextualSpacing/>
+        <w:rPr>
+          <w:rFonts w:ascii="Arial" w:hAnsi="Arial" w:cs="Arial"/>
+          <w:noProof/>
+          <w:lang w:eastAsia="pt-BR"/>
+        </w:rPr>
+      </w:pPr>
+      <w:r>
+        <w:rPr>
+          <w:rFonts w:ascii="Arial" w:hAnsi="Arial" w:cs="Arial"/>
+          <w:noProof/>
+          <w:lang w:eastAsia="pt-BR"/>
+        </w:rPr>
+        <w:t>Memoria flash – ela permite que diversos endereços sejam apagados ou escritos numa só operação.</w:t>
+      </w:r>
+    </w:p>
+    <w:p>
+      <w:pPr>
+        <w:pStyle w:val="ListParagraph"/>
+        <w:contextualSpacing/>
+        <w:rPr>
+          <w:rFonts w:ascii="Arial" w:hAnsi="Arial" w:cs="Arial"/>
+          <w:noProof/>
+          <w:lang w:eastAsia="pt-BR"/>
+        </w:rPr>
+      </w:pPr>
+      <w:r>
+        <w:rPr>
+          <w:rFonts w:ascii="Arial" w:hAnsi="Arial" w:cs="Arial"/>
+          <w:noProof/>
+          <w:lang w:eastAsia="pt-BR"/>
+        </w:rPr>
+        <w:t>Memoria de massa – é um conjunto de leituras feitas de 15 em 15 minutos, compóem o consumo total apurado no ciclo de faturamento .</w:t>
+      </w:r>
+    </w:p>
+    <w:p>
+      <w:pPr>
+        <w:pStyle w:val="ListParagraph"/>
+        <w:contextualSpacing/>
+        <w:rPr>
+          <w:rFonts w:ascii="Arial" w:hAnsi="Arial" w:cs="Arial"/>
+          <w:noProof/>
+          <w:lang w:eastAsia="pt-BR"/>
+        </w:rPr>
+      </w:pPr>
     </w:p>
     <w:p>
       <w:pPr>
@@ -608,32 +3065,65 @@
           <w:highlight w:val="yellow"/>
           <w:lang w:eastAsia="pt-BR"/>
         </w:rPr>
-        <w:t>CS</w:t>
-      </w:r>
-      <w:r>
-        <w:rPr>
-          <w:rFonts w:ascii="Arial" w:hAnsi="Arial" w:cs="Arial"/>
-          <w:noProof/>
-          <w:lang w:eastAsia="pt-BR"/>
-        </w:rPr>
-        <w:t xml:space="preserve"> – Chip select</w:t>
-      </w:r>
-      <w:r>
-        <w:rPr>
-          <w:rFonts w:ascii="Arial" w:hAnsi="Arial" w:cs="Arial"/>
-          <w:noProof/>
-          <w:lang w:eastAsia="pt-BR"/>
-        </w:rPr>
-        <w:t>?</w:t>
-      </w:r>
-      <w:r>
-        <w:rPr>
-          <w:rFonts w:ascii="Arial" w:hAnsi="Arial" w:cs="Arial"/>
-          <w:noProof/>
-          <w:lang w:eastAsia="pt-BR"/>
-        </w:rPr>
-        <w:t xml:space="preserve"> (*)</w:t>
-      </w:r>
+        <w:t>DMA</w:t>
+      </w:r>
+      <w:r>
+        <w:rPr>
+          <w:rFonts w:ascii="Arial" w:hAnsi="Arial" w:cs="Arial"/>
+          <w:noProof/>
+          <w:lang w:eastAsia="pt-BR"/>
+        </w:rPr>
+        <w:t>, para que serve, como funciona?</w:t>
+      </w:r>
+      <w:r>
+        <w:rPr>
+          <w:rFonts w:ascii="Arial" w:hAnsi="Arial" w:cs="Arial"/>
+          <w:noProof/>
+          <w:lang w:eastAsia="pt-BR"/>
+        </w:rPr>
+        <w:t>(*)</w:t>
+      </w:r>
+    </w:p>
+    <w:p>
+      <w:pPr>
+        <w:pStyle w:val="ListParagraph"/>
+        <w:contextualSpacing/>
+        <w:rPr>
+          <w:rFonts w:ascii="Arial" w:hAnsi="Arial" w:cs="Arial"/>
+          <w:noProof/>
+          <w:lang w:eastAsia="pt-BR"/>
+        </w:rPr>
+      </w:pPr>
+    </w:p>
+    <w:p>
+      <w:pPr>
+        <w:pStyle w:val="ListParagraph"/>
+        <w:contextualSpacing/>
+        <w:rPr>
+          <w:rFonts w:ascii="Arial" w:hAnsi="Arial" w:cs="Arial"/>
+          <w:noProof/>
+          <w:lang w:eastAsia="pt-BR"/>
+        </w:rPr>
+      </w:pPr>
+      <w:r>
+        <w:rPr>
+          <w:rFonts w:ascii="Arial" w:hAnsi="Arial" w:cs="Arial"/>
+          <w:noProof/>
+          <w:lang w:eastAsia="pt-BR"/>
+        </w:rPr>
+        <w:t>R:Direct Memory Access, serve para subsistemas terem acesso direto á memória, com ele as transferências  de dados ocorre sem a interação da cpu por cada byte que é transferido.</w:t>
+      </w:r>
+    </w:p>
+    <w:p>
+      <w:pPr>
+        <w:pStyle w:val="ListParagraph"/>
+        <w:contextualSpacing/>
+        <w:rPr>
+          <w:rFonts w:ascii="Arial" w:hAnsi="Arial" w:cs="Arial"/>
+          <w:noProof/>
+          <w:lang w:eastAsia="pt-BR"/>
+        </w:rPr>
+      </w:pPr>
     </w:p>
     <w:p>
       <w:pPr>
@@ -665,34 +3155,15 @@
           <w:highlight w:val="yellow"/>
           <w:lang w:eastAsia="pt-BR"/>
         </w:rPr>
-        <w:t>adress bus</w:t>
-      </w:r>
-      <w:r>
-        <w:rPr>
-          <w:rFonts w:ascii="Arial" w:hAnsi="Arial" w:cs="Arial"/>
-          <w:noProof/>
-          <w:color w:val="FF0000"/>
-          <w:lang w:eastAsia="pt-BR"/>
-        </w:rPr>
-        <w:t xml:space="preserve"> </w:t>
-      </w:r>
-      <w:r>
-        <w:rPr>
-          <w:rFonts w:ascii="Arial" w:hAnsi="Arial" w:cs="Arial"/>
-          <w:noProof/>
-          <w:lang w:eastAsia="pt-BR"/>
-        </w:rPr>
-        <w:t xml:space="preserve">e o </w:t>
-      </w:r>
-      <w:r>
-        <w:rPr>
-          <w:rFonts w:ascii="Arial" w:hAnsi="Arial" w:cs="Arial"/>
-          <w:noProof/>
-          <w:color w:val="FF0000"/>
-          <w:highlight w:val="yellow"/>
-          <w:lang w:eastAsia="pt-BR"/>
-        </w:rPr>
-        <w:t>data bus</w:t>
+        <w:t>CS</w:t>
+      </w:r>
+      <w:r>
+        <w:rPr>
+          <w:rFonts w:ascii="Arial" w:hAnsi="Arial" w:cs="Arial"/>
+          <w:noProof/>
+          <w:lang w:eastAsia="pt-BR"/>
+        </w:rPr>
+        <w:t xml:space="preserve"> – Chip select</w:t>
       </w:r>
       <w:r>
         <w:rPr>
@@ -708,8 +3179,84 @@
           <w:noProof/>
           <w:lang w:eastAsia="pt-BR"/>
         </w:rPr>
-        <w:t xml:space="preserve"> (**)</w:t>
-      </w:r>
+        <w:t xml:space="preserve"> (*)</w:t>
+      </w:r>
+    </w:p>
+    <w:p>
+      <w:pPr>
+        <w:ind w:firstLine="708"/>
+        <w:contextualSpacing/>
+        <w:rPr>
+          <w:rFonts w:ascii="Arial" w:hAnsi="Arial" w:cs="Arial"/>
+          <w:noProof/>
+          <w:lang w:eastAsia="pt-BR"/>
+        </w:rPr>
+      </w:pPr>
+    </w:p>
+    <w:p>
+      <w:pPr>
+        <w:ind w:firstLine="708"/>
+        <w:contextualSpacing/>
+        <w:rPr>
+          <w:rFonts w:ascii="Arial" w:hAnsi="Arial" w:cs="Arial"/>
+          <w:noProof/>
+          <w:lang w:eastAsia="pt-BR"/>
+        </w:rPr>
+      </w:pPr>
+      <w:r>
+        <w:rPr>
+          <w:rFonts w:ascii="Arial" w:hAnsi="Arial" w:cs="Arial"/>
+          <w:noProof/>
+          <w:lang w:eastAsia="pt-BR"/>
+        </w:rPr>
+        <w:t>R: U</w:t>
+      </w:r>
+      <w:r>
+        <w:rPr>
+          <w:rFonts w:ascii="Arial" w:hAnsi="Arial" w:cs="Arial"/>
+          <w:noProof/>
+          <w:lang w:eastAsia="pt-BR"/>
+        </w:rPr>
+        <w:t xml:space="preserve">nidade de seleção de chip é um mecanismo fundamental para permitir à CPU acessar </w:t>
+      </w:r>
+    </w:p>
+    <w:p>
+      <w:pPr>
+        <w:ind w:firstLine="708"/>
+        <w:contextualSpacing/>
+        <w:rPr>
+          <w:rFonts w:ascii="Arial" w:hAnsi="Arial" w:cs="Arial"/>
+          <w:noProof/>
+          <w:lang w:eastAsia="pt-BR"/>
+        </w:rPr>
+      </w:pPr>
+      <w:r>
+        <w:rPr>
+          <w:rFonts w:ascii="Arial" w:hAnsi="Arial" w:cs="Arial"/>
+          <w:noProof/>
+          <w:lang w:eastAsia="pt-BR"/>
+        </w:rPr>
+        <w:t>memórias e/ou periféricos externos</w:t>
+      </w:r>
+      <w:r>
+        <w:rPr>
+          <w:rFonts w:ascii="Arial" w:hAnsi="Arial" w:cs="Arial"/>
+          <w:noProof/>
+          <w:lang w:eastAsia="pt-BR"/>
+        </w:rPr>
+        <w:t>.</w:t>
+      </w:r>
+    </w:p>
+    <w:p>
+      <w:pPr>
+        <w:ind w:left="360"/>
+        <w:contextualSpacing/>
+        <w:rPr>
+          <w:rFonts w:ascii="Arial" w:hAnsi="Arial" w:cs="Arial"/>
+          <w:noProof/>
+          <w:lang w:eastAsia="pt-BR"/>
+        </w:rPr>
+      </w:pPr>
     </w:p>
     <w:p>
       <w:pPr>
@@ -731,24 +3278,17 @@
           <w:noProof/>
           <w:lang w:eastAsia="pt-BR"/>
         </w:rPr>
-        <w:t xml:space="preserve">Pesquisa sobre a arquitetura do processador </w:t>
+        <w:t xml:space="preserve">O que é o </w:t>
       </w:r>
       <w:r>
         <w:rPr>
           <w:rFonts w:ascii="Arial" w:hAnsi="Arial" w:cs="Arial"/>
           <w:noProof/>
           <w:color w:val="FF0000"/>
-          <w:lang w:eastAsia="pt-BR"/>
-        </w:rPr>
-        <w:t>I5</w:t>
-      </w:r>
-      <w:r>
-        <w:rPr>
-          <w:rFonts w:ascii="Arial" w:hAnsi="Arial" w:cs="Arial"/>
-          <w:noProof/>
-          <w:lang w:eastAsia="pt-BR"/>
-        </w:rPr>
-        <w:t xml:space="preserve"> e do </w:t>
+          <w:highlight w:val="yellow"/>
+          <w:lang w:eastAsia="pt-BR"/>
+        </w:rPr>
+        <w:t>adress bus</w:t>
       </w:r>
       <w:r>
         <w:rPr>
@@ -757,15 +3297,33 @@
           <w:color w:val="FF0000"/>
           <w:lang w:eastAsia="pt-BR"/>
         </w:rPr>
-        <w:t>I7</w:t>
-      </w:r>
-      <w:r>
-        <w:rPr>
-          <w:rFonts w:ascii="Arial" w:hAnsi="Arial" w:cs="Arial"/>
-          <w:noProof/>
-          <w:lang w:eastAsia="pt-BR"/>
-        </w:rPr>
-        <w:t>,  qual seu fabricante, início de fabricação, principais características.</w:t>
+        <w:t xml:space="preserve"> </w:t>
+      </w:r>
+      <w:r>
+        <w:rPr>
+          <w:rFonts w:ascii="Arial" w:hAnsi="Arial" w:cs="Arial"/>
+          <w:noProof/>
+          <w:lang w:eastAsia="pt-BR"/>
+        </w:rPr>
+        <w:t xml:space="preserve">e o </w:t>
+      </w:r>
+      <w:r>
+        <w:rPr>
+          <w:rFonts w:ascii="Arial" w:hAnsi="Arial" w:cs="Arial"/>
+          <w:noProof/>
+          <w:color w:val="FF0000"/>
+          <w:highlight w:val="yellow"/>
+          <w:lang w:eastAsia="pt-BR"/>
+        </w:rPr>
+        <w:t>data bus</w:t>
+      </w:r>
+      <w:r>
+        <w:rPr>
+          <w:rFonts w:ascii="Arial" w:hAnsi="Arial" w:cs="Arial"/>
+          <w:noProof/>
+          <w:lang w:eastAsia="pt-BR"/>
+        </w:rPr>
+        <w:t>?</w:t>
       </w:r>
       <w:r>
         <w:rPr>
@@ -774,6 +3332,72 @@
           <w:lang w:eastAsia="pt-BR"/>
         </w:rPr>
         <w:t xml:space="preserve"> (**)</w:t>
+      </w:r>
+    </w:p>
+    <w:p>
+      <w:pPr>
+        <w:contextualSpacing/>
+        <w:rPr>
+          <w:rFonts w:ascii="Arial" w:hAnsi="Arial" w:cs="Arial"/>
+          <w:noProof/>
+          <w:lang w:eastAsia="pt-BR"/>
+        </w:rPr>
+      </w:pPr>
+    </w:p>
+    <w:p>
+      <w:pPr>
+        <w:spacing w:line="240" w:lineRule="auto"/>
+        <w:ind w:firstLine="708"/>
+        <w:rPr>
+          <w:rFonts w:ascii="Arial" w:hAnsi="Arial" w:cs="Arial"/>
+          <w:noProof/>
+          <w:lang w:eastAsia="pt-BR"/>
+        </w:rPr>
+      </w:pPr>
+      <w:r>
+        <w:rPr>
+          <w:rFonts w:ascii="Arial" w:hAnsi="Arial" w:cs="Arial"/>
+          <w:noProof/>
+          <w:lang w:eastAsia="pt-BR"/>
+        </w:rPr>
+        <w:t xml:space="preserve">R: </w:t>
+      </w:r>
+      <w:r>
+        <w:rPr>
+          <w:rFonts w:ascii="Arial" w:hAnsi="Arial" w:cs="Arial"/>
+          <w:noProof/>
+          <w:lang w:eastAsia="pt-BR"/>
+        </w:rPr>
+        <w:t>Bus Data (barramento de dados) - por onde envia os dados e informações;</w:t>
+      </w:r>
+    </w:p>
+    <w:p>
+      <w:pPr>
+        <w:ind w:firstLine="708"/>
+        <w:contextualSpacing/>
+        <w:rPr>
+          <w:rFonts w:ascii="Arial" w:hAnsi="Arial" w:cs="Arial"/>
+          <w:noProof/>
+          <w:lang w:eastAsia="pt-BR"/>
+        </w:rPr>
+      </w:pPr>
+      <w:r>
+        <w:rPr>
+          <w:rFonts w:ascii="Arial" w:hAnsi="Arial" w:cs="Arial"/>
+          <w:noProof/>
+          <w:lang w:eastAsia="pt-BR"/>
+        </w:rPr>
+        <w:t>Bus Adress (barramento de endereço) - permite o acesso ao endereço da informação.</w:t>
+      </w:r>
+      <w:r>
+        <w:rPr>
+          <w:rFonts w:ascii="Arial" w:hAnsi="Arial" w:cs="Arial"/>
+          <w:color w:val="000000"/>
+          <w:sz w:val="18"/>
+          <w:szCs w:val="18"/>
+          <w:bdr w:val="none" w:sz="0" w:space="0" w:color="auto" w:frame="1"/>
+        </w:rPr>
+        <w:br/>
       </w:r>
     </w:p>
     <w:p>
@@ -796,6 +3420,470 @@
           <w:noProof/>
           <w:lang w:eastAsia="pt-BR"/>
         </w:rPr>
+        <w:t xml:space="preserve">Pesquisa sobre a arquitetura do processador </w:t>
+      </w:r>
+      <w:r>
+        <w:rPr>
+          <w:rFonts w:ascii="Arial" w:hAnsi="Arial" w:cs="Arial"/>
+          <w:noProof/>
+          <w:color w:val="FF0000"/>
+          <w:lang w:eastAsia="pt-BR"/>
+        </w:rPr>
+        <w:t>I5</w:t>
+      </w:r>
+      <w:r>
+        <w:rPr>
+          <w:rFonts w:ascii="Arial" w:hAnsi="Arial" w:cs="Arial"/>
+          <w:noProof/>
+          <w:lang w:eastAsia="pt-BR"/>
+        </w:rPr>
+        <w:t xml:space="preserve"> e do </w:t>
+      </w:r>
+      <w:r>
+        <w:rPr>
+          <w:rFonts w:ascii="Arial" w:hAnsi="Arial" w:cs="Arial"/>
+          <w:noProof/>
+          <w:color w:val="FF0000"/>
+          <w:lang w:eastAsia="pt-BR"/>
+        </w:rPr>
+        <w:t>I7</w:t>
+      </w:r>
+      <w:r>
+        <w:rPr>
+          <w:rFonts w:ascii="Arial" w:hAnsi="Arial" w:cs="Arial"/>
+          <w:noProof/>
+          <w:lang w:eastAsia="pt-BR"/>
+        </w:rPr>
+        <w:t>,  qual seu fabricante, início de fabricação, principais características.</w:t>
+      </w:r>
+      <w:r>
+        <w:rPr>
+          <w:rFonts w:ascii="Arial" w:hAnsi="Arial" w:cs="Arial"/>
+          <w:noProof/>
+          <w:lang w:eastAsia="pt-BR"/>
+        </w:rPr>
+        <w:t xml:space="preserve"> (**)</w:t>
+      </w:r>
+    </w:p>
+    <w:p>
+      <w:pPr>
+        <w:pStyle w:val="ListParagraph"/>
+        <w:contextualSpacing/>
+        <w:rPr>
+          <w:rFonts w:ascii="Arial" w:hAnsi="Arial" w:cs="Arial"/>
+          <w:noProof/>
+          <w:lang w:eastAsia="pt-BR"/>
+        </w:rPr>
+      </w:pPr>
+    </w:p>
+    <w:p>
+      <w:pPr>
+        <w:pStyle w:val="ListParagraph"/>
+        <w:contextualSpacing/>
+        <w:rPr>
+          <w:rFonts w:ascii="Arial" w:hAnsi="Arial" w:cs="Arial"/>
+          <w:noProof/>
+          <w:lang w:eastAsia="pt-BR"/>
+        </w:rPr>
+      </w:pPr>
+      <w:r>
+        <w:rPr>
+          <w:rFonts w:ascii="Arial" w:hAnsi="Arial" w:cs="Arial"/>
+          <w:noProof/>
+          <w:lang w:eastAsia="pt-BR"/>
+        </w:rPr>
+        <w:t xml:space="preserve">R: </w:t>
+      </w:r>
+      <w:r>
+        <w:rPr>
+          <w:rFonts w:ascii="Arial" w:hAnsi="Arial" w:cs="Arial"/>
+          <w:noProof/>
+          <w:lang w:eastAsia="pt-BR"/>
+        </w:rPr>
+        <w:tab/>
+      </w:r>
+      <w:r>
+        <w:rPr>
+          <w:rFonts w:ascii="Arial" w:hAnsi="Arial" w:cs="Arial"/>
+          <w:noProof/>
+          <w:lang w:eastAsia="pt-BR"/>
+        </w:rPr>
+        <w:t xml:space="preserve">i5  </w:t>
+      </w:r>
+    </w:p>
+    <w:p>
+      <w:pPr>
+        <w:pStyle w:val="ListParagraph"/>
+        <w:contextualSpacing/>
+        <w:rPr>
+          <w:rFonts w:ascii="Arial" w:hAnsi="Arial" w:cs="Arial"/>
+          <w:noProof/>
+          <w:lang w:eastAsia="pt-BR"/>
+        </w:rPr>
+      </w:pPr>
+      <w:r>
+        <w:rPr>
+          <w:rFonts w:ascii="Arial" w:hAnsi="Arial" w:cs="Arial"/>
+          <w:noProof/>
+          <w:lang w:eastAsia="pt-BR"/>
+        </w:rPr>
+        <w:tab/>
+        <w:t>Fabricante: Intel Corporation;</w:t>
+      </w:r>
+    </w:p>
+    <w:p>
+      <w:pPr>
+        <w:pStyle w:val="ListParagraph"/>
+        <w:contextualSpacing/>
+        <w:rPr>
+          <w:rFonts w:ascii="Arial" w:hAnsi="Arial" w:cs="Arial"/>
+          <w:noProof/>
+          <w:lang w:eastAsia="pt-BR"/>
+        </w:rPr>
+      </w:pPr>
+      <w:r>
+        <w:rPr>
+          <w:rFonts w:ascii="Arial" w:hAnsi="Arial" w:cs="Arial"/>
+          <w:noProof/>
+          <w:lang w:eastAsia="pt-BR"/>
+        </w:rPr>
+        <w:tab/>
+        <w:t xml:space="preserve">Inicio de Fabricação: </w:t>
+      </w:r>
+      <w:r>
+        <w:rPr>
+          <w:rFonts w:ascii="Arial" w:hAnsi="Arial" w:cs="Arial"/>
+          <w:noProof/>
+          <w:lang w:eastAsia="pt-BR"/>
+        </w:rPr>
+        <w:t>9 de Setembro de 2009</w:t>
+      </w:r>
+      <w:r>
+        <w:rPr>
+          <w:rFonts w:ascii="Arial" w:hAnsi="Arial" w:cs="Arial"/>
+          <w:noProof/>
+          <w:lang w:eastAsia="pt-BR"/>
+        </w:rPr>
+        <w:t>;</w:t>
+      </w:r>
+    </w:p>
+    <w:p>
+      <w:pPr>
+        <w:pStyle w:val="ListParagraph"/>
+        <w:ind w:left="1416"/>
+        <w:contextualSpacing/>
+        <w:rPr>
+          <w:rFonts w:ascii="Arial" w:hAnsi="Arial" w:cs="Arial"/>
+          <w:noProof/>
+          <w:lang w:eastAsia="pt-BR"/>
+        </w:rPr>
+      </w:pPr>
+      <w:r>
+        <w:rPr>
+          <w:rFonts w:ascii="Arial" w:hAnsi="Arial" w:cs="Arial"/>
+          <w:noProof/>
+          <w:lang w:eastAsia="pt-BR"/>
+        </w:rPr>
+        <w:t>Características:  primeiro meodelo com frequência de 2.66GHz, com 4 núcleos e cache L3 de 8mb.</w:t>
+      </w:r>
+      <w:r>
+        <w:rPr>
+          <w:rFonts w:ascii="Arial" w:hAnsi="Arial" w:cs="Arial"/>
+          <w:noProof/>
+          <w:lang w:eastAsia="pt-BR"/>
+        </w:rPr>
+        <w:tab/>
+      </w:r>
+    </w:p>
+    <w:p>
+      <w:pPr>
+        <w:pStyle w:val="ListParagraph"/>
+        <w:ind w:left="1416"/>
+        <w:contextualSpacing/>
+        <w:rPr>
+          <w:rFonts w:ascii="Arial" w:hAnsi="Arial" w:cs="Arial"/>
+          <w:noProof/>
+          <w:lang w:eastAsia="pt-BR"/>
+        </w:rPr>
+      </w:pPr>
+    </w:p>
+    <w:p>
+      <w:pPr>
+        <w:pStyle w:val="ListParagraph"/>
+        <w:ind w:firstLine="696"/>
+        <w:contextualSpacing/>
+        <w:rPr>
+          <w:rFonts w:ascii="Arial" w:hAnsi="Arial" w:cs="Arial"/>
+          <w:noProof/>
+          <w:lang w:eastAsia="pt-BR"/>
+        </w:rPr>
+      </w:pPr>
+      <w:r>
+        <w:rPr>
+          <w:rFonts w:ascii="Arial" w:hAnsi="Arial" w:cs="Arial"/>
+          <w:noProof/>
+          <w:lang w:eastAsia="pt-BR"/>
+        </w:rPr>
+        <w:t>I</w:t>
+      </w:r>
+      <w:r>
+        <w:rPr>
+          <w:rFonts w:ascii="Arial" w:hAnsi="Arial" w:cs="Arial"/>
+          <w:noProof/>
+          <w:lang w:eastAsia="pt-BR"/>
+        </w:rPr>
+        <w:t>7</w:t>
+      </w:r>
+      <w:r>
+        <w:rPr>
+          <w:rFonts w:ascii="Arial" w:hAnsi="Arial" w:cs="Arial"/>
+          <w:noProof/>
+          <w:lang w:eastAsia="pt-BR"/>
+        </w:rPr>
+        <w:t xml:space="preserve">  </w:t>
+      </w:r>
+    </w:p>
+    <w:p>
+      <w:pPr>
+        <w:pStyle w:val="ListParagraph"/>
+        <w:contextualSpacing/>
+        <w:rPr>
+          <w:rFonts w:ascii="Arial" w:hAnsi="Arial" w:cs="Arial"/>
+          <w:noProof/>
+          <w:lang w:eastAsia="pt-BR"/>
+        </w:rPr>
+      </w:pPr>
+      <w:r>
+        <w:rPr>
+          <w:rFonts w:ascii="Arial" w:hAnsi="Arial" w:cs="Arial"/>
+          <w:noProof/>
+          <w:lang w:eastAsia="pt-BR"/>
+        </w:rPr>
+        <w:tab/>
+        <w:t>Fabricante: Intel Corporation;</w:t>
+      </w:r>
+    </w:p>
+    <w:p>
+      <w:pPr>
+        <w:pStyle w:val="ListParagraph"/>
+        <w:contextualSpacing/>
+        <w:rPr>
+          <w:rFonts w:ascii="Arial" w:hAnsi="Arial" w:cs="Arial"/>
+          <w:noProof/>
+          <w:lang w:eastAsia="pt-BR"/>
+        </w:rPr>
+      </w:pPr>
+      <w:r>
+        <w:rPr>
+          <w:rFonts w:ascii="Arial" w:hAnsi="Arial" w:cs="Arial"/>
+          <w:noProof/>
+          <w:lang w:eastAsia="pt-BR"/>
+        </w:rPr>
+        <w:tab/>
+        <w:t xml:space="preserve">Inicio de Fabricação: </w:t>
+      </w:r>
+      <w:r>
+        <w:rPr>
+          <w:rFonts w:ascii="Arial" w:hAnsi="Arial" w:cs="Arial"/>
+          <w:noProof/>
+          <w:lang w:eastAsia="pt-BR"/>
+        </w:rPr>
+        <w:t>7</w:t>
+      </w:r>
+      <w:r>
+        <w:rPr>
+          <w:rFonts w:ascii="Arial" w:hAnsi="Arial" w:cs="Arial"/>
+          <w:noProof/>
+          <w:lang w:eastAsia="pt-BR"/>
+        </w:rPr>
+        <w:t xml:space="preserve"> de </w:t>
+      </w:r>
+      <w:r>
+        <w:rPr>
+          <w:rFonts w:ascii="Arial" w:hAnsi="Arial" w:cs="Arial"/>
+          <w:noProof/>
+          <w:lang w:eastAsia="pt-BR"/>
+        </w:rPr>
+        <w:t>Novembro</w:t>
+      </w:r>
+      <w:r>
+        <w:rPr>
+          <w:rFonts w:ascii="Arial" w:hAnsi="Arial" w:cs="Arial"/>
+          <w:noProof/>
+          <w:lang w:eastAsia="pt-BR"/>
+        </w:rPr>
+        <w:t xml:space="preserve"> de 200</w:t>
+      </w:r>
+      <w:r>
+        <w:rPr>
+          <w:rFonts w:ascii="Arial" w:hAnsi="Arial" w:cs="Arial"/>
+          <w:noProof/>
+          <w:lang w:eastAsia="pt-BR"/>
+        </w:rPr>
+        <w:t>8</w:t>
+      </w:r>
+      <w:r>
+        <w:rPr>
+          <w:rFonts w:ascii="Arial" w:hAnsi="Arial" w:cs="Arial"/>
+          <w:noProof/>
+          <w:lang w:eastAsia="pt-BR"/>
+        </w:rPr>
+        <w:t>;</w:t>
+      </w:r>
+    </w:p>
+    <w:p>
+      <w:pPr>
+        <w:pStyle w:val="ListParagraph"/>
+        <w:ind w:left="1416"/>
+        <w:contextualSpacing/>
+        <w:rPr>
+          <w:rFonts w:ascii="Arial" w:hAnsi="Arial" w:cs="Arial"/>
+          <w:noProof/>
+          <w:lang w:eastAsia="pt-BR"/>
+        </w:rPr>
+      </w:pPr>
+      <w:r>
+        <w:rPr>
+          <w:rFonts w:ascii="Arial" w:hAnsi="Arial" w:cs="Arial"/>
+          <w:noProof/>
+          <w:lang w:eastAsia="pt-BR"/>
+        </w:rPr>
+        <w:t xml:space="preserve">Características:  </w:t>
+      </w:r>
+      <w:r>
+        <w:rPr>
+          <w:rFonts w:ascii="Arial" w:hAnsi="Arial" w:cs="Arial"/>
+          <w:noProof/>
+          <w:lang w:eastAsia="pt-BR"/>
+        </w:rPr>
+        <w:t>possuem quatro núcleos (o i7-980X possui seis núcleos), memória cache L3 de 8 MB, controlador de memória integrado, tecnologia Intel Turbo Boost, tecnologia Intel Hyper-Threading, tecnologia Intel HD Boost e ainda o recurso Intel QPI</w:t>
+      </w:r>
+      <w:r>
+        <w:rPr>
+          <w:rFonts w:ascii="Arial" w:hAnsi="Arial" w:cs="Arial"/>
+          <w:noProof/>
+          <w:lang w:eastAsia="pt-BR"/>
+        </w:rPr>
+        <w:t>.</w:t>
+      </w:r>
+    </w:p>
+    <w:p>
+      <w:pPr>
+        <w:pStyle w:val="ListParagraph"/>
+        <w:ind w:left="1416"/>
+        <w:contextualSpacing/>
+        <w:rPr>
+          <w:rFonts w:ascii="Arial" w:hAnsi="Arial" w:cs="Arial"/>
+          <w:noProof/>
+          <w:lang w:eastAsia="pt-BR"/>
+        </w:rPr>
+      </w:pPr>
+    </w:p>
+    <w:p>
+      <w:pPr>
+        <w:pStyle w:val="ListParagraph"/>
+        <w:ind w:left="1416"/>
+        <w:contextualSpacing/>
+        <w:rPr>
+          <w:rFonts w:ascii="Arial" w:hAnsi="Arial" w:cs="Arial"/>
+          <w:noProof/>
+          <w:lang w:eastAsia="pt-BR"/>
+        </w:rPr>
+      </w:pPr>
+      <w:r>
+        <w:rPr>
+          <w:rFonts w:ascii="Arial" w:hAnsi="Arial" w:cs="Arial"/>
+          <w:noProof/>
+          <w:lang w:eastAsia="pt-BR"/>
+        </w:rPr>
+        <w:t xml:space="preserve">A diferença na arquitetura se encontra no </w:t>
+      </w:r>
+      <w:r>
+        <w:rPr>
+          <w:rFonts w:ascii="Arial" w:hAnsi="Arial" w:cs="Arial"/>
+          <w:noProof/>
+          <w:lang w:eastAsia="pt-BR"/>
+        </w:rPr>
+        <w:t>Hyper-Threading</w:t>
+      </w:r>
+      <w:r>
+        <w:rPr>
+          <w:rFonts w:ascii="Arial" w:hAnsi="Arial" w:cs="Arial"/>
+          <w:noProof/>
+          <w:lang w:eastAsia="pt-BR"/>
+        </w:rPr>
+        <w:t>, onde o i5 não o possui, e o Turbo Boost o i5 so pode usar o menos agrassivo.</w:t>
+      </w:r>
+    </w:p>
+    <w:p>
+      <w:pPr>
+        <w:pStyle w:val="ListParagraph"/>
+        <w:ind w:left="1416"/>
+        <w:contextualSpacing/>
+        <w:rPr>
+          <w:rFonts w:ascii="Arial" w:hAnsi="Arial" w:cs="Arial"/>
+          <w:noProof/>
+          <w:lang w:eastAsia="pt-BR"/>
+        </w:rPr>
+      </w:pPr>
+    </w:p>
+    <w:p>
+      <w:pPr>
+        <w:pStyle w:val="ListParagraph"/>
+        <w:ind w:left="1416"/>
+        <w:contextualSpacing/>
+        <w:rPr>
+          <w:rFonts w:ascii="Arial" w:hAnsi="Arial" w:cs="Arial"/>
+          <w:noProof/>
+          <w:lang w:eastAsia="pt-BR"/>
+        </w:rPr>
+      </w:pPr>
+    </w:p>
+    <w:p>
+      <w:pPr>
+        <w:pStyle w:val="ListParagraph"/>
+        <w:ind w:left="1416"/>
+        <w:contextualSpacing/>
+        <w:rPr>
+          <w:rFonts w:ascii="Arial" w:hAnsi="Arial" w:cs="Arial"/>
+          <w:noProof/>
+          <w:lang w:eastAsia="pt-BR"/>
+        </w:rPr>
+      </w:pPr>
+    </w:p>
+    <w:p>
+      <w:pPr>
+        <w:pStyle w:val="ListParagraph"/>
+        <w:ind w:left="1416"/>
+        <w:contextualSpacing/>
+        <w:rPr>
+          <w:rFonts w:ascii="Arial" w:hAnsi="Arial" w:cs="Arial"/>
+          <w:noProof/>
+          <w:lang w:eastAsia="pt-BR"/>
+        </w:rPr>
+      </w:pPr>
+    </w:p>
+    <w:p>
+      <w:pPr>
+        <w:pStyle w:val="ListParagraph"/>
+        <w:numPr>
+          <w:ilvl w:val="0"/>
+          <w:numId w:val="23"/>
+        </w:numPr>
+        <w:contextualSpacing/>
+        <w:rPr>
+          <w:rFonts w:ascii="Arial" w:hAnsi="Arial" w:cs="Arial"/>
+          <w:noProof/>
+          <w:lang w:eastAsia="pt-BR"/>
+        </w:rPr>
+      </w:pPr>
+      <w:r>
+        <w:rPr>
+          <w:rFonts w:ascii="Arial" w:hAnsi="Arial" w:cs="Arial"/>
+          <w:noProof/>
+          <w:lang w:eastAsia="pt-BR"/>
+        </w:rPr>
+        <w:lastRenderedPageBreak/>
         <w:t xml:space="preserve">O que é um processador </w:t>
       </w:r>
       <w:r>
@@ -843,6 +3931,76 @@
         </w:rPr>
         <w:t>(**)</w:t>
       </w:r>
+    </w:p>
+    <w:p>
+      <w:pPr>
+        <w:contextualSpacing/>
+        <w:rPr>
+          <w:rFonts w:ascii="Arial" w:hAnsi="Arial" w:cs="Arial"/>
+          <w:noProof/>
+          <w:lang w:eastAsia="pt-BR"/>
+        </w:rPr>
+      </w:pPr>
+    </w:p>
+    <w:p>
+      <w:pPr>
+        <w:ind w:left="360"/>
+        <w:contextualSpacing/>
+        <w:rPr>
+          <w:rFonts w:ascii="Arial" w:hAnsi="Arial" w:cs="Arial"/>
+          <w:noProof/>
+          <w:lang w:eastAsia="pt-BR"/>
+        </w:rPr>
+      </w:pPr>
+      <w:r>
+        <w:rPr>
+          <w:rFonts w:ascii="Arial" w:hAnsi="Arial" w:cs="Arial"/>
+          <w:noProof/>
+          <w:lang w:eastAsia="pt-BR"/>
+        </w:rPr>
+        <w:t>R: Dual core – processadores que possuem 2 núcleos;</w:t>
+      </w:r>
+    </w:p>
+    <w:p>
+      <w:pPr>
+        <w:ind w:left="360"/>
+        <w:contextualSpacing/>
+        <w:rPr>
+          <w:rFonts w:ascii="Arial" w:hAnsi="Arial" w:cs="Arial"/>
+          <w:noProof/>
+          <w:lang w:eastAsia="pt-BR"/>
+        </w:rPr>
+      </w:pPr>
+      <w:r>
+        <w:rPr>
+          <w:rFonts w:ascii="Arial" w:hAnsi="Arial" w:cs="Arial"/>
+          <w:noProof/>
+          <w:lang w:eastAsia="pt-BR"/>
+        </w:rPr>
+        <w:t xml:space="preserve">     Quad core – processadores que possuem 4 núcleos.</w:t>
+      </w:r>
+    </w:p>
+    <w:p>
+      <w:pPr>
+        <w:ind w:left="360"/>
+        <w:contextualSpacing/>
+        <w:rPr>
+          <w:rFonts w:ascii="Arial" w:hAnsi="Arial" w:cs="Arial"/>
+          <w:noProof/>
+          <w:lang w:eastAsia="pt-BR"/>
+        </w:rPr>
+      </w:pPr>
+    </w:p>
+    <w:p>
+      <w:pPr>
+        <w:ind w:left="360"/>
+        <w:contextualSpacing/>
+        <w:rPr>
+          <w:rFonts w:ascii="Arial" w:hAnsi="Arial" w:cs="Arial"/>
+          <w:noProof/>
+          <w:lang w:eastAsia="pt-BR"/>
+        </w:rPr>
+      </w:pPr>
     </w:p>
     <w:p>
       <w:pPr>
@@ -997,7 +4155,7 @@
 </file>
 
 <file path=word/endnotes.xml><?xml version="1.0" encoding="utf-8"?>
-<w:endnotes xmlns:wpc="http://schemas.microsoft.com/office/word/2010/wordprocessingCanvas" xmlns:cx="http://schemas.microsoft.com/office/drawing/2014/chartex" xmlns:cx1="http://schemas.microsoft.com/office/drawing/2015/9/8/chartex" xmlns:cx2="http://schemas.microsoft.com/office/drawing/2015/10/21/chartex" xmlns:cx3="http://schemas.microsoft.com/office/drawing/2016/5/9/chartex" xmlns:cx4="http://schemas.microsoft.com/office/drawing/2016/5/10/chartex" xmlns:cx5="http://schemas.microsoft.com/office/drawing/2016/5/11/chartex" xmlns:cx6="http://schemas.microsoft.com/office/drawing/2016/5/12/chartex" xmlns:cx7="http://schemas.microsoft.com/office/drawing/2016/5/13/chartex" xmlns:cx8="http://schemas.microsoft.com/office/drawing/2016/5/14/chartex" xmlns:mc="http://schemas.openxmlformats.org/markup-compatibility/2006" xmlns:aink="http://schemas.microsoft.com/office/drawing/2016/ink" xmlns:am3d="http://schemas.microsoft.com/office/drawing/2017/model3d" xmlns:o="urn:schemas-microsoft-com:office:office" xmlns:r="http://schemas.openxmlformats.org/officeDocument/2006/relationships" xmlns:m="http://schemas.openxmlformats.org/officeDocument/2006/math" xmlns:v="urn:schemas-microsoft-com:vml" xmlns:wp14="http://schemas.microsoft.com/office/word/2010/wordprocessingDrawing" xmlns:wp="http://schemas.openxmlformats.org/drawingml/2006/wordprocessingDrawing" xmlns:w10="urn:schemas-microsoft-com:office:word" xmlns:w="http://schemas.openxmlformats.org/wordprocessingml/2006/main" xmlns:w14="http://schemas.microsoft.com/office/word/2010/wordml" xmlns:w15="http://schemas.microsoft.com/office/word/2012/wordml" xmlns:w16cid="http://schemas.microsoft.com/office/word/2016/wordml/cid" xmlns:w16se="http://schemas.microsoft.com/office/word/2015/wordml/symex" xmlns:wpg="http://schemas.microsoft.com/office/word/2010/wordprocessingGroup" xmlns:wpi="http://schemas.microsoft.com/office/word/2010/wordprocessingInk" xmlns:wne="http://schemas.microsoft.com/office/word/2006/wordml" xmlns:wps="http://schemas.microsoft.com/office/word/2010/wordprocessingShape" mc:Ignorable="w14 w15 w16se w16cid wp14">
+<w:endnotes xmlns:wpc="http://schemas.microsoft.com/office/word/2010/wordprocessingCanvas" xmlns:cx="http://schemas.microsoft.com/office/drawing/2014/chartex" xmlns:cx1="http://schemas.microsoft.com/office/drawing/2015/9/8/chartex" xmlns:cx2="http://schemas.microsoft.com/office/drawing/2015/10/21/chartex" xmlns:cx3="http://schemas.microsoft.com/office/drawing/2016/5/9/chartex" xmlns:cx4="http://schemas.microsoft.com/office/drawing/2016/5/10/chartex" xmlns:cx5="http://schemas.microsoft.com/office/drawing/2016/5/11/chartex" xmlns:cx6="http://schemas.microsoft.com/office/drawing/2016/5/12/chartex" xmlns:cx7="http://schemas.microsoft.com/office/drawing/2016/5/13/chartex" xmlns:cx8="http://schemas.microsoft.com/office/drawing/2016/5/14/chartex" xmlns:mc="http://schemas.openxmlformats.org/markup-compatibility/2006" xmlns:aink="http://schemas.microsoft.com/office/drawing/2016/ink" xmlns:am3d="http://schemas.microsoft.com/office/drawing/2017/model3d" xmlns:o="urn:schemas-microsoft-com:office:office" xmlns:r="http://schemas.openxmlformats.org/officeDocument/2006/relationships" xmlns:m="http://schemas.openxmlformats.org/officeDocument/2006/math" xmlns:v="urn:schemas-microsoft-com:vml" xmlns:wp14="http://schemas.microsoft.com/office/word/2010/wordprocessingDrawing" xmlns:wp="http://schemas.openxmlformats.org/drawingml/2006/wordprocessingDrawing" xmlns:w10="urn:schemas-microsoft-com:office:word" xmlns:w="http://schemas.openxmlformats.org/wordprocessingml/2006/main" xmlns:w14="http://schemas.microsoft.com/office/word/2010/wordml" xmlns:w15="http://schemas.microsoft.com/office/word/2012/wordml" xmlns:w16cex="http://schemas.microsoft.com/office/word/2018/wordml/cex" xmlns:w16cid="http://schemas.microsoft.com/office/word/2016/wordml/cid" xmlns:w16="http://schemas.microsoft.com/office/word/2018/wordml" xmlns:w16se="http://schemas.microsoft.com/office/word/2015/wordml/symex" xmlns:wpg="http://schemas.microsoft.com/office/word/2010/wordprocessingGroup" xmlns:wpi="http://schemas.microsoft.com/office/word/2010/wordprocessingInk" xmlns:wne="http://schemas.microsoft.com/office/word/2006/wordml" xmlns:wps="http://schemas.microsoft.com/office/word/2010/wordprocessingShape" mc:Ignorable="w14 w15 w16se w16cid w16 w16cex wp14">
   <w:endnote w:type="separator" w:id="-1">
     <w:p>
       <w:pPr>
@@ -1022,7 +4180,7 @@
 </file>
 
 <file path=word/footnotes.xml><?xml version="1.0" encoding="utf-8"?>
-<w:footnotes xmlns:wpc="http://schemas.microsoft.com/office/word/2010/wordprocessingCanvas" xmlns:cx="http://schemas.microsoft.com/office/drawing/2014/chartex" xmlns:cx1="http://schemas.microsoft.com/office/drawing/2015/9/8/chartex" xmlns:cx2="http://schemas.microsoft.com/office/drawing/2015/10/21/chartex" xmlns:cx3="http://schemas.microsoft.com/office/drawing/2016/5/9/chartex" xmlns:cx4="http://schemas.microsoft.com/office/drawing/2016/5/10/chartex" xmlns:cx5="http://schemas.microsoft.com/office/drawing/2016/5/11/chartex" xmlns:cx6="http://schemas.microsoft.com/office/drawing/2016/5/12/chartex" xmlns:cx7="http://schemas.microsoft.com/office/drawing/2016/5/13/chartex" xmlns:cx8="http://schemas.microsoft.com/office/drawing/2016/5/14/chartex" xmlns:mc="http://schemas.openxmlformats.org/markup-compatibility/2006" xmlns:aink="http://schemas.microsoft.com/office/drawing/2016/ink" xmlns:am3d="http://schemas.microsoft.com/office/drawing/2017/model3d" xmlns:o="urn:schemas-microsoft-com:office:office" xmlns:r="http://schemas.openxmlformats.org/officeDocument/2006/relationships" xmlns:m="http://schemas.openxmlformats.org/officeDocument/2006/math" xmlns:v="urn:schemas-microsoft-com:vml" xmlns:wp14="http://schemas.microsoft.com/office/word/2010/wordprocessingDrawing" xmlns:wp="http://schemas.openxmlformats.org/drawingml/2006/wordprocessingDrawing" xmlns:w10="urn:schemas-microsoft-com:office:word" xmlns:w="http://schemas.openxmlformats.org/wordprocessingml/2006/main" xmlns:w14="http://schemas.microsoft.com/office/word/2010/wordml" xmlns:w15="http://schemas.microsoft.com/office/word/2012/wordml" xmlns:w16cid="http://schemas.microsoft.com/office/word/2016/wordml/cid" xmlns:w16se="http://schemas.microsoft.com/office/word/2015/wordml/symex" xmlns:wpg="http://schemas.microsoft.com/office/word/2010/wordprocessingGroup" xmlns:wpi="http://schemas.microsoft.com/office/word/2010/wordprocessingInk" xmlns:wne="http://schemas.microsoft.com/office/word/2006/wordml" xmlns:wps="http://schemas.microsoft.com/office/word/2010/wordprocessingShape" mc:Ignorable="w14 w15 w16se w16cid wp14">
+<w:footnotes xmlns:wpc="http://schemas.microsoft.com/office/word/2010/wordprocessingCanvas" xmlns:cx="http://schemas.microsoft.com/office/drawing/2014/chartex" xmlns:cx1="http://schemas.microsoft.com/office/drawing/2015/9/8/chartex" xmlns:cx2="http://schemas.microsoft.com/office/drawing/2015/10/21/chartex" xmlns:cx3="http://schemas.microsoft.com/office/drawing/2016/5/9/chartex" xmlns:cx4="http://schemas.microsoft.com/office/drawing/2016/5/10/chartex" xmlns:cx5="http://schemas.microsoft.com/office/drawing/2016/5/11/chartex" xmlns:cx6="http://schemas.microsoft.com/office/drawing/2016/5/12/chartex" xmlns:cx7="http://schemas.microsoft.com/office/drawing/2016/5/13/chartex" xmlns:cx8="http://schemas.microsoft.com/office/drawing/2016/5/14/chartex" xmlns:mc="http://schemas.openxmlformats.org/markup-compatibility/2006" xmlns:aink="http://schemas.microsoft.com/office/drawing/2016/ink" xmlns:am3d="http://schemas.microsoft.com/office/drawing/2017/model3d" xmlns:o="urn:schemas-microsoft-com:office:office" xmlns:r="http://schemas.openxmlformats.org/officeDocument/2006/relationships" xmlns:m="http://schemas.openxmlformats.org/officeDocument/2006/math" xmlns:v="urn:schemas-microsoft-com:vml" xmlns:wp14="http://schemas.microsoft.com/office/word/2010/wordprocessingDrawing" xmlns:wp="http://schemas.openxmlformats.org/drawingml/2006/wordprocessingDrawing" xmlns:w10="urn:schemas-microsoft-com:office:word" xmlns:w="http://schemas.openxmlformats.org/wordprocessingml/2006/main" xmlns:w14="http://schemas.microsoft.com/office/word/2010/wordml" xmlns:w15="http://schemas.microsoft.com/office/word/2012/wordml" xmlns:w16cex="http://schemas.microsoft.com/office/word/2018/wordml/cex" xmlns:w16cid="http://schemas.microsoft.com/office/word/2016/wordml/cid" xmlns:w16="http://schemas.microsoft.com/office/word/2018/wordml" xmlns:w16se="http://schemas.microsoft.com/office/word/2015/wordml/symex" xmlns:wpg="http://schemas.microsoft.com/office/word/2010/wordprocessingGroup" xmlns:wpi="http://schemas.microsoft.com/office/word/2010/wordprocessingInk" xmlns:wne="http://schemas.microsoft.com/office/word/2006/wordml" xmlns:wps="http://schemas.microsoft.com/office/word/2010/wordprocessingShape" mc:Ignorable="w14 w15 w16se w16cid w16 w16cex wp14">
   <w:footnote w:type="separator" w:id="-1">
     <w:p>
       <w:pPr>
@@ -1047,7 +4205,7 @@
 </file>
 
 <file path=word/header1.xml><?xml version="1.0" encoding="utf-8"?>
-<w:hdr xmlns:wpc="http://schemas.microsoft.com/office/word/2010/wordprocessingCanvas" xmlns:cx="http://schemas.microsoft.com/office/drawing/2014/chartex" xmlns:cx1="http://schemas.microsoft.com/office/drawing/2015/9/8/chartex" xmlns:cx2="http://schemas.microsoft.com/office/drawing/2015/10/21/chartex" xmlns:cx3="http://schemas.microsoft.com/office/drawing/2016/5/9/chartex" xmlns:cx4="http://schemas.microsoft.com/office/drawing/2016/5/10/chartex" xmlns:cx5="http://schemas.microsoft.com/office/drawing/2016/5/11/chartex" xmlns:cx6="http://schemas.microsoft.com/office/drawing/2016/5/12/chartex" xmlns:cx7="http://schemas.microsoft.com/office/drawing/2016/5/13/chartex" xmlns:cx8="http://schemas.microsoft.com/office/drawing/2016/5/14/chartex" xmlns:mc="http://schemas.openxmlformats.org/markup-compatibility/2006" xmlns:aink="http://schemas.microsoft.com/office/drawing/2016/ink" xmlns:am3d="http://schemas.microsoft.com/office/drawing/2017/model3d" xmlns:o="urn:schemas-microsoft-com:office:office" xmlns:r="http://schemas.openxmlformats.org/officeDocument/2006/relationships" xmlns:m="http://schemas.openxmlformats.org/officeDocument/2006/math" xmlns:v="urn:schemas-microsoft-com:vml" xmlns:wp14="http://schemas.microsoft.com/office/word/2010/wordprocessingDrawing" xmlns:wp="http://schemas.openxmlformats.org/drawingml/2006/wordprocessingDrawing" xmlns:w10="urn:schemas-microsoft-com:office:word" xmlns:w="http://schemas.openxmlformats.org/wordprocessingml/2006/main" xmlns:w14="http://schemas.microsoft.com/office/word/2010/wordml" xmlns:w15="http://schemas.microsoft.com/office/word/2012/wordml" xmlns:w16cid="http://schemas.microsoft.com/office/word/2016/wordml/cid" xmlns:w16se="http://schemas.microsoft.com/office/word/2015/wordml/symex" xmlns:wpg="http://schemas.microsoft.com/office/word/2010/wordprocessingGroup" xmlns:wpi="http://schemas.microsoft.com/office/word/2010/wordprocessingInk" xmlns:wne="http://schemas.microsoft.com/office/word/2006/wordml" xmlns:wps="http://schemas.microsoft.com/office/word/2010/wordprocessingShape" mc:Ignorable="w14 w15 w16se w16cid wp14">
+<w:hdr xmlns:wpc="http://schemas.microsoft.com/office/word/2010/wordprocessingCanvas" xmlns:cx="http://schemas.microsoft.com/office/drawing/2014/chartex" xmlns:cx1="http://schemas.microsoft.com/office/drawing/2015/9/8/chartex" xmlns:cx2="http://schemas.microsoft.com/office/drawing/2015/10/21/chartex" xmlns:cx3="http://schemas.microsoft.com/office/drawing/2016/5/9/chartex" xmlns:cx4="http://schemas.microsoft.com/office/drawing/2016/5/10/chartex" xmlns:cx5="http://schemas.microsoft.com/office/drawing/2016/5/11/chartex" xmlns:cx6="http://schemas.microsoft.com/office/drawing/2016/5/12/chartex" xmlns:cx7="http://schemas.microsoft.com/office/drawing/2016/5/13/chartex" xmlns:cx8="http://schemas.microsoft.com/office/drawing/2016/5/14/chartex" xmlns:mc="http://schemas.openxmlformats.org/markup-compatibility/2006" xmlns:aink="http://schemas.microsoft.com/office/drawing/2016/ink" xmlns:am3d="http://schemas.microsoft.com/office/drawing/2017/model3d" xmlns:o="urn:schemas-microsoft-com:office:office" xmlns:r="http://schemas.openxmlformats.org/officeDocument/2006/relationships" xmlns:m="http://schemas.openxmlformats.org/officeDocument/2006/math" xmlns:v="urn:schemas-microsoft-com:vml" xmlns:wp14="http://schemas.microsoft.com/office/word/2010/wordprocessingDrawing" xmlns:wp="http://schemas.openxmlformats.org/drawingml/2006/wordprocessingDrawing" xmlns:w10="urn:schemas-microsoft-com:office:word" xmlns:w="http://schemas.openxmlformats.org/wordprocessingml/2006/main" xmlns:w14="http://schemas.microsoft.com/office/word/2010/wordml" xmlns:w15="http://schemas.microsoft.com/office/word/2012/wordml" xmlns:w16cex="http://schemas.microsoft.com/office/word/2018/wordml/cex" xmlns:w16cid="http://schemas.microsoft.com/office/word/2016/wordml/cid" xmlns:w16="http://schemas.microsoft.com/office/word/2018/wordml" xmlns:w16se="http://schemas.microsoft.com/office/word/2015/wordml/symex" xmlns:wpg="http://schemas.microsoft.com/office/word/2010/wordprocessingGroup" xmlns:wpi="http://schemas.microsoft.com/office/word/2010/wordprocessingInk" xmlns:wne="http://schemas.microsoft.com/office/word/2006/wordml" xmlns:wps="http://schemas.microsoft.com/office/word/2010/wordprocessingShape" mc:Ignorable="w14 w15 w16se w16cid w16 w16cex wp14">
   <w:p>
     <w:pPr>
       <w:pStyle w:val="Header"/>
@@ -1107,7 +4265,7 @@
 </file>
 
 <file path=word/numbering.xml><?xml version="1.0" encoding="utf-8"?>
-<w:numbering xmlns:wpc="http://schemas.microsoft.com/office/word/2010/wordprocessingCanvas" xmlns:cx="http://schemas.microsoft.com/office/drawing/2014/chartex" xmlns:cx1="http://schemas.microsoft.com/office/drawing/2015/9/8/chartex" xmlns:cx2="http://schemas.microsoft.com/office/drawing/2015/10/21/chartex" xmlns:cx3="http://schemas.microsoft.com/office/drawing/2016/5/9/chartex" xmlns:cx4="http://schemas.microsoft.com/office/drawing/2016/5/10/chartex" xmlns:cx5="http://schemas.microsoft.com/office/drawing/2016/5/11/chartex" xmlns:cx6="http://schemas.microsoft.com/office/drawing/2016/5/12/chartex" xmlns:cx7="http://schemas.microsoft.com/office/drawing/2016/5/13/chartex" xmlns:cx8="http://schemas.microsoft.com/office/drawing/2016/5/14/chartex" xmlns:mc="http://schemas.openxmlformats.org/markup-compatibility/2006" xmlns:aink="http://schemas.microsoft.com/office/drawing/2016/ink" xmlns:am3d="http://schemas.microsoft.com/office/drawing/2017/model3d" xmlns:o="urn:schemas-microsoft-com:office:office" xmlns:r="http://schemas.openxmlformats.org/officeDocument/2006/relationships" xmlns:m="http://schemas.openxmlformats.org/officeDocument/2006/math" xmlns:v="urn:schemas-microsoft-com:vml" xmlns:wp14="http://schemas.microsoft.com/office/word/2010/wordprocessingDrawing" xmlns:wp="http://schemas.openxmlformats.org/drawingml/2006/wordprocessingDrawing" xmlns:w10="urn:schemas-microsoft-com:office:word" xmlns:w="http://schemas.openxmlformats.org/wordprocessingml/2006/main" xmlns:w14="http://schemas.microsoft.com/office/word/2010/wordml" xmlns:w15="http://schemas.microsoft.com/office/word/2012/wordml" xmlns:w16cid="http://schemas.microsoft.com/office/word/2016/wordml/cid" xmlns:w16se="http://schemas.microsoft.com/office/word/2015/wordml/symex" xmlns:wpg="http://schemas.microsoft.com/office/word/2010/wordprocessingGroup" xmlns:wpi="http://schemas.microsoft.com/office/word/2010/wordprocessingInk" xmlns:wne="http://schemas.microsoft.com/office/word/2006/wordml" xmlns:wps="http://schemas.microsoft.com/office/word/2010/wordprocessingShape" mc:Ignorable="w14 w15 w16se w16cid wp14">
+<w:numbering xmlns:wpc="http://schemas.microsoft.com/office/word/2010/wordprocessingCanvas" xmlns:cx="http://schemas.microsoft.com/office/drawing/2014/chartex" xmlns:cx1="http://schemas.microsoft.com/office/drawing/2015/9/8/chartex" xmlns:cx2="http://schemas.microsoft.com/office/drawing/2015/10/21/chartex" xmlns:cx3="http://schemas.microsoft.com/office/drawing/2016/5/9/chartex" xmlns:cx4="http://schemas.microsoft.com/office/drawing/2016/5/10/chartex" xmlns:cx5="http://schemas.microsoft.com/office/drawing/2016/5/11/chartex" xmlns:cx6="http://schemas.microsoft.com/office/drawing/2016/5/12/chartex" xmlns:cx7="http://schemas.microsoft.com/office/drawing/2016/5/13/chartex" xmlns:cx8="http://schemas.microsoft.com/office/drawing/2016/5/14/chartex" xmlns:mc="http://schemas.openxmlformats.org/markup-compatibility/2006" xmlns:aink="http://schemas.microsoft.com/office/drawing/2016/ink" xmlns:am3d="http://schemas.microsoft.com/office/drawing/2017/model3d" xmlns:o="urn:schemas-microsoft-com:office:office" xmlns:r="http://schemas.openxmlformats.org/officeDocument/2006/relationships" xmlns:m="http://schemas.openxmlformats.org/officeDocument/2006/math" xmlns:v="urn:schemas-microsoft-com:vml" xmlns:wp14="http://schemas.microsoft.com/office/word/2010/wordprocessingDrawing" xmlns:wp="http://schemas.openxmlformats.org/drawingml/2006/wordprocessingDrawing" xmlns:w10="urn:schemas-microsoft-com:office:word" xmlns:w="http://schemas.openxmlformats.org/wordprocessingml/2006/main" xmlns:w14="http://schemas.microsoft.com/office/word/2010/wordml" xmlns:w15="http://schemas.microsoft.com/office/word/2012/wordml" xmlns:w16cex="http://schemas.microsoft.com/office/word/2018/wordml/cex" xmlns:w16cid="http://schemas.microsoft.com/office/word/2016/wordml/cid" xmlns:w16="http://schemas.microsoft.com/office/word/2018/wordml" xmlns:w16se="http://schemas.microsoft.com/office/word/2015/wordml/symex" xmlns:wpg="http://schemas.microsoft.com/office/word/2010/wordprocessingGroup" xmlns:wpi="http://schemas.microsoft.com/office/word/2010/wordprocessingInk" xmlns:wne="http://schemas.microsoft.com/office/word/2006/wordml" xmlns:wps="http://schemas.microsoft.com/office/word/2010/wordprocessingShape" mc:Ignorable="w14 w15 w16se w16cid w16 w16cex wp14">
   <w:abstractNum w:abstractNumId="0" w15:restartNumberingAfterBreak="0">
     <w:nsid w:val="008B0FEF"/>
     <w:multiLevelType w:val="hybridMultilevel"/>
@@ -4226,7 +7384,7 @@
 </file>
 
 <file path=word/styles.xml><?xml version="1.0" encoding="utf-8"?>
-<w:styles xmlns:mc="http://schemas.openxmlformats.org/markup-compatibility/2006" xmlns:r="http://schemas.openxmlformats.org/officeDocument/2006/relationships" xmlns:w="http://schemas.openxmlformats.org/wordprocessingml/2006/main" xmlns:w14="http://schemas.microsoft.com/office/word/2010/wordml" xmlns:w15="http://schemas.microsoft.com/office/word/2012/wordml" xmlns:w16cid="http://schemas.microsoft.com/office/word/2016/wordml/cid" xmlns:w16se="http://schemas.microsoft.com/office/word/2015/wordml/symex" mc:Ignorable="w14 w15 w16se w16cid">
+<w:styles xmlns:mc="http://schemas.openxmlformats.org/markup-compatibility/2006" xmlns:r="http://schemas.openxmlformats.org/officeDocument/2006/relationships" xmlns:w="http://schemas.openxmlformats.org/wordprocessingml/2006/main" xmlns:w14="http://schemas.microsoft.com/office/word/2010/wordml" xmlns:w15="http://schemas.microsoft.com/office/word/2012/wordml" xmlns:w16cex="http://schemas.microsoft.com/office/word/2018/wordml/cex" xmlns:w16cid="http://schemas.microsoft.com/office/word/2016/wordml/cid" xmlns:w16="http://schemas.microsoft.com/office/word/2018/wordml" xmlns:w16se="http://schemas.microsoft.com/office/word/2015/wordml/symex" mc:Ignorable="w14 w15 w16se w16cid w16 w16cex">
   <w:docDefaults>
     <w:rPrDefault>
       <w:rPr>
@@ -4238,7 +7396,7 @@
     </w:rPrDefault>
     <w:pPrDefault/>
   </w:docDefaults>
-  <w:latentStyles w:defLockedState="0" w:defUIPriority="99" w:defSemiHidden="0" w:defUnhideWhenUsed="0" w:defQFormat="0" w:count="375">
+  <w:latentStyles w:defLockedState="0" w:defUIPriority="99" w:defSemiHidden="0" w:defUnhideWhenUsed="0" w:defQFormat="0" w:count="376">
     <w:lsdException w:name="Normal" w:locked="1" w:uiPriority="0" w:qFormat="1"/>
     <w:lsdException w:name="heading 1" w:locked="1" w:uiPriority="9" w:qFormat="1"/>
     <w:lsdException w:name="heading 2" w:locked="1" w:semiHidden="1" w:uiPriority="0" w:unhideWhenUsed="1" w:qFormat="1"/>
@@ -4344,7 +7502,6 @@
     <w:lsdException w:name="HTML Sample" w:semiHidden="1" w:unhideWhenUsed="1"/>
     <w:lsdException w:name="HTML Typewriter" w:semiHidden="1" w:unhideWhenUsed="1"/>
     <w:lsdException w:name="HTML Variable" w:semiHidden="1" w:unhideWhenUsed="1"/>
-    <w:lsdException w:name="Normal Table" w:semiHidden="1" w:unhideWhenUsed="1"/>
     <w:lsdException w:name="annotation subject" w:semiHidden="1" w:unhideWhenUsed="1"/>
     <w:lsdException w:name="No List" w:semiHidden="1" w:unhideWhenUsed="1"/>
     <w:lsdException w:name="Outline List 1" w:semiHidden="1" w:unhideWhenUsed="1"/>
@@ -4391,10 +7548,8 @@
     <w:lsdException w:name="Table Subtle 2" w:semiHidden="1" w:unhideWhenUsed="1"/>
     <w:lsdException w:name="Table Web 1" w:semiHidden="1" w:unhideWhenUsed="1"/>
     <w:lsdException w:name="Table Web 2" w:semiHidden="1" w:unhideWhenUsed="1"/>
-    <w:lsdException w:name="Table Web 3" w:semiHidden="1" w:unhideWhenUsed="1"/>
     <w:lsdException w:name="Balloon Text" w:semiHidden="1" w:unhideWhenUsed="1"/>
     <w:lsdException w:name="Table Grid" w:locked="1" w:uiPriority="59"/>
-    <w:lsdException w:name="Table Theme" w:semiHidden="1" w:unhideWhenUsed="1"/>
     <w:lsdException w:name="Placeholder Text" w:semiHidden="1"/>
     <w:lsdException w:name="No Spacing" w:uiPriority="1" w:qFormat="1"/>
     <w:lsdException w:name="Light Shading" w:uiPriority="60"/>
@@ -4614,6 +7769,7 @@
     <w:lsdException w:name="Smart Hyperlink" w:semiHidden="1" w:unhideWhenUsed="1"/>
     <w:lsdException w:name="Hashtag" w:semiHidden="1" w:unhideWhenUsed="1"/>
     <w:lsdException w:name="Unresolved Mention" w:semiHidden="1" w:unhideWhenUsed="1"/>
+    <w:lsdException w:name="Smart Link" w:semiHidden="1" w:unhideWhenUsed="1"/>
   </w:latentStyles>
   <w:style w:type="paragraph" w:default="1" w:styleId="Normal">
     <w:name w:val="Normal"/>
@@ -5266,17 +8422,12 @@
 </file>
 
 <file path=customXml/item1.xml><?xml version="1.0" encoding="utf-8"?>
-<p:properties xmlns:p="http://schemas.microsoft.com/office/2006/metadata/properties" xmlns:xsi="http://www.w3.org/2001/XMLSchema-instance" xmlns:pc="http://schemas.microsoft.com/office/infopath/2007/PartnerControls">
-  <documentManagement>
-    <SharedWithUsers xmlns="a354ae3c-a1f2-4239-ba0c-3d68703b0794">
-      <UserInfo>
-        <DisplayName/>
-        <AccountId xsi:nil="true"/>
-        <AccountType/>
-      </UserInfo>
-    </SharedWithUsers>
-  </documentManagement>
-</p:properties>
+<?mso-contentType ?>
+<FormTemplates xmlns="http://schemas.microsoft.com/sharepoint/v3/contenttype/forms">
+  <Display>DocumentLibraryForm</Display>
+  <Edit>DocumentLibraryForm</Edit>
+  <New>DocumentLibraryForm</New>
+</FormTemplates>
 </file>
 
 <file path=customXml/item2.xml><?xml version="1.0" encoding="utf-8"?>
@@ -5434,12 +8585,17 @@
 </file>
 
 <file path=customXml/item3.xml><?xml version="1.0" encoding="utf-8"?>
-<?mso-contentType ?>
-<FormTemplates xmlns="http://schemas.microsoft.com/sharepoint/v3/contenttype/forms">
-  <Display>DocumentLibraryForm</Display>
-  <Edit>DocumentLibraryForm</Edit>
-  <New>DocumentLibraryForm</New>
-</FormTemplates>
+<p:properties xmlns:p="http://schemas.microsoft.com/office/2006/metadata/properties" xmlns:xsi="http://www.w3.org/2001/XMLSchema-instance" xmlns:pc="http://schemas.microsoft.com/office/infopath/2007/PartnerControls">
+  <documentManagement>
+    <SharedWithUsers xmlns="a354ae3c-a1f2-4239-ba0c-3d68703b0794">
+      <UserInfo>
+        <DisplayName/>
+        <AccountId xsi:nil="true"/>
+        <AccountType/>
+      </UserInfo>
+    </SharedWithUsers>
+  </documentManagement>
+</p:properties>
 </file>
 
 <file path=customXml/item4.xml><?xml version="1.0" encoding="utf-8"?>
@@ -5447,11 +8603,9 @@
 </file>
 
 <file path=customXml/itemProps1.xml><?xml version="1.0" encoding="utf-8"?>
-<ds:datastoreItem xmlns:ds="http://schemas.openxmlformats.org/officeDocument/2006/customXml" ds:itemID="{92AEE8A7-1AD4-41B6-8C7E-D78C973ED892}">
+<ds:datastoreItem xmlns:ds="http://schemas.openxmlformats.org/officeDocument/2006/customXml" ds:itemID="{8377AC35-1F67-4634-A35A-C97BEAAA8887}">
   <ds:schemaRefs>
-    <ds:schemaRef ds:uri="http://schemas.microsoft.com/office/2006/metadata/properties"/>
-    <ds:schemaRef ds:uri="http://schemas.microsoft.com/office/infopath/2007/PartnerControls"/>
-    <ds:schemaRef ds:uri="a354ae3c-a1f2-4239-ba0c-3d68703b0794"/>
+    <ds:schemaRef ds:uri="http://schemas.microsoft.com/sharepoint/v3/contenttype/forms"/>
   </ds:schemaRefs>
 </ds:datastoreItem>
 </file>
@@ -5475,9 +8629,11 @@
 </file>
 
 <file path=customXml/itemProps3.xml><?xml version="1.0" encoding="utf-8"?>
-<ds:datastoreItem xmlns:ds="http://schemas.openxmlformats.org/officeDocument/2006/customXml" ds:itemID="{8377AC35-1F67-4634-A35A-C97BEAAA8887}">
+<ds:datastoreItem xmlns:ds="http://schemas.openxmlformats.org/officeDocument/2006/customXml" ds:itemID="{92AEE8A7-1AD4-41B6-8C7E-D78C973ED892}">
   <ds:schemaRefs>
-    <ds:schemaRef ds:uri="http://schemas.microsoft.com/sharepoint/v3/contenttype/forms"/>
+    <ds:schemaRef ds:uri="http://schemas.microsoft.com/office/2006/metadata/properties"/>
+    <ds:schemaRef ds:uri="http://schemas.microsoft.com/office/infopath/2007/PartnerControls"/>
+    <ds:schemaRef ds:uri="a354ae3c-a1f2-4239-ba0c-3d68703b0794"/>
   </ds:schemaRefs>
 </ds:datastoreItem>
 </file>

</xml_diff>